<commit_message>
D.  Explain how the software product was tested, including the following:
</commit_message>
<xml_diff>
--- a/C. Requirements Task 3 Doc.docx
+++ b/C. Requirements Task 3 Doc.docx
@@ -547,7 +547,31 @@
                 <w:sz w:val="24"/>
                 <w:szCs w:val="24"/>
               </w:rPr>
-              <w:t>Inventory Management System</w:t>
+              <w:t xml:space="preserve">Bike Shop </w:t>
+            </w:r>
+            <w:r>
+              <w:rPr>
+                <w:rFonts w:ascii="Times New Roman" w:hAnsi="Times New Roman"/>
+                <w:sz w:val="24"/>
+                <w:szCs w:val="24"/>
+              </w:rPr>
+              <w:t xml:space="preserve">Inventory </w:t>
+            </w:r>
+            <w:r>
+              <w:rPr>
+                <w:rFonts w:ascii="Times New Roman" w:hAnsi="Times New Roman"/>
+                <w:sz w:val="24"/>
+                <w:szCs w:val="24"/>
+              </w:rPr>
+              <w:t>Desktop Applicatio</w:t>
+            </w:r>
+            <w:r>
+              <w:rPr>
+                <w:rFonts w:ascii="Times New Roman" w:hAnsi="Times New Roman"/>
+                <w:sz w:val="24"/>
+                <w:szCs w:val="24"/>
+              </w:rPr>
+              <w:t>n</w:t>
             </w:r>
           </w:p>
         </w:tc>
@@ -719,132 +743,6 @@
     </w:p>
     <w:p>
       <w:pPr>
-        <w:pStyle w:val="NormalWeb"/>
-        <w:shd w:val="clear" w:color="auto" w:fill="FFFFFF"/>
-        <w:spacing w:line="240" w:lineRule="auto"/>
-        <w:ind w:left="360" w:hanging="360"/>
-        <w:rPr>
-          <w:color w:val="FF0000"/>
-          <w:sz w:val="21"/>
-          <w:szCs w:val="21"/>
-        </w:rPr>
-      </w:pPr>
-      <w:r>
-        <w:rPr>
-          <w:color w:val="FF0000"/>
-          <w:sz w:val="21"/>
-          <w:szCs w:val="21"/>
-        </w:rPr>
-        <w:t>D.  Explain how the software product was tested, including the following:</w:t>
-      </w:r>
-    </w:p>
-    <w:p>
-      <w:pPr>
-        <w:pStyle w:val="NormalWeb"/>
-        <w:shd w:val="clear" w:color="auto" w:fill="FFFFFF"/>
-        <w:spacing w:line="240" w:lineRule="auto"/>
-        <w:ind w:left="576" w:hanging="288"/>
-        <w:rPr>
-          <w:color w:val="FF0000"/>
-          <w:sz w:val="21"/>
-          <w:szCs w:val="21"/>
-        </w:rPr>
-      </w:pPr>
-      <w:r>
-        <w:rPr>
-          <w:color w:val="FF0000"/>
-          <w:sz w:val="21"/>
-          <w:szCs w:val="21"/>
-        </w:rPr>
-        <w:t>●  a test plan for a unit test, including screenshots</w:t>
-      </w:r>
-    </w:p>
-    <w:p>
-      <w:pPr>
-        <w:pStyle w:val="NormalWeb"/>
-        <w:shd w:val="clear" w:color="auto" w:fill="FFFFFF"/>
-        <w:spacing w:line="240" w:lineRule="auto"/>
-        <w:ind w:left="576" w:hanging="288"/>
-        <w:rPr>
-          <w:color w:val="FF0000"/>
-          <w:sz w:val="21"/>
-          <w:szCs w:val="21"/>
-        </w:rPr>
-      </w:pPr>
-      <w:r>
-        <w:rPr>
-          <w:color w:val="FF0000"/>
-          <w:sz w:val="21"/>
-          <w:szCs w:val="21"/>
-        </w:rPr>
-        <w:t>●  unit test scripts</w:t>
-      </w:r>
-    </w:p>
-    <w:p>
-      <w:pPr>
-        <w:pStyle w:val="NormalWeb"/>
-        <w:shd w:val="clear" w:color="auto" w:fill="FFFFFF"/>
-        <w:spacing w:line="240" w:lineRule="auto"/>
-        <w:ind w:left="576" w:hanging="288"/>
-        <w:rPr>
-          <w:color w:val="FF0000"/>
-          <w:sz w:val="21"/>
-          <w:szCs w:val="21"/>
-        </w:rPr>
-      </w:pPr>
-      <w:r>
-        <w:rPr>
-          <w:color w:val="FF0000"/>
-          <w:sz w:val="21"/>
-          <w:szCs w:val="21"/>
-        </w:rPr>
-        <w:t>●  the results of the unit tests based on the provided test plan, including screenshots</w:t>
-      </w:r>
-    </w:p>
-    <w:p>
-      <w:pPr>
-        <w:pStyle w:val="NormalWeb"/>
-        <w:shd w:val="clear" w:color="auto" w:fill="FFFFFF"/>
-        <w:spacing w:line="240" w:lineRule="auto"/>
-        <w:ind w:left="576" w:hanging="288"/>
-        <w:rPr>
-          <w:color w:val="FF0000"/>
-          <w:sz w:val="21"/>
-          <w:szCs w:val="21"/>
-        </w:rPr>
-      </w:pPr>
-      <w:r>
-        <w:rPr>
-          <w:color w:val="FF0000"/>
-          <w:sz w:val="21"/>
-          <w:szCs w:val="21"/>
-        </w:rPr>
-        <w:t>●  summaries of changes resulting from completed tests</w:t>
-      </w:r>
-    </w:p>
-    <w:p>
-      <w:pPr>
-        <w:pStyle w:val="NormalWeb"/>
-        <w:shd w:val="clear" w:color="auto" w:fill="FFFFFF"/>
-        <w:spacing w:line="240" w:lineRule="auto"/>
-        <w:ind w:left="576" w:hanging="288"/>
-        <w:rPr>
-          <w:color w:val="FF0000"/>
-          <w:sz w:val="21"/>
-          <w:szCs w:val="21"/>
-        </w:rPr>
-      </w:pPr>
-      <w:r>
-        <w:rPr>
-          <w:color w:val="FF0000"/>
-          <w:sz w:val="21"/>
-          <w:szCs w:val="21"/>
-        </w:rPr>
-        <w:t>Remove the red instructions and any other example text before submitting.</w:t>
-      </w:r>
-    </w:p>
-    <w:p>
-      <w:pPr>
         <w:pStyle w:val="Heading1"/>
         <w:rPr>
           <w:sz w:val="32"/>
@@ -859,13 +757,78 @@
         <w:t>Application Design and Testing</w:t>
       </w:r>
     </w:p>
+    <w:p>
+      <w:pPr>
+        <w:pStyle w:val="Heading2"/>
+      </w:pPr>
+      <w:r>
+        <w:t>Class Design</w:t>
+      </w:r>
+    </w:p>
+    <w:p>
+      <w:r>
+        <w:t>The Bike Shop Inventory Desktop Application is made leveraging the .NET MAUI Blazor framework. This design adheres to a well-organized and modular class structure, offering a systematic and efficient approach to managing inventory-related functionalities. The class design emphasizes encapsulation, inheritance, and polymorphism to ensure a cohesive and manageable codebase. This design ensures scalability, maintainability, and flexibility, adhering to industry-standard practices for robust software development.</w:t>
+      </w:r>
+    </w:p>
+    <w:p>
+      <w:pPr>
+        <w:numPr>
+          <w:ilvl w:val="0"/>
+          <w:numId w:val="36"/>
+        </w:numPr>
+      </w:pPr>
+      <w:r>
+        <w:t>The Bike Spares Inventory System manages bike spare parts efficiently via core classes: Inventory, User, and Activity Logs. Inventory tracks parts, User handles authentication, and Activity Logs capture system actions for auditing, ensuring a well-structured system.</w:t>
+      </w:r>
+    </w:p>
+    <w:p>
+      <w:pPr>
+        <w:numPr>
+          <w:ilvl w:val="0"/>
+          <w:numId w:val="36"/>
+        </w:numPr>
+      </w:pPr>
+      <w:r>
+        <w:t>Using .NET MAUI Blazor, the Bike Spares Inventory System applies advanced OOP principles for scalability and maintainability. The class diagram illustrates relationships and methods, promoting code reusability and facilitating the integration of new features to adapt to evolving business needs.</w:t>
+      </w:r>
+    </w:p>
+    <w:p>
+      <w:pPr>
+        <w:ind w:firstLine="0"/>
+      </w:pPr>
+    </w:p>
     <w:p/>
+    <w:p/>
     <w:p>
       <w:pPr>
         <w:pStyle w:val="Heading2"/>
       </w:pPr>
-      <w:r>
-        <w:t>Class Design</w:t>
+    </w:p>
+    <w:p>
+      <w:pPr>
+        <w:pStyle w:val="Heading2"/>
+      </w:pPr>
+    </w:p>
+    <w:p/>
+    <w:p/>
+    <w:p/>
+    <w:p/>
+    <w:p/>
+    <w:p/>
+    <w:p>
+      <w:pPr>
+        <w:pStyle w:val="Heading2"/>
+      </w:pPr>
+      <w:r>
+        <w:t>UI Design</w:t>
+      </w:r>
+    </w:p>
+    <w:p>
+      <w:r>
+        <w:t xml:space="preserve">Include images here of your user interface design. You may include both low and high fidelity. </w:t>
+      </w:r>
+      <w:r>
+        <w:t xml:space="preserve">Include an introductory paragraph that describes what’s provided. </w:t>
       </w:r>
     </w:p>
     <w:p>
@@ -874,182 +837,6 @@
           <w:noProof/>
           <w:lang w:eastAsia="en-US"/>
         </w:rPr>
-        <w:drawing>
-          <wp:anchor distT="0" distB="0" distL="114300" distR="114300" simplePos="0" relativeHeight="251659264" behindDoc="1" locked="0" layoutInCell="1" allowOverlap="1" wp14:anchorId="6E7939CB" wp14:editId="3BAB1EDA">
-            <wp:simplePos x="0" y="0"/>
-            <wp:positionH relativeFrom="margin">
-              <wp:posOffset>219075</wp:posOffset>
-            </wp:positionH>
-            <wp:positionV relativeFrom="paragraph">
-              <wp:posOffset>824865</wp:posOffset>
-            </wp:positionV>
-            <wp:extent cx="2562225" cy="2562225"/>
-            <wp:effectExtent l="0" t="0" r="9525" b="9525"/>
-            <wp:wrapTight wrapText="bothSides">
-              <wp:wrapPolygon edited="0">
-                <wp:start x="0" y="0"/>
-                <wp:lineTo x="0" y="21520"/>
-                <wp:lineTo x="21520" y="21520"/>
-                <wp:lineTo x="21520" y="0"/>
-                <wp:lineTo x="0" y="0"/>
-              </wp:wrapPolygon>
-            </wp:wrapTight>
-            <wp:docPr id="13" name="Picture 13"/>
-            <wp:cNvGraphicFramePr>
-              <a:graphicFrameLocks xmlns:a="http://schemas.openxmlformats.org/drawingml/2006/main" noChangeAspect="1"/>
-            </wp:cNvGraphicFramePr>
-            <a:graphic xmlns:a="http://schemas.openxmlformats.org/drawingml/2006/main">
-              <a:graphicData uri="http://schemas.openxmlformats.org/drawingml/2006/picture">
-                <pic:pic xmlns:pic="http://schemas.openxmlformats.org/drawingml/2006/picture">
-                  <pic:nvPicPr>
-                    <pic:cNvPr id="1670604500" name="class dia 2.jpg"/>
-                    <pic:cNvPicPr/>
-                  </pic:nvPicPr>
-                  <pic:blipFill>
-                    <a:blip r:embed="rId10">
-                      <a:extLst>
-                        <a:ext uri="{28A0092B-C50C-407E-A947-70E740481C1C}">
-                          <a14:useLocalDpi xmlns:a14="http://schemas.microsoft.com/office/drawing/2010/main" val="0"/>
-                        </a:ext>
-                      </a:extLst>
-                    </a:blip>
-                    <a:stretch>
-                      <a:fillRect/>
-                    </a:stretch>
-                  </pic:blipFill>
-                  <pic:spPr>
-                    <a:xfrm>
-                      <a:off x="0" y="0"/>
-                      <a:ext cx="2562225" cy="2562225"/>
-                    </a:xfrm>
-                    <a:prstGeom prst="rect">
-                      <a:avLst/>
-                    </a:prstGeom>
-                  </pic:spPr>
-                </pic:pic>
-              </a:graphicData>
-            </a:graphic>
-            <wp14:sizeRelH relativeFrom="margin">
-              <wp14:pctWidth>0</wp14:pctWidth>
-            </wp14:sizeRelH>
-            <wp14:sizeRelV relativeFrom="margin">
-              <wp14:pctHeight>0</wp14:pctHeight>
-            </wp14:sizeRelV>
-          </wp:anchor>
-        </w:drawing>
-      </w:r>
-      <w:r>
-        <w:rPr>
-          <w:noProof/>
-          <w:lang w:eastAsia="en-US"/>
-        </w:rPr>
-        <w:drawing>
-          <wp:anchor distT="0" distB="0" distL="114300" distR="114300" simplePos="0" relativeHeight="251658240" behindDoc="1" locked="0" layoutInCell="1" allowOverlap="1" wp14:anchorId="2ECB5FA6" wp14:editId="4B211D99">
-            <wp:simplePos x="0" y="0"/>
-            <wp:positionH relativeFrom="column">
-              <wp:posOffset>3162300</wp:posOffset>
-            </wp:positionH>
-            <wp:positionV relativeFrom="paragraph">
-              <wp:posOffset>653415</wp:posOffset>
-            </wp:positionV>
-            <wp:extent cx="2857500" cy="1644015"/>
-            <wp:effectExtent l="0" t="0" r="0" b="0"/>
-            <wp:wrapTight wrapText="bothSides">
-              <wp:wrapPolygon edited="0">
-                <wp:start x="0" y="0"/>
-                <wp:lineTo x="0" y="21275"/>
-                <wp:lineTo x="21456" y="21275"/>
-                <wp:lineTo x="21456" y="0"/>
-                <wp:lineTo x="0" y="0"/>
-              </wp:wrapPolygon>
-            </wp:wrapTight>
-            <wp:docPr id="2" name="Picture 2"/>
-            <wp:cNvGraphicFramePr>
-              <a:graphicFrameLocks xmlns:a="http://schemas.openxmlformats.org/drawingml/2006/main" noChangeAspect="1"/>
-            </wp:cNvGraphicFramePr>
-            <a:graphic xmlns:a="http://schemas.openxmlformats.org/drawingml/2006/main">
-              <a:graphicData uri="http://schemas.openxmlformats.org/drawingml/2006/picture">
-                <pic:pic xmlns:pic="http://schemas.openxmlformats.org/drawingml/2006/picture">
-                  <pic:nvPicPr>
-                    <pic:cNvPr id="420544032" name="class dia 1.jpg"/>
-                    <pic:cNvPicPr/>
-                  </pic:nvPicPr>
-                  <pic:blipFill>
-                    <a:blip r:embed="rId11">
-                      <a:extLst>
-                        <a:ext uri="{28A0092B-C50C-407E-A947-70E740481C1C}">
-                          <a14:useLocalDpi xmlns:a14="http://schemas.microsoft.com/office/drawing/2010/main" val="0"/>
-                        </a:ext>
-                      </a:extLst>
-                    </a:blip>
-                    <a:stretch>
-                      <a:fillRect/>
-                    </a:stretch>
-                  </pic:blipFill>
-                  <pic:spPr>
-                    <a:xfrm>
-                      <a:off x="0" y="0"/>
-                      <a:ext cx="2857500" cy="1644015"/>
-                    </a:xfrm>
-                    <a:prstGeom prst="rect">
-                      <a:avLst/>
-                    </a:prstGeom>
-                  </pic:spPr>
-                </pic:pic>
-              </a:graphicData>
-            </a:graphic>
-            <wp14:sizeRelH relativeFrom="margin">
-              <wp14:pctWidth>0</wp14:pctWidth>
-            </wp14:sizeRelH>
-            <wp14:sizeRelV relativeFrom="margin">
-              <wp14:pctHeight>0</wp14:pctHeight>
-            </wp14:sizeRelV>
-          </wp:anchor>
-        </w:drawing>
-      </w:r>
-      <w:r>
-        <w:t xml:space="preserve">Include images here that relate to the class design(s) that you used for the project. Include an introductory paragraph that describes what’s provided. </w:t>
-      </w:r>
-    </w:p>
-    <w:p/>
-    <w:p>
-      <w:pPr>
-        <w:pStyle w:val="Heading2"/>
-      </w:pPr>
-    </w:p>
-    <w:p>
-      <w:pPr>
-        <w:pStyle w:val="Heading2"/>
-      </w:pPr>
-    </w:p>
-    <w:p>
-      <w:pPr>
-        <w:pStyle w:val="Heading2"/>
-      </w:pPr>
-    </w:p>
-    <w:p>
-      <w:pPr>
-        <w:pStyle w:val="Heading2"/>
-      </w:pPr>
-      <w:r>
-        <w:t>UI Design</w:t>
-      </w:r>
-    </w:p>
-    <w:p>
-      <w:r>
-        <w:t xml:space="preserve">Include images here of your user interface design. You may include both low and high fidelity. </w:t>
-      </w:r>
-      <w:r>
-        <w:t xml:space="preserve">Include an introductory paragraph that describes what’s provided. </w:t>
-      </w:r>
-    </w:p>
-    <w:p>
-      <w:r>
-        <w:rPr>
-          <w:noProof/>
-          <w:lang w:eastAsia="en-US"/>
-        </w:rPr>
-        <w:lastRenderedPageBreak/>
         <mc:AlternateContent>
           <mc:Choice Requires="wps">
             <w:drawing>
@@ -1255,7 +1042,7 @@
                     <pic:cNvPicPr/>
                   </pic:nvPicPr>
                   <pic:blipFill>
-                    <a:blip r:embed="rId12">
+                    <a:blip r:embed="rId10">
                       <a:extLst>
                         <a:ext uri="{28A0092B-C50C-407E-A947-70E740481C1C}">
                           <a14:useLocalDpi xmlns:a14="http://schemas.microsoft.com/office/drawing/2010/main" val="0"/>
@@ -1487,7 +1274,7 @@
                     <pic:cNvPicPr/>
                   </pic:nvPicPr>
                   <pic:blipFill>
-                    <a:blip r:embed="rId13">
+                    <a:blip r:embed="rId11">
                       <a:extLst>
                         <a:ext uri="{28A0092B-C50C-407E-A947-70E740481C1C}">
                           <a14:useLocalDpi xmlns:a14="http://schemas.microsoft.com/office/drawing/2010/main" val="0"/>
@@ -1596,7 +1383,11 @@
         <w:t>t the test(s) and how it related</w:t>
       </w:r>
       <w:r>
-        <w:t xml:space="preserve"> to the overall project. You should include if a similar method was used in other parts of the application or why this was unique for a certain aspect of the code. Then, go into detail about </w:t>
+        <w:t xml:space="preserve"> to the overall project. You should include if a similar method was used in other parts of the application or why this was </w:t>
+      </w:r>
+      <w:r>
+        <w:lastRenderedPageBreak/>
+        <w:t xml:space="preserve">unique for a certain aspect of the code. Then, go into detail about </w:t>
       </w:r>
       <w:r>
         <w:t>what functions were tested, how the tests were</w:t>
@@ -1660,7 +1451,6 @@
         <w:pStyle w:val="Heading3"/>
       </w:pPr>
       <w:r>
-        <w:lastRenderedPageBreak/>
         <w:t>Deliverables</w:t>
       </w:r>
     </w:p>
@@ -1748,6 +1538,7 @@
           <w:noProof/>
           <w:lang w:eastAsia="en-US"/>
         </w:rPr>
+        <w:lastRenderedPageBreak/>
         <w:drawing>
           <wp:anchor distT="0" distB="0" distL="114300" distR="114300" simplePos="0" relativeHeight="251666432" behindDoc="1" locked="0" layoutInCell="1" allowOverlap="1" wp14:anchorId="67C89255" wp14:editId="14A2A451">
             <wp:simplePos x="0" y="0"/>
@@ -1780,7 +1571,7 @@
                     <pic:cNvPicPr/>
                   </pic:nvPicPr>
                   <pic:blipFill>
-                    <a:blip r:embed="rId14">
+                    <a:blip r:embed="rId12">
                       <a:extLst>
                         <a:ext uri="{28A0092B-C50C-407E-A947-70E740481C1C}">
                           <a14:useLocalDpi xmlns:a14="http://schemas.microsoft.com/office/drawing/2010/main" val="0"/>
@@ -1894,7 +1685,7 @@
                     <pic:cNvPicPr/>
                   </pic:nvPicPr>
                   <pic:blipFill>
-                    <a:blip r:embed="rId15">
+                    <a:blip r:embed="rId13">
                       <a:extLst>
                         <a:ext uri="{28A0092B-C50C-407E-A947-70E740481C1C}">
                           <a14:useLocalDpi xmlns:a14="http://schemas.microsoft.com/office/drawing/2010/main" val="0"/>
@@ -1945,6 +1736,7 @@
           <w:iCs/>
           <w:color w:val="FF0000"/>
         </w:rPr>
+        <w:lastRenderedPageBreak/>
         <w:t>C2.</w:t>
       </w:r>
       <w:r>
@@ -2273,7 +2065,6 @@
           <w:szCs w:val="21"/>
           <w:lang w:eastAsia="en-US"/>
         </w:rPr>
-        <w:lastRenderedPageBreak/>
         <w:t xml:space="preserve">C5. </w:t>
       </w:r>
       <w:r>
@@ -2446,6 +2237,7 @@
         </w:numPr>
       </w:pPr>
       <w:r>
+        <w:lastRenderedPageBreak/>
         <w:t>Explain why steps are completed or what they will yield as well as "How to" instructions.</w:t>
       </w:r>
     </w:p>
@@ -2498,7 +2290,6 @@
         <w:rPr>
           <w:i/>
         </w:rPr>
-        <w:lastRenderedPageBreak/>
         <w:t>Login and Signup</w:t>
       </w:r>
       <w:r>
@@ -2565,7 +2356,7 @@
                     <pic:cNvPicPr/>
                   </pic:nvPicPr>
                   <pic:blipFill>
-                    <a:blip r:embed="rId16">
+                    <a:blip r:embed="rId14">
                       <a:extLst>
                         <a:ext uri="{28A0092B-C50C-407E-A947-70E740481C1C}">
                           <a14:useLocalDpi xmlns:a14="http://schemas.microsoft.com/office/drawing/2010/main" val="0"/>
@@ -2722,7 +2513,7 @@
                     <pic:cNvPicPr/>
                   </pic:nvPicPr>
                   <pic:blipFill>
-                    <a:blip r:embed="rId17">
+                    <a:blip r:embed="rId15">
                       <a:extLst>
                         <a:ext uri="{28A0092B-C50C-407E-A947-70E740481C1C}">
                           <a14:useLocalDpi xmlns:a14="http://schemas.microsoft.com/office/drawing/2010/main" val="0"/>
@@ -2797,7 +2588,7 @@
                     <pic:cNvPicPr/>
                   </pic:nvPicPr>
                   <pic:blipFill>
-                    <a:blip r:embed="rId18"/>
+                    <a:blip r:embed="rId16"/>
                     <a:stretch>
                       <a:fillRect/>
                     </a:stretch>
@@ -2851,6 +2642,7 @@
         <w:rPr>
           <w:i/>
         </w:rPr>
+        <w:lastRenderedPageBreak/>
         <w:t>Click “Add Class” to add the class, otherwise click “Cancel” or outside of the modal to cancel adding the class.</w:t>
       </w:r>
     </w:p>
@@ -2864,7 +2656,6 @@
           <w:noProof/>
           <w:lang w:eastAsia="en-US"/>
         </w:rPr>
-        <w:lastRenderedPageBreak/>
         <w:drawing>
           <wp:inline distT="0" distB="0" distL="0" distR="0" wp14:anchorId="493B2825" wp14:editId="7D7FE675">
             <wp:extent cx="2305935" cy="2154725"/>
@@ -2881,7 +2672,7 @@
                     <pic:cNvPicPr/>
                   </pic:nvPicPr>
                   <pic:blipFill>
-                    <a:blip r:embed="rId19"/>
+                    <a:blip r:embed="rId17"/>
                     <a:stretch>
                       <a:fillRect/>
                     </a:stretch>
@@ -2964,7 +2755,7 @@
                     <pic:cNvPicPr/>
                   </pic:nvPicPr>
                   <pic:blipFill>
-                    <a:blip r:embed="rId20">
+                    <a:blip r:embed="rId18">
                       <a:extLst>
                         <a:ext uri="{28A0092B-C50C-407E-A947-70E740481C1C}">
                           <a14:useLocalDpi xmlns:a14="http://schemas.microsoft.com/office/drawing/2010/main" val="0"/>
@@ -3007,6 +2798,7 @@
           <w:noProof/>
           <w:lang w:eastAsia="en-US"/>
         </w:rPr>
+        <w:lastRenderedPageBreak/>
         <w:drawing>
           <wp:anchor distT="0" distB="0" distL="114300" distR="114300" simplePos="0" relativeHeight="251668480" behindDoc="1" locked="0" layoutInCell="1" allowOverlap="1" wp14:anchorId="01477B6E" wp14:editId="2E56D9CB">
             <wp:simplePos x="0" y="0"/>
@@ -3039,7 +2831,7 @@
                     <pic:cNvPicPr/>
                   </pic:nvPicPr>
                   <pic:blipFill>
-                    <a:blip r:embed="rId21">
+                    <a:blip r:embed="rId19">
                       <a:extLst>
                         <a:ext uri="{28A0092B-C50C-407E-A947-70E740481C1C}">
                           <a14:useLocalDpi xmlns:a14="http://schemas.microsoft.com/office/drawing/2010/main" val="0"/>
@@ -3129,8 +2921,8 @@
       </w:pPr>
     </w:p>
     <w:sectPr>
-      <w:headerReference w:type="default" r:id="rId22"/>
-      <w:headerReference w:type="first" r:id="rId23"/>
+      <w:headerReference w:type="default" r:id="rId20"/>
+      <w:headerReference w:type="first" r:id="rId21"/>
       <w:footnotePr>
         <w:pos w:val="beneathText"/>
       </w:footnotePr>
@@ -3214,18 +3006,12 @@
         <w15:appearance w15:val="hidden"/>
         <w:text/>
       </w:sdtPr>
-      <w:sdtEndPr>
-        <w:rPr>
-          <w:rStyle w:val="DefaultParagraphFont"/>
-          <w:caps w:val="0"/>
-        </w:rPr>
-      </w:sdtEndPr>
       <w:sdtContent>
         <w:r>
           <w:rPr>
             <w:rStyle w:val="Strong"/>
           </w:rPr>
-          <w:t>Write one that fits your project</w:t>
+          <w:t>Bike Shop Inventory Desktop Application</w:t>
         </w:r>
       </w:sdtContent>
     </w:sdt>
@@ -3277,56 +3063,6 @@
         <w:rStyle w:val="Strong"/>
       </w:rPr>
     </w:pPr>
-    <w:r>
-      <w:t xml:space="preserve">Running head: </w:t>
-    </w:r>
-    <w:sdt>
-      <w:sdtPr>
-        <w:rPr>
-          <w:rStyle w:val="Strong"/>
-        </w:rPr>
-        <w:alias w:val="Running head"/>
-        <w:id w:val="-696842620"/>
-        <w:placeholder>
-          <w:docPart w:val="DC8B242702E2D140889B596CAE3EF5BA"/>
-        </w:placeholder>
-        <w:dataBinding w:prefixMappings="xmlns:ns0='http://schemas.microsoft.com/office/2006/coverPageProps' " w:xpath="/ns0:CoverPageProperties[1]/ns0:Abstract[1]" w:storeItemID="{55AF091B-3C7A-41E3-B477-F2FDAA23CFDA}"/>
-        <w15:appearance w15:val="hidden"/>
-        <w:text/>
-      </w:sdtPr>
-      <w:sdtEndPr>
-        <w:rPr>
-          <w:rStyle w:val="DefaultParagraphFont"/>
-          <w:caps w:val="0"/>
-        </w:rPr>
-      </w:sdtEndPr>
-      <w:sdtContent>
-        <w:r>
-          <w:rPr>
-            <w:rStyle w:val="Strong"/>
-          </w:rPr>
-          <w:t>Write one that</w:t>
-        </w:r>
-        <w:r>
-          <w:rPr>
-            <w:rStyle w:val="Strong"/>
-          </w:rPr>
-          <w:t xml:space="preserve"> fit</w:t>
-        </w:r>
-        <w:r>
-          <w:rPr>
-            <w:rStyle w:val="Strong"/>
-          </w:rPr>
-          <w:t>s</w:t>
-        </w:r>
-        <w:r>
-          <w:rPr>
-            <w:rStyle w:val="Strong"/>
-          </w:rPr>
-          <w:t xml:space="preserve"> your project</w:t>
-        </w:r>
-      </w:sdtContent>
-    </w:sdt>
     <w:r>
       <w:ptab w:relativeTo="margin" w:alignment="right" w:leader="none"/>
     </w:r>
@@ -4875,6 +4611,119 @@
     </w:lvl>
   </w:abstractNum>
   <w:abstractNum w:abstractNumId="24" w15:restartNumberingAfterBreak="0">
+    <w:nsid w:val="4F6A6071"/>
+    <w:multiLevelType w:val="multilevel"/>
+    <w:tmpl w:val="1C983B42"/>
+    <w:lvl w:ilvl="0">
+      <w:start w:val="1"/>
+      <w:numFmt w:val="decimal"/>
+      <w:lvlText w:val="%1."/>
+      <w:lvlJc w:val="left"/>
+      <w:pPr>
+        <w:tabs>
+          <w:tab w:val="num" w:pos="720"/>
+        </w:tabs>
+        <w:ind w:left="720" w:hanging="360"/>
+      </w:pPr>
+    </w:lvl>
+    <w:lvl w:ilvl="1" w:tentative="1">
+      <w:start w:val="1"/>
+      <w:numFmt w:val="decimal"/>
+      <w:lvlText w:val="%2."/>
+      <w:lvlJc w:val="left"/>
+      <w:pPr>
+        <w:tabs>
+          <w:tab w:val="num" w:pos="1440"/>
+        </w:tabs>
+        <w:ind w:left="1440" w:hanging="360"/>
+      </w:pPr>
+    </w:lvl>
+    <w:lvl w:ilvl="2" w:tentative="1">
+      <w:start w:val="1"/>
+      <w:numFmt w:val="decimal"/>
+      <w:lvlText w:val="%3."/>
+      <w:lvlJc w:val="left"/>
+      <w:pPr>
+        <w:tabs>
+          <w:tab w:val="num" w:pos="2160"/>
+        </w:tabs>
+        <w:ind w:left="2160" w:hanging="360"/>
+      </w:pPr>
+    </w:lvl>
+    <w:lvl w:ilvl="3" w:tentative="1">
+      <w:start w:val="1"/>
+      <w:numFmt w:val="decimal"/>
+      <w:lvlText w:val="%4."/>
+      <w:lvlJc w:val="left"/>
+      <w:pPr>
+        <w:tabs>
+          <w:tab w:val="num" w:pos="2880"/>
+        </w:tabs>
+        <w:ind w:left="2880" w:hanging="360"/>
+      </w:pPr>
+    </w:lvl>
+    <w:lvl w:ilvl="4" w:tentative="1">
+      <w:start w:val="1"/>
+      <w:numFmt w:val="decimal"/>
+      <w:lvlText w:val="%5."/>
+      <w:lvlJc w:val="left"/>
+      <w:pPr>
+        <w:tabs>
+          <w:tab w:val="num" w:pos="3600"/>
+        </w:tabs>
+        <w:ind w:left="3600" w:hanging="360"/>
+      </w:pPr>
+    </w:lvl>
+    <w:lvl w:ilvl="5" w:tentative="1">
+      <w:start w:val="1"/>
+      <w:numFmt w:val="decimal"/>
+      <w:lvlText w:val="%6."/>
+      <w:lvlJc w:val="left"/>
+      <w:pPr>
+        <w:tabs>
+          <w:tab w:val="num" w:pos="4320"/>
+        </w:tabs>
+        <w:ind w:left="4320" w:hanging="360"/>
+      </w:pPr>
+    </w:lvl>
+    <w:lvl w:ilvl="6" w:tentative="1">
+      <w:start w:val="1"/>
+      <w:numFmt w:val="decimal"/>
+      <w:lvlText w:val="%7."/>
+      <w:lvlJc w:val="left"/>
+      <w:pPr>
+        <w:tabs>
+          <w:tab w:val="num" w:pos="5040"/>
+        </w:tabs>
+        <w:ind w:left="5040" w:hanging="360"/>
+      </w:pPr>
+    </w:lvl>
+    <w:lvl w:ilvl="7" w:tentative="1">
+      <w:start w:val="1"/>
+      <w:numFmt w:val="decimal"/>
+      <w:lvlText w:val="%8."/>
+      <w:lvlJc w:val="left"/>
+      <w:pPr>
+        <w:tabs>
+          <w:tab w:val="num" w:pos="5760"/>
+        </w:tabs>
+        <w:ind w:left="5760" w:hanging="360"/>
+      </w:pPr>
+    </w:lvl>
+    <w:lvl w:ilvl="8" w:tentative="1">
+      <w:start w:val="1"/>
+      <w:numFmt w:val="decimal"/>
+      <w:lvlText w:val="%9."/>
+      <w:lvlJc w:val="left"/>
+      <w:pPr>
+        <w:tabs>
+          <w:tab w:val="num" w:pos="6480"/>
+        </w:tabs>
+        <w:ind w:left="6480" w:hanging="360"/>
+      </w:pPr>
+    </w:lvl>
+  </w:abstractNum>
+  <w:abstractNum w:abstractNumId="25" w15:restartNumberingAfterBreak="0">
     <w:nsid w:val="50700FB8"/>
     <w:multiLevelType w:val="hybridMultilevel"/>
     <w:tmpl w:val="7EBC96AA"/>
@@ -4960,7 +4809,7 @@
       </w:pPr>
     </w:lvl>
   </w:abstractNum>
-  <w:abstractNum w:abstractNumId="25" w15:restartNumberingAfterBreak="0">
+  <w:abstractNum w:abstractNumId="26" w15:restartNumberingAfterBreak="0">
     <w:nsid w:val="54B27D0C"/>
     <w:multiLevelType w:val="multilevel"/>
     <w:tmpl w:val="0409001D"/>
@@ -5046,7 +4895,7 @@
       </w:pPr>
     </w:lvl>
   </w:abstractNum>
-  <w:abstractNum w:abstractNumId="26" w15:restartNumberingAfterBreak="0">
+  <w:abstractNum w:abstractNumId="27" w15:restartNumberingAfterBreak="0">
     <w:nsid w:val="57F93007"/>
     <w:multiLevelType w:val="hybridMultilevel"/>
     <w:tmpl w:val="05EEF416"/>
@@ -5135,7 +4984,7 @@
       </w:pPr>
     </w:lvl>
   </w:abstractNum>
-  <w:abstractNum w:abstractNumId="27" w15:restartNumberingAfterBreak="0">
+  <w:abstractNum w:abstractNumId="28" w15:restartNumberingAfterBreak="0">
     <w:nsid w:val="58E80EBC"/>
     <w:multiLevelType w:val="hybridMultilevel"/>
     <w:tmpl w:val="19842964"/>
@@ -5224,7 +5073,7 @@
       </w:pPr>
     </w:lvl>
   </w:abstractNum>
-  <w:abstractNum w:abstractNumId="28" w15:restartNumberingAfterBreak="0">
+  <w:abstractNum w:abstractNumId="29" w15:restartNumberingAfterBreak="0">
     <w:nsid w:val="66202CAA"/>
     <w:multiLevelType w:val="hybridMultilevel"/>
     <w:tmpl w:val="E31C6B04"/>
@@ -5313,7 +5162,7 @@
       </w:pPr>
     </w:lvl>
   </w:abstractNum>
-  <w:abstractNum w:abstractNumId="29" w15:restartNumberingAfterBreak="0">
+  <w:abstractNum w:abstractNumId="30" w15:restartNumberingAfterBreak="0">
     <w:nsid w:val="6D702056"/>
     <w:multiLevelType w:val="multilevel"/>
     <w:tmpl w:val="04090023"/>
@@ -5400,7 +5249,7 @@
       </w:pPr>
     </w:lvl>
   </w:abstractNum>
-  <w:abstractNum w:abstractNumId="30" w15:restartNumberingAfterBreak="0">
+  <w:abstractNum w:abstractNumId="31" w15:restartNumberingAfterBreak="0">
     <w:nsid w:val="7273740B"/>
     <w:multiLevelType w:val="multilevel"/>
     <w:tmpl w:val="0409001F"/>
@@ -5486,7 +5335,7 @@
       </w:pPr>
     </w:lvl>
   </w:abstractNum>
-  <w:abstractNum w:abstractNumId="31" w15:restartNumberingAfterBreak="0">
+  <w:abstractNum w:abstractNumId="32" w15:restartNumberingAfterBreak="0">
     <w:nsid w:val="73677582"/>
     <w:multiLevelType w:val="hybridMultilevel"/>
     <w:tmpl w:val="BC9EA742"/>
@@ -5575,7 +5424,7 @@
       </w:pPr>
     </w:lvl>
   </w:abstractNum>
-  <w:abstractNum w:abstractNumId="32" w15:restartNumberingAfterBreak="0">
+  <w:abstractNum w:abstractNumId="33" w15:restartNumberingAfterBreak="0">
     <w:nsid w:val="78E4145D"/>
     <w:multiLevelType w:val="hybridMultilevel"/>
     <w:tmpl w:val="7F80F2D4"/>
@@ -5664,7 +5513,7 @@
       </w:pPr>
     </w:lvl>
   </w:abstractNum>
-  <w:abstractNum w:abstractNumId="33" w15:restartNumberingAfterBreak="0">
+  <w:abstractNum w:abstractNumId="34" w15:restartNumberingAfterBreak="0">
     <w:nsid w:val="7F117559"/>
     <w:multiLevelType w:val="hybridMultilevel"/>
     <w:tmpl w:val="63C86556"/>
@@ -5790,16 +5639,16 @@
     </w:lvlOverride>
   </w:num>
   <w:num w:numId="12" w16cid:durableId="1327175495">
-    <w:abstractNumId w:val="30"/>
+    <w:abstractNumId w:val="31"/>
   </w:num>
   <w:num w:numId="13" w16cid:durableId="246960533">
-    <w:abstractNumId w:val="25"/>
+    <w:abstractNumId w:val="26"/>
   </w:num>
   <w:num w:numId="14" w16cid:durableId="991829065">
     <w:abstractNumId w:val="23"/>
   </w:num>
   <w:num w:numId="15" w16cid:durableId="114295415">
-    <w:abstractNumId w:val="29"/>
+    <w:abstractNumId w:val="30"/>
   </w:num>
   <w:num w:numId="16" w16cid:durableId="1618101357">
     <w:abstractNumId w:val="13"/>
@@ -5811,7 +5660,7 @@
     <w:abstractNumId w:val="15"/>
   </w:num>
   <w:num w:numId="19" w16cid:durableId="1944874042">
-    <w:abstractNumId w:val="24"/>
+    <w:abstractNumId w:val="25"/>
   </w:num>
   <w:num w:numId="20" w16cid:durableId="228224504">
     <w:abstractNumId w:val="19"/>
@@ -5823,28 +5672,28 @@
     <w:abstractNumId w:val="16"/>
   </w:num>
   <w:num w:numId="23" w16cid:durableId="2139293852">
-    <w:abstractNumId w:val="28"/>
+    <w:abstractNumId w:val="29"/>
   </w:num>
   <w:num w:numId="24" w16cid:durableId="1293904994">
+    <w:abstractNumId w:val="34"/>
+  </w:num>
+  <w:num w:numId="25" w16cid:durableId="1788036399">
     <w:abstractNumId w:val="33"/>
   </w:num>
-  <w:num w:numId="25" w16cid:durableId="1788036399">
-    <w:abstractNumId w:val="32"/>
-  </w:num>
   <w:num w:numId="26" w16cid:durableId="1722706504">
-    <w:abstractNumId w:val="27"/>
+    <w:abstractNumId w:val="28"/>
   </w:num>
   <w:num w:numId="27" w16cid:durableId="1037046790">
     <w:abstractNumId w:val="12"/>
   </w:num>
   <w:num w:numId="28" w16cid:durableId="1691569864">
-    <w:abstractNumId w:val="31"/>
+    <w:abstractNumId w:val="32"/>
   </w:num>
   <w:num w:numId="29" w16cid:durableId="2098944457">
     <w:abstractNumId w:val="22"/>
   </w:num>
   <w:num w:numId="30" w16cid:durableId="717824321">
-    <w:abstractNumId w:val="26"/>
+    <w:abstractNumId w:val="27"/>
   </w:num>
   <w:num w:numId="31" w16cid:durableId="592402788">
     <w:abstractNumId w:val="11"/>
@@ -5860,6 +5709,9 @@
   </w:num>
   <w:num w:numId="35" w16cid:durableId="1278105489">
     <w:abstractNumId w:val="18"/>
+  </w:num>
+  <w:num w:numId="36" w16cid:durableId="1318269693">
+    <w:abstractNumId w:val="24"/>
   </w:num>
 </w:numbering>
 </file>
@@ -6463,7 +6315,6 @@
   <w:style w:type="character" w:default="1" w:styleId="DefaultParagraphFont">
     <w:name w:val="Default Paragraph Font"/>
     <w:uiPriority w:val="1"/>
-    <w:semiHidden/>
     <w:unhideWhenUsed/>
   </w:style>
   <w:style w:type="table" w:default="1" w:styleId="TableNormal">
@@ -8550,32 +8401,6 @@
           </w:pPr>
           <w:r>
             <w:t>Figures title:</w:t>
-          </w:r>
-        </w:p>
-      </w:docPartBody>
-    </w:docPart>
-    <w:docPart>
-      <w:docPartPr>
-        <w:name w:val="DC8B242702E2D140889B596CAE3EF5BA"/>
-        <w:category>
-          <w:name w:val="General"/>
-          <w:gallery w:val="placeholder"/>
-        </w:category>
-        <w:types>
-          <w:type w:val="bbPlcHdr"/>
-        </w:types>
-        <w:behaviors>
-          <w:behavior w:val="content"/>
-        </w:behaviors>
-        <w:guid w:val="{CB53A1EB-97EA-B04E-BE88-DBA85CBA5DEA}"/>
-      </w:docPartPr>
-      <w:docPartBody>
-        <w:p>
-          <w:pPr>
-            <w:pStyle w:val="DC8B242702E2D140889B596CAE3EF5BA"/>
-          </w:pPr>
-          <w:r>
-            <w:t>[Include all figures in their own section, following references (and footnotes and tables, if applicable).  Include a numbered caption for each figure.  Use the Table/Figure style for easy spacing between figure and caption.]</w:t>
           </w:r>
         </w:p>
       </w:docPartBody>
@@ -8696,6 +8521,7 @@
     <w:rsid w:val="005008B0"/>
     <w:rsid w:val="00575BA2"/>
     <w:rsid w:val="005B2ABC"/>
+    <w:rsid w:val="005E563E"/>
     <w:rsid w:val="007B62A9"/>
     <w:rsid w:val="00951232"/>
     <w:rsid w:val="009809E9"/>
@@ -9376,7 +9202,7 @@
 <file path=customXml/item1.xml><?xml version="1.0" encoding="utf-8"?>
 <CoverPageProperties xmlns="http://schemas.microsoft.com/office/2006/coverPageProps">
   <PublishDate/>
-  <Abstract>Write one that fits your project</Abstract>
+  <Abstract>Bike Shop Inventory Desktop Application</Abstract>
   <CompanyAddress/>
   <CompanyPhone/>
   <CompanyFax/>

</xml_diff>

<commit_message>
Verified Unit Tests are working, document finished with screenshots
</commit_message>
<xml_diff>
--- a/C. Requirements Task 3 Doc.docx
+++ b/C. Requirements Task 3 Doc.docx
@@ -785,10 +785,7 @@
         <w:t xml:space="preserve">by </w:t>
       </w:r>
       <w:r>
-        <w:t xml:space="preserve">prioritizing a modular and systematic approach, it not only ensures efficient inventory management but also lays a strong foundation for future enhancements and innovations. This commitment to robust design principles establishes the application as a reliable solution for bike shop inventory management, poised to meet the dynamic needs of the industry while maintaining a high level of performance and </w:t>
-      </w:r>
-      <w:r>
-        <w:t>usability.</w:t>
+        <w:t>prioritizing a modular and systematic approach, it not only ensures efficient inventory management but also lays a strong foundation for future enhancements and innovations. This commitment to robust design principles establishes the application as a reliable solution for bike shop inventory management, poised to meet the dynamic needs of the industry while maintaining a high level of performance and usability.</w:t>
       </w:r>
     </w:p>
     <w:p>
@@ -848,6 +845,9 @@
         </w:drawing>
       </w:r>
       <w:r>
+        <w:rPr>
+          <w:noProof/>
+        </w:rPr>
         <w:lastRenderedPageBreak/>
         <w:drawing>
           <wp:inline distT="0" distB="0" distL="0" distR="0" wp14:anchorId="595FC777" wp14:editId="439F7B86">
@@ -893,6 +893,9 @@
     </w:p>
     <w:p>
       <w:r>
+        <w:rPr>
+          <w:noProof/>
+        </w:rPr>
         <w:lastRenderedPageBreak/>
         <w:drawing>
           <wp:inline distT="0" distB="0" distL="0" distR="0" wp14:anchorId="57D3F1DD" wp14:editId="0A47B685">
@@ -974,6 +977,9 @@
     <w:p/>
     <w:p>
       <w:r>
+        <w:rPr>
+          <w:noProof/>
+        </w:rPr>
         <w:drawing>
           <wp:inline distT="0" distB="0" distL="0" distR="0" wp14:anchorId="11ACC3CD" wp14:editId="694FD170">
             <wp:extent cx="6093364" cy="3439886"/>
@@ -1038,6 +1044,9 @@
         <w:t xml:space="preserve"> overview of bike parts data.</w:t>
       </w:r>
       <w:r>
+        <w:rPr>
+          <w:noProof/>
+        </w:rPr>
         <w:drawing>
           <wp:inline distT="0" distB="0" distL="0" distR="0" wp14:anchorId="1C74758F" wp14:editId="26DCF366">
             <wp:extent cx="5943600" cy="3294380"/>
@@ -1096,6 +1105,9 @@
     </w:p>
     <w:p>
       <w:r>
+        <w:rPr>
+          <w:noProof/>
+        </w:rPr>
         <w:drawing>
           <wp:inline distT="0" distB="0" distL="0" distR="0" wp14:anchorId="7D2BC4E8" wp14:editId="4DE01979">
             <wp:extent cx="5241471" cy="2944968"/>
@@ -1148,10 +1160,7 @@
     <w:p>
       <w:r>
         <w:lastRenderedPageBreak/>
-        <w:t xml:space="preserve">Beyond its core functionalities, the application boasts a robust reporting section, empowering users to generate insightful reports based on bike parts and user data. These reports offer valuable insights, facilitating data-driven decisions to optimize operational </w:t>
-      </w:r>
-      <w:r>
-        <w:t>strategies.</w:t>
+        <w:t>Beyond its core functionalities, the application boasts a robust reporting section, empowering users to generate insightful reports based on bike parts and user data. These reports offer valuable insights, facilitating data-driven decisions to optimize operational strategies.</w:t>
       </w:r>
       <w:r>
         <w:t xml:space="preserve"> </w:t>
@@ -1163,6 +1172,9 @@
     <w:p/>
     <w:p>
       <w:r>
+        <w:rPr>
+          <w:noProof/>
+        </w:rPr>
         <w:drawing>
           <wp:inline distT="0" distB="0" distL="0" distR="0" wp14:anchorId="6218D6CD" wp14:editId="5284D085">
             <wp:extent cx="5943600" cy="3374390"/>
@@ -1202,6 +1214,9 @@
     </w:p>
     <w:p>
       <w:r>
+        <w:rPr>
+          <w:noProof/>
+        </w:rPr>
         <w:drawing>
           <wp:inline distT="0" distB="0" distL="0" distR="0" wp14:anchorId="3F3641D2" wp14:editId="49D6FFA1">
             <wp:extent cx="5704024" cy="3186576"/>
@@ -1268,25 +1283,396 @@
     </w:p>
     <w:p>
       <w:r>
-        <w:t>Provide a brief description of</w:t>
-      </w:r>
-      <w:r>
-        <w:t xml:space="preserve"> the testing method(s) that you used</w:t>
-      </w:r>
-      <w:r>
-        <w:t xml:space="preserve"> and what the results </w:t>
-      </w:r>
-      <w:r>
-        <w:t>it yielded</w:t>
-      </w:r>
-      <w:r>
-        <w:t xml:space="preserve">. Also, what </w:t>
-      </w:r>
-      <w:r>
-        <w:t>remediation was required if necessary</w:t>
-      </w:r>
-      <w:r>
-        <w:t xml:space="preserve"> and how it would be performed. </w:t>
+        <w:t xml:space="preserve">The purpose of this test plan is to validate the functionality of the </w:t>
+      </w:r>
+      <w:r>
+        <w:rPr>
+          <w:b/>
+          <w:bCs/>
+        </w:rPr>
+        <w:t>Inventory</w:t>
+      </w:r>
+      <w:r>
+        <w:t xml:space="preserve"> class methods (</w:t>
+      </w:r>
+      <w:proofErr w:type="spellStart"/>
+      <w:r>
+        <w:rPr>
+          <w:b/>
+          <w:bCs/>
+        </w:rPr>
+        <w:t>AddItem</w:t>
+      </w:r>
+      <w:proofErr w:type="spellEnd"/>
+      <w:r>
+        <w:t xml:space="preserve"> and </w:t>
+      </w:r>
+      <w:proofErr w:type="spellStart"/>
+      <w:r>
+        <w:rPr>
+          <w:b/>
+          <w:bCs/>
+        </w:rPr>
+        <w:t>DeleteItem</w:t>
+      </w:r>
+      <w:proofErr w:type="spellEnd"/>
+      <w:r>
+        <w:t xml:space="preserve">) using </w:t>
+      </w:r>
+      <w:proofErr w:type="spellStart"/>
+      <w:r>
+        <w:t>Xunit</w:t>
+      </w:r>
+      <w:proofErr w:type="spellEnd"/>
+      <w:r>
+        <w:t xml:space="preserve"> testing methods. The tests aimed to ensure that items can be added to and removed from the inventory accurately and efficiently. Remediation, if necessary, involved code adjustment to resolve failing tests and ensure expected behavior.</w:t>
+      </w:r>
+    </w:p>
+    <w:p>
+      <w:pPr>
+        <w:pStyle w:val="Heading3"/>
+      </w:pPr>
+      <w:r>
+        <w:t>Overview</w:t>
+      </w:r>
+    </w:p>
+    <w:p>
+      <w:pPr>
+        <w:pStyle w:val="Heading2"/>
+        <w:rPr>
+          <w:rFonts w:asciiTheme="minorHAnsi" w:eastAsiaTheme="minorEastAsia" w:hAnsiTheme="minorHAnsi" w:cstheme="minorBidi"/>
+          <w:b w:val="0"/>
+          <w:bCs w:val="0"/>
+        </w:rPr>
+      </w:pPr>
+      <w:r>
+        <w:rPr>
+          <w:rFonts w:asciiTheme="minorHAnsi" w:eastAsiaTheme="minorEastAsia" w:hAnsiTheme="minorHAnsi" w:cstheme="minorBidi"/>
+          <w:b w:val="0"/>
+          <w:bCs w:val="0"/>
+        </w:rPr>
+        <w:t xml:space="preserve">The </w:t>
+      </w:r>
+      <w:proofErr w:type="spellStart"/>
+      <w:r>
+        <w:rPr>
+          <w:rFonts w:asciiTheme="minorHAnsi" w:eastAsiaTheme="minorEastAsia" w:hAnsiTheme="minorHAnsi" w:cstheme="minorBidi"/>
+          <w:b w:val="0"/>
+          <w:bCs w:val="0"/>
+        </w:rPr>
+        <w:t>Xunit</w:t>
+      </w:r>
+      <w:proofErr w:type="spellEnd"/>
+      <w:r>
+        <w:rPr>
+          <w:rFonts w:asciiTheme="minorHAnsi" w:eastAsiaTheme="minorEastAsia" w:hAnsiTheme="minorHAnsi" w:cstheme="minorBidi"/>
+          <w:b w:val="0"/>
+          <w:bCs w:val="0"/>
+        </w:rPr>
+        <w:t xml:space="preserve"> tests were designed to validate the behavior of the Inventory class methods, specifically </w:t>
+      </w:r>
+      <w:proofErr w:type="spellStart"/>
+      <w:r>
+        <w:rPr>
+          <w:rFonts w:asciiTheme="minorHAnsi" w:eastAsiaTheme="minorEastAsia" w:hAnsiTheme="minorHAnsi" w:cstheme="minorBidi"/>
+          <w:b w:val="0"/>
+          <w:bCs w:val="0"/>
+        </w:rPr>
+        <w:t>AddItem</w:t>
+      </w:r>
+      <w:proofErr w:type="spellEnd"/>
+      <w:r>
+        <w:rPr>
+          <w:rFonts w:asciiTheme="minorHAnsi" w:eastAsiaTheme="minorEastAsia" w:hAnsiTheme="minorHAnsi" w:cstheme="minorBidi"/>
+          <w:b w:val="0"/>
+          <w:bCs w:val="0"/>
+        </w:rPr>
+        <w:t xml:space="preserve"> and </w:t>
+      </w:r>
+      <w:proofErr w:type="spellStart"/>
+      <w:r>
+        <w:rPr>
+          <w:rFonts w:asciiTheme="minorHAnsi" w:eastAsiaTheme="minorEastAsia" w:hAnsiTheme="minorHAnsi" w:cstheme="minorBidi"/>
+          <w:b w:val="0"/>
+          <w:bCs w:val="0"/>
+        </w:rPr>
+        <w:t>DeleteItem</w:t>
+      </w:r>
+      <w:proofErr w:type="spellEnd"/>
+      <w:r>
+        <w:rPr>
+          <w:rFonts w:asciiTheme="minorHAnsi" w:eastAsiaTheme="minorEastAsia" w:hAnsiTheme="minorHAnsi" w:cstheme="minorBidi"/>
+          <w:b w:val="0"/>
+          <w:bCs w:val="0"/>
+        </w:rPr>
+        <w:t>, within the context of the project's inventory management system. These tests were unique to this specific module of the codebase, focusing on the core functionalities related to managing inventory items.</w:t>
+      </w:r>
+    </w:p>
+    <w:p>
+      <w:pPr>
+        <w:pStyle w:val="Heading2"/>
+      </w:pPr>
+      <w:r>
+        <w:t>Test Plan</w:t>
+      </w:r>
+    </w:p>
+    <w:p>
+      <w:pPr>
+        <w:pStyle w:val="Heading3"/>
+      </w:pPr>
+      <w:r>
+        <w:t>Items</w:t>
+      </w:r>
+      <w:r>
+        <w:t>:</w:t>
+      </w:r>
+    </w:p>
+    <w:p>
+      <w:r>
+        <w:rPr>
+          <w:b/>
+          <w:bCs/>
+        </w:rPr>
+        <w:t>Features:</w:t>
+      </w:r>
+      <w:r>
+        <w:t xml:space="preserve"> The tests covered the following functionalities:</w:t>
+      </w:r>
+    </w:p>
+    <w:p>
+      <w:pPr>
+        <w:pStyle w:val="ListParagraph"/>
+        <w:numPr>
+          <w:ilvl w:val="0"/>
+          <w:numId w:val="45"/>
+        </w:numPr>
+      </w:pPr>
+      <w:r>
+        <w:rPr>
+          <w:b/>
+          <w:bCs/>
+        </w:rPr>
+        <w:t>-</w:t>
+      </w:r>
+      <w:proofErr w:type="spellStart"/>
+      <w:r>
+        <w:rPr>
+          <w:b/>
+          <w:bCs/>
+        </w:rPr>
+        <w:t>AddItem</w:t>
+      </w:r>
+      <w:proofErr w:type="spellEnd"/>
+      <w:r>
+        <w:t>: To verify the addition of an item to the inventory.</w:t>
+      </w:r>
+    </w:p>
+    <w:p>
+      <w:pPr>
+        <w:pStyle w:val="ListParagraph"/>
+        <w:numPr>
+          <w:ilvl w:val="0"/>
+          <w:numId w:val="45"/>
+        </w:numPr>
+      </w:pPr>
+      <w:r>
+        <w:rPr>
+          <w:b/>
+          <w:bCs/>
+        </w:rPr>
+        <w:t>-</w:t>
+      </w:r>
+      <w:proofErr w:type="spellStart"/>
+      <w:r>
+        <w:rPr>
+          <w:b/>
+          <w:bCs/>
+        </w:rPr>
+        <w:t>DeleteItem</w:t>
+      </w:r>
+      <w:proofErr w:type="spellEnd"/>
+      <w:r>
+        <w:t>: To validate the removal of an item from the inventory.</w:t>
+      </w:r>
+    </w:p>
+    <w:p>
+      <w:pPr>
+        <w:pStyle w:val="ListParagraph"/>
+        <w:ind w:left="1440"/>
+      </w:pPr>
+    </w:p>
+    <w:p>
+      <w:pPr>
+        <w:pStyle w:val="Heading3"/>
+      </w:pPr>
+      <w:r>
+        <w:t>Deliverables</w:t>
+      </w:r>
+      <w:r>
+        <w:t>:</w:t>
+      </w:r>
+    </w:p>
+    <w:p>
+      <w:pPr>
+        <w:pStyle w:val="Heading3"/>
+        <w:rPr>
+          <w:rFonts w:asciiTheme="minorHAnsi" w:eastAsiaTheme="minorEastAsia" w:hAnsiTheme="minorHAnsi" w:cstheme="minorBidi"/>
+          <w:b w:val="0"/>
+          <w:bCs w:val="0"/>
+        </w:rPr>
+      </w:pPr>
+      <w:r>
+        <w:rPr>
+          <w:rFonts w:asciiTheme="minorHAnsi" w:eastAsiaTheme="minorEastAsia" w:hAnsiTheme="minorHAnsi" w:cstheme="minorBidi"/>
+          <w:b w:val="0"/>
+          <w:bCs w:val="0"/>
+        </w:rPr>
+        <w:t xml:space="preserve">The test results included </w:t>
+      </w:r>
+      <w:proofErr w:type="spellStart"/>
+      <w:r>
+        <w:rPr>
+          <w:rFonts w:asciiTheme="minorHAnsi" w:eastAsiaTheme="minorEastAsia" w:hAnsiTheme="minorHAnsi" w:cstheme="minorBidi"/>
+          <w:b w:val="0"/>
+          <w:bCs w:val="0"/>
+        </w:rPr>
+        <w:t>Xunit</w:t>
+      </w:r>
+      <w:proofErr w:type="spellEnd"/>
+      <w:r>
+        <w:rPr>
+          <w:rFonts w:asciiTheme="minorHAnsi" w:eastAsiaTheme="minorEastAsia" w:hAnsiTheme="minorHAnsi" w:cstheme="minorBidi"/>
+          <w:b w:val="0"/>
+          <w:bCs w:val="0"/>
+        </w:rPr>
+        <w:t xml:space="preserve"> test reports that documented the pass or fail status of each test case.</w:t>
+      </w:r>
+      <w:r>
+        <w:rPr>
+          <w:rFonts w:asciiTheme="minorHAnsi" w:eastAsiaTheme="minorEastAsia" w:hAnsiTheme="minorHAnsi" w:cstheme="minorBidi"/>
+          <w:b w:val="0"/>
+          <w:bCs w:val="0"/>
+        </w:rPr>
+        <w:br/>
+      </w:r>
+    </w:p>
+    <w:p>
+      <w:pPr>
+        <w:pStyle w:val="Heading3"/>
+      </w:pPr>
+      <w:r>
+        <w:t>Tasks</w:t>
+      </w:r>
+      <w:r>
+        <w:t>:</w:t>
+      </w:r>
+    </w:p>
+    <w:p>
+      <w:pPr>
+        <w:pStyle w:val="Heading3"/>
+        <w:numPr>
+          <w:ilvl w:val="0"/>
+          <w:numId w:val="44"/>
+        </w:numPr>
+        <w:rPr>
+          <w:b w:val="0"/>
+          <w:bCs w:val="0"/>
+        </w:rPr>
+      </w:pPr>
+      <w:r>
+        <w:rPr>
+          <w:b w:val="0"/>
+          <w:bCs w:val="0"/>
+        </w:rPr>
+        <w:t xml:space="preserve">Define test cases for </w:t>
+      </w:r>
+      <w:proofErr w:type="spellStart"/>
+      <w:r>
+        <w:rPr>
+          <w:b w:val="0"/>
+          <w:bCs w:val="0"/>
+        </w:rPr>
+        <w:t>AddItem</w:t>
+      </w:r>
+      <w:proofErr w:type="spellEnd"/>
+      <w:r>
+        <w:rPr>
+          <w:b w:val="0"/>
+          <w:bCs w:val="0"/>
+        </w:rPr>
+        <w:t xml:space="preserve"> and </w:t>
+      </w:r>
+      <w:proofErr w:type="spellStart"/>
+      <w:r>
+        <w:rPr>
+          <w:b w:val="0"/>
+          <w:bCs w:val="0"/>
+        </w:rPr>
+        <w:t>DeleteItem</w:t>
+      </w:r>
+      <w:proofErr w:type="spellEnd"/>
+      <w:r>
+        <w:rPr>
+          <w:b w:val="0"/>
+          <w:bCs w:val="0"/>
+        </w:rPr>
+        <w:t>.</w:t>
+      </w:r>
+    </w:p>
+    <w:p>
+      <w:pPr>
+        <w:pStyle w:val="Heading3"/>
+        <w:numPr>
+          <w:ilvl w:val="0"/>
+          <w:numId w:val="44"/>
+        </w:numPr>
+        <w:rPr>
+          <w:b w:val="0"/>
+          <w:bCs w:val="0"/>
+        </w:rPr>
+      </w:pPr>
+      <w:r>
+        <w:rPr>
+          <w:b w:val="0"/>
+          <w:bCs w:val="0"/>
+        </w:rPr>
+        <w:t xml:space="preserve">Implement </w:t>
+      </w:r>
+      <w:proofErr w:type="spellStart"/>
+      <w:r>
+        <w:rPr>
+          <w:b w:val="0"/>
+          <w:bCs w:val="0"/>
+        </w:rPr>
+        <w:t>Xunit</w:t>
+      </w:r>
+      <w:proofErr w:type="spellEnd"/>
+      <w:r>
+        <w:rPr>
+          <w:b w:val="0"/>
+          <w:bCs w:val="0"/>
+        </w:rPr>
+        <w:t xml:space="preserve"> test methods to validate the behaviors of these methods.</w:t>
+      </w:r>
+    </w:p>
+    <w:p>
+      <w:pPr>
+        <w:pStyle w:val="Heading3"/>
+        <w:numPr>
+          <w:ilvl w:val="0"/>
+          <w:numId w:val="44"/>
+        </w:numPr>
+        <w:rPr>
+          <w:b w:val="0"/>
+          <w:bCs w:val="0"/>
+        </w:rPr>
+      </w:pPr>
+      <w:r>
+        <w:rPr>
+          <w:b w:val="0"/>
+          <w:bCs w:val="0"/>
+        </w:rPr>
+        <w:t>Identify and address any failures in the test results by adjusting the code logic.</w:t>
       </w:r>
     </w:p>
     <w:p/>
@@ -1295,149 +1681,227 @@
         <w:pStyle w:val="Heading3"/>
       </w:pPr>
       <w:r>
-        <w:t>Overview</w:t>
-      </w:r>
-    </w:p>
-    <w:p>
-      <w:r>
-        <w:t>Here you go into more detail abou</w:t>
-      </w:r>
-      <w:r>
-        <w:t>t the test(s) and how it related</w:t>
-      </w:r>
-      <w:r>
-        <w:t xml:space="preserve"> to the overall project. You should include if a similar method was used in other parts of the application or why this was unique for a certain aspect of the code. Then, go into detail about </w:t>
-      </w:r>
-      <w:r>
-        <w:t>what functions were tested, how the tests were</w:t>
-      </w:r>
-      <w:r>
-        <w:t xml:space="preserve"> conducted, and how errors</w:t>
-      </w:r>
-      <w:r>
-        <w:t xml:space="preserve"> were</w:t>
-      </w:r>
-      <w:r>
-        <w:t xml:space="preserve"> dealt with. </w:t>
+        <w:lastRenderedPageBreak/>
+        <w:t>Needs</w:t>
+      </w:r>
+      <w:r>
+        <w:t>:</w:t>
+      </w:r>
+    </w:p>
+    <w:p>
+      <w:pPr>
+        <w:pStyle w:val="Heading3"/>
+        <w:numPr>
+          <w:ilvl w:val="0"/>
+          <w:numId w:val="46"/>
+        </w:numPr>
+        <w:rPr>
+          <w:b w:val="0"/>
+          <w:bCs w:val="0"/>
+        </w:rPr>
+      </w:pPr>
+      <w:proofErr w:type="spellStart"/>
+      <w:r>
+        <w:rPr>
+          <w:b w:val="0"/>
+          <w:bCs w:val="0"/>
+        </w:rPr>
+        <w:t>Xunit</w:t>
+      </w:r>
+      <w:proofErr w:type="spellEnd"/>
+      <w:r>
+        <w:rPr>
+          <w:b w:val="0"/>
+          <w:bCs w:val="0"/>
+        </w:rPr>
+        <w:t xml:space="preserve"> testing framework.</w:t>
+      </w:r>
+    </w:p>
+    <w:p>
+      <w:pPr>
+        <w:pStyle w:val="Heading3"/>
+        <w:numPr>
+          <w:ilvl w:val="0"/>
+          <w:numId w:val="46"/>
+        </w:numPr>
+        <w:rPr>
+          <w:b w:val="0"/>
+          <w:bCs w:val="0"/>
+        </w:rPr>
+      </w:pPr>
+      <w:r>
+        <w:rPr>
+          <w:b w:val="0"/>
+          <w:bCs w:val="0"/>
+        </w:rPr>
+        <w:t>Development environment with access to the Inventory class.</w:t>
+      </w:r>
+    </w:p>
+    <w:p>
+      <w:pPr>
+        <w:pStyle w:val="Heading3"/>
+        <w:numPr>
+          <w:ilvl w:val="0"/>
+          <w:numId w:val="46"/>
+        </w:numPr>
+        <w:rPr>
+          <w:b w:val="0"/>
+          <w:bCs w:val="0"/>
+        </w:rPr>
+      </w:pPr>
+      <w:r>
+        <w:rPr>
+          <w:b w:val="0"/>
+          <w:bCs w:val="0"/>
+        </w:rPr>
+        <w:t>Visual Studio or other IDE for code modification.</w:t>
+      </w:r>
+      <w:r>
+        <w:rPr>
+          <w:b w:val="0"/>
+          <w:bCs w:val="0"/>
+        </w:rPr>
+        <w:br/>
+      </w:r>
+    </w:p>
+    <w:p>
+      <w:pPr>
+        <w:pStyle w:val="Heading3"/>
+      </w:pPr>
+      <w:r>
+        <w:t>Pass/Fail Criteria</w:t>
+      </w:r>
+      <w:r>
+        <w:t>:</w:t>
       </w:r>
     </w:p>
     <w:p>
       <w:pPr>
         <w:pStyle w:val="Heading2"/>
-      </w:pPr>
-      <w:r>
-        <w:t>Test Plan</w:t>
-      </w:r>
-    </w:p>
-    <w:p>
-      <w:pPr>
-        <w:pStyle w:val="Heading3"/>
-      </w:pPr>
-      <w:r>
-        <w:t>Items</w:t>
-      </w:r>
-    </w:p>
-    <w:p>
-      <w:r>
-        <w:t>What is r</w:t>
-      </w:r>
-      <w:r>
-        <w:t>equired to complete the test(s)</w:t>
-      </w:r>
-      <w:r>
-        <w:t>?</w:t>
-      </w:r>
-    </w:p>
-    <w:p>
-      <w:pPr>
-        <w:pStyle w:val="Heading3"/>
-      </w:pPr>
-      <w:r>
-        <w:t>Features</w:t>
-      </w:r>
-    </w:p>
-    <w:p>
-      <w:pPr>
-        <w:ind w:firstLine="0"/>
-      </w:pPr>
-      <w:r>
-        <w:tab/>
-        <w:t>List the function/features that are part of each test.</w:t>
-      </w:r>
-    </w:p>
-    <w:p>
-      <w:pPr>
-        <w:pStyle w:val="Heading3"/>
-      </w:pPr>
-      <w:r>
-        <w:t>Deliverables</w:t>
-      </w:r>
-    </w:p>
-    <w:p>
-      <w:r>
-        <w:t xml:space="preserve">List what the test(s) would produce. For </w:t>
-      </w:r>
-      <w:r>
-        <w:t>example,</w:t>
-      </w:r>
-      <w:r>
-        <w:t xml:space="preserve"> documentation or code notations. </w:t>
-      </w:r>
-    </w:p>
-    <w:p>
-      <w:pPr>
-        <w:pStyle w:val="Heading3"/>
-      </w:pPr>
-      <w:r>
-        <w:t>Tasks</w:t>
-      </w:r>
-    </w:p>
-    <w:p>
-      <w:r>
-        <w:t>List the tasks required to complete the testing and provide the outcomes you identified.</w:t>
-      </w:r>
-    </w:p>
-    <w:p>
-      <w:pPr>
-        <w:pStyle w:val="Heading3"/>
-      </w:pPr>
-      <w:r>
-        <w:t>Needs</w:t>
-      </w:r>
-    </w:p>
-    <w:p>
-      <w:r>
-        <w:t xml:space="preserve">Describe what </w:t>
-      </w:r>
-      <w:r>
-        <w:t xml:space="preserve">was </w:t>
-      </w:r>
-      <w:r>
-        <w:t xml:space="preserve">needed to be running or what support items had to be in place to perform the test?  Specify versions if appropriate and other technical requirements. If a testing package and/or library was employed, be sure to identify it/them. </w:t>
-      </w:r>
-    </w:p>
-    <w:p>
-      <w:pPr>
-        <w:pStyle w:val="Heading3"/>
+        <w:numPr>
+          <w:ilvl w:val="0"/>
+          <w:numId w:val="47"/>
+        </w:numPr>
+        <w:rPr>
+          <w:b w:val="0"/>
+          <w:bCs w:val="0"/>
+        </w:rPr>
+      </w:pPr>
+      <w:r>
+        <w:rPr>
+          <w:b w:val="0"/>
+          <w:bCs w:val="0"/>
+        </w:rPr>
+        <w:t>Pass Criteria: All test cases must pass without any failures.</w:t>
+      </w:r>
+    </w:p>
+    <w:p>
+      <w:pPr>
+        <w:pStyle w:val="Heading2"/>
+        <w:numPr>
+          <w:ilvl w:val="0"/>
+          <w:numId w:val="47"/>
+        </w:numPr>
+        <w:rPr>
+          <w:b w:val="0"/>
+          <w:bCs w:val="0"/>
+        </w:rPr>
+      </w:pPr>
+      <w:r>
+        <w:rPr>
+          <w:b w:val="0"/>
+          <w:bCs w:val="0"/>
+        </w:rPr>
+        <w:t>Fail Criteria: If any test case fails, the recourse involves debugging the code, identifying the issue, and rectifying it. Failed test cases trigger code modifications and retesting.</w:t>
+      </w:r>
+    </w:p>
+    <w:p>
+      <w:pPr>
+        <w:pStyle w:val="Heading2"/>
+      </w:pPr>
+    </w:p>
+    <w:p>
+      <w:pPr>
+        <w:pStyle w:val="Heading2"/>
+      </w:pPr>
+    </w:p>
+    <w:p>
+      <w:pPr>
+        <w:pStyle w:val="Heading2"/>
+      </w:pPr>
+    </w:p>
+    <w:p>
+      <w:pPr>
+        <w:pStyle w:val="Heading2"/>
+      </w:pPr>
+    </w:p>
+    <w:p>
+      <w:pPr>
+        <w:pStyle w:val="Heading2"/>
+      </w:pPr>
+    </w:p>
+    <w:p>
+      <w:pPr>
+        <w:pStyle w:val="Heading2"/>
+      </w:pPr>
+    </w:p>
+    <w:p>
+      <w:pPr>
+        <w:pStyle w:val="Heading2"/>
+      </w:pPr>
+    </w:p>
+    <w:p>
+      <w:pPr>
+        <w:pStyle w:val="Heading2"/>
+      </w:pPr>
+    </w:p>
+    <w:p>
+      <w:pPr>
+        <w:pStyle w:val="Heading2"/>
+      </w:pPr>
+    </w:p>
+    <w:p>
+      <w:pPr>
+        <w:pStyle w:val="Heading2"/>
+      </w:pPr>
+    </w:p>
+    <w:p>
+      <w:pPr>
+        <w:pStyle w:val="Heading2"/>
+      </w:pPr>
+    </w:p>
+    <w:p>
+      <w:pPr>
+        <w:pStyle w:val="Heading2"/>
+      </w:pPr>
+    </w:p>
+    <w:p>
+      <w:pPr>
+        <w:pStyle w:val="Heading2"/>
+      </w:pPr>
+    </w:p>
+    <w:p>
+      <w:pPr>
+        <w:pStyle w:val="Heading2"/>
+      </w:pPr>
+    </w:p>
+    <w:p>
+      <w:pPr>
+        <w:pStyle w:val="Heading2"/>
+      </w:pPr>
+    </w:p>
+    <w:p>
+      <w:pPr>
+        <w:pStyle w:val="Heading2"/>
+      </w:pPr>
+    </w:p>
+    <w:p/>
+    <w:p>
+      <w:pPr>
+        <w:pStyle w:val="Heading2"/>
       </w:pPr>
       <w:r>
         <w:lastRenderedPageBreak/>
-        <w:t>Pass/Fail Criteria</w:t>
-      </w:r>
-    </w:p>
-    <w:p>
-      <w:r>
-        <w:t xml:space="preserve">Describe the criteria you used to determine the success of the test and what the protocol was for a positive result. </w:t>
-      </w:r>
-      <w:r>
-        <w:t xml:space="preserve">Also describe what the recourse was if the test failed including remediation strategies and documentation requirements. </w:t>
-      </w:r>
-    </w:p>
-    <w:p>
-      <w:pPr>
-        <w:pStyle w:val="Heading2"/>
-      </w:pPr>
-      <w:r>
         <w:t>Specifications</w:t>
       </w:r>
     </w:p>
@@ -1452,80 +1916,13 @@
         <w:t xml:space="preserve">was used. Screenshots are acceptable. </w:t>
       </w:r>
     </w:p>
-    <w:p/>
-    <w:p/>
-    <w:p>
-      <w:pPr>
-        <w:pStyle w:val="Heading2"/>
-      </w:pPr>
-    </w:p>
-    <w:p>
-      <w:pPr>
-        <w:pStyle w:val="Heading2"/>
-      </w:pPr>
-    </w:p>
-    <w:p/>
-    <w:p>
-      <w:pPr>
-        <w:pStyle w:val="Heading2"/>
-      </w:pPr>
-    </w:p>
-    <w:p>
-      <w:pPr>
-        <w:pStyle w:val="Heading2"/>
-      </w:pPr>
-      <w:r>
-        <w:t>Procedures</w:t>
-      </w:r>
-    </w:p>
-    <w:p>
-      <w:r>
-        <w:t>Provide a detailed list of the steps you used to complete the testing process. Be sure to mention if iterations were/are part of the process used and when pass/fail results were provided.</w:t>
-      </w:r>
-    </w:p>
-    <w:p>
-      <w:pPr>
-        <w:pStyle w:val="Heading2"/>
-      </w:pPr>
-      <w:r>
-        <w:t>Results</w:t>
-      </w:r>
-    </w:p>
-    <w:p>
-      <w:r>
-        <w:t>Here you will describe and provide examples of the testing results. If you were using a testing package include a screenshot of the interface. Screenshot work best.</w:t>
-      </w:r>
-    </w:p>
-    <w:p>
-      <w:pPr>
-        <w:ind w:firstLine="0"/>
-      </w:pPr>
-      <w:r>
-        <w:rPr>
-          <w:noProof/>
-          <w:lang w:eastAsia="en-US"/>
-        </w:rPr>
+    <w:p>
+      <w:r>
         <w:drawing>
-          <wp:anchor distT="0" distB="0" distL="114300" distR="114300" simplePos="0" relativeHeight="251667456" behindDoc="1" locked="0" layoutInCell="1" allowOverlap="1" wp14:anchorId="3E867E4F" wp14:editId="48A87018">
-            <wp:simplePos x="0" y="0"/>
-            <wp:positionH relativeFrom="column">
-              <wp:posOffset>457200</wp:posOffset>
-            </wp:positionH>
-            <wp:positionV relativeFrom="paragraph">
-              <wp:posOffset>3810</wp:posOffset>
-            </wp:positionV>
-            <wp:extent cx="5534025" cy="2343150"/>
-            <wp:effectExtent l="0" t="0" r="9525" b="0"/>
-            <wp:wrapTight wrapText="bothSides">
-              <wp:wrapPolygon edited="0">
-                <wp:start x="0" y="0"/>
-                <wp:lineTo x="0" y="21424"/>
-                <wp:lineTo x="21563" y="21424"/>
-                <wp:lineTo x="21563" y="0"/>
-                <wp:lineTo x="0" y="0"/>
-              </wp:wrapPolygon>
-            </wp:wrapTight>
-            <wp:docPr id="4" name="Picture 4"/>
+          <wp:inline distT="0" distB="0" distL="0" distR="0" wp14:anchorId="35823DE4" wp14:editId="7AA005A7">
+            <wp:extent cx="6540500" cy="5183505"/>
+            <wp:effectExtent l="0" t="0" r="0" b="0"/>
+            <wp:docPr id="1843965417" name="Picture 1" descr="A computer screen shot of a program&#10;&#10;Description automatically generated"/>
             <wp:cNvGraphicFramePr>
               <a:graphicFrameLocks xmlns:a="http://schemas.openxmlformats.org/drawingml/2006/main" noChangeAspect="1"/>
             </wp:cNvGraphicFramePr>
@@ -1533,17 +1930,11 @@
               <a:graphicData uri="http://schemas.openxmlformats.org/drawingml/2006/picture">
                 <pic:pic xmlns:pic="http://schemas.openxmlformats.org/drawingml/2006/picture">
                   <pic:nvPicPr>
-                    <pic:cNvPr id="1507146300" name="Test results.jpg"/>
+                    <pic:cNvPr id="1843965417" name="Picture 1" descr="A computer screen shot of a program&#10;&#10;Description automatically generated"/>
                     <pic:cNvPicPr/>
                   </pic:nvPicPr>
                   <pic:blipFill>
-                    <a:blip r:embed="rId18">
-                      <a:extLst>
-                        <a:ext uri="{28A0092B-C50C-407E-A947-70E740481C1C}">
-                          <a14:useLocalDpi xmlns:a14="http://schemas.microsoft.com/office/drawing/2010/main" val="0"/>
-                        </a:ext>
-                      </a:extLst>
-                    </a:blip>
+                    <a:blip r:embed="rId18"/>
                     <a:stretch>
                       <a:fillRect/>
                     </a:stretch>
@@ -1551,7 +1942,7 @@
                   <pic:spPr>
                     <a:xfrm>
                       <a:off x="0" y="0"/>
-                      <a:ext cx="5534025" cy="2343150"/>
+                      <a:ext cx="6540500" cy="5183505"/>
                     </a:xfrm>
                     <a:prstGeom prst="rect">
                       <a:avLst/>
@@ -1560,7 +1951,360 @@
                 </pic:pic>
               </a:graphicData>
             </a:graphic>
-          </wp:anchor>
+          </wp:inline>
+        </w:drawing>
+      </w:r>
+    </w:p>
+    <w:p/>
+    <w:p>
+      <w:pPr>
+        <w:pStyle w:val="Heading2"/>
+      </w:pPr>
+    </w:p>
+    <w:p/>
+    <w:p/>
+    <w:p/>
+    <w:p/>
+    <w:p>
+      <w:pPr>
+        <w:pStyle w:val="Heading2"/>
+      </w:pPr>
+      <w:r>
+        <w:lastRenderedPageBreak/>
+        <w:t>Procedures</w:t>
+      </w:r>
+    </w:p>
+    <w:p>
+      <w:pPr>
+        <w:pStyle w:val="Heading2"/>
+        <w:numPr>
+          <w:ilvl w:val="0"/>
+          <w:numId w:val="48"/>
+        </w:numPr>
+        <w:rPr>
+          <w:b w:val="0"/>
+          <w:bCs w:val="0"/>
+        </w:rPr>
+      </w:pPr>
+      <w:r>
+        <w:rPr>
+          <w:b w:val="0"/>
+          <w:bCs w:val="0"/>
+        </w:rPr>
+        <w:t xml:space="preserve">Test Case Preparation: Define test scenarios for </w:t>
+      </w:r>
+      <w:proofErr w:type="spellStart"/>
+      <w:r>
+        <w:rPr>
+          <w:b w:val="0"/>
+          <w:bCs w:val="0"/>
+        </w:rPr>
+        <w:t>AddItem</w:t>
+      </w:r>
+      <w:proofErr w:type="spellEnd"/>
+      <w:r>
+        <w:rPr>
+          <w:b w:val="0"/>
+          <w:bCs w:val="0"/>
+        </w:rPr>
+        <w:t xml:space="preserve"> and </w:t>
+      </w:r>
+      <w:proofErr w:type="spellStart"/>
+      <w:r>
+        <w:rPr>
+          <w:b w:val="0"/>
+          <w:bCs w:val="0"/>
+        </w:rPr>
+        <w:t>DeleteItem</w:t>
+      </w:r>
+      <w:proofErr w:type="spellEnd"/>
+      <w:r>
+        <w:rPr>
+          <w:b w:val="0"/>
+          <w:bCs w:val="0"/>
+        </w:rPr>
+        <w:t>.</w:t>
+      </w:r>
+    </w:p>
+    <w:p>
+      <w:pPr>
+        <w:pStyle w:val="Heading2"/>
+        <w:numPr>
+          <w:ilvl w:val="0"/>
+          <w:numId w:val="48"/>
+        </w:numPr>
+        <w:rPr>
+          <w:b w:val="0"/>
+          <w:bCs w:val="0"/>
+        </w:rPr>
+      </w:pPr>
+      <w:r>
+        <w:rPr>
+          <w:b w:val="0"/>
+          <w:bCs w:val="0"/>
+        </w:rPr>
+        <w:t xml:space="preserve">Test Implementation: Write </w:t>
+      </w:r>
+      <w:proofErr w:type="spellStart"/>
+      <w:r>
+        <w:rPr>
+          <w:b w:val="0"/>
+          <w:bCs w:val="0"/>
+        </w:rPr>
+        <w:t>Xunit</w:t>
+      </w:r>
+      <w:proofErr w:type="spellEnd"/>
+      <w:r>
+        <w:rPr>
+          <w:b w:val="0"/>
+          <w:bCs w:val="0"/>
+        </w:rPr>
+        <w:t xml:space="preserve"> test methods based on defined scenarios.</w:t>
+      </w:r>
+    </w:p>
+    <w:p>
+      <w:pPr>
+        <w:pStyle w:val="Heading2"/>
+        <w:numPr>
+          <w:ilvl w:val="0"/>
+          <w:numId w:val="48"/>
+        </w:numPr>
+        <w:rPr>
+          <w:b w:val="0"/>
+          <w:bCs w:val="0"/>
+        </w:rPr>
+      </w:pPr>
+      <w:r>
+        <w:rPr>
+          <w:b w:val="0"/>
+          <w:bCs w:val="0"/>
+        </w:rPr>
+        <w:t>Execution: Execute the tests to verify the functionalities.</w:t>
+      </w:r>
+    </w:p>
+    <w:p>
+      <w:pPr>
+        <w:pStyle w:val="Heading2"/>
+        <w:numPr>
+          <w:ilvl w:val="0"/>
+          <w:numId w:val="48"/>
+        </w:numPr>
+        <w:rPr>
+          <w:b w:val="0"/>
+          <w:bCs w:val="0"/>
+        </w:rPr>
+      </w:pPr>
+      <w:r>
+        <w:rPr>
+          <w:b w:val="0"/>
+          <w:bCs w:val="0"/>
+        </w:rPr>
+        <w:t xml:space="preserve">Result Analysis: Review </w:t>
+      </w:r>
+      <w:proofErr w:type="spellStart"/>
+      <w:r>
+        <w:rPr>
+          <w:b w:val="0"/>
+          <w:bCs w:val="0"/>
+        </w:rPr>
+        <w:t>Xunit</w:t>
+      </w:r>
+      <w:proofErr w:type="spellEnd"/>
+      <w:r>
+        <w:rPr>
+          <w:b w:val="0"/>
+          <w:bCs w:val="0"/>
+        </w:rPr>
+        <w:t xml:space="preserve"> test reports to identify pass/fail results.</w:t>
+      </w:r>
+    </w:p>
+    <w:p>
+      <w:pPr>
+        <w:pStyle w:val="Heading2"/>
+        <w:numPr>
+          <w:ilvl w:val="0"/>
+          <w:numId w:val="48"/>
+        </w:numPr>
+        <w:rPr>
+          <w:b w:val="0"/>
+          <w:bCs w:val="0"/>
+        </w:rPr>
+      </w:pPr>
+      <w:r>
+        <w:rPr>
+          <w:b w:val="0"/>
+          <w:bCs w:val="0"/>
+        </w:rPr>
+        <w:t xml:space="preserve">Debugging (if required): If any test fails, debug the </w:t>
+      </w:r>
+      <w:proofErr w:type="gramStart"/>
+      <w:r>
+        <w:rPr>
+          <w:b w:val="0"/>
+          <w:bCs w:val="0"/>
+        </w:rPr>
+        <w:t>code</w:t>
+      </w:r>
+      <w:proofErr w:type="gramEnd"/>
+      <w:r>
+        <w:rPr>
+          <w:b w:val="0"/>
+          <w:bCs w:val="0"/>
+        </w:rPr>
+        <w:t xml:space="preserve"> and modify accordingly.</w:t>
+      </w:r>
+    </w:p>
+    <w:p>
+      <w:pPr>
+        <w:pStyle w:val="Heading2"/>
+        <w:numPr>
+          <w:ilvl w:val="0"/>
+          <w:numId w:val="48"/>
+        </w:numPr>
+        <w:rPr>
+          <w:b w:val="0"/>
+          <w:bCs w:val="0"/>
+        </w:rPr>
+      </w:pPr>
+      <w:r>
+        <w:rPr>
+          <w:b w:val="0"/>
+          <w:bCs w:val="0"/>
+        </w:rPr>
+        <w:t>Retesting: After code adjustments, rerun the failed test cases.</w:t>
+      </w:r>
+    </w:p>
+    <w:p>
+      <w:pPr>
+        <w:pStyle w:val="Heading2"/>
+        <w:numPr>
+          <w:ilvl w:val="0"/>
+          <w:numId w:val="48"/>
+        </w:numPr>
+        <w:rPr>
+          <w:b w:val="0"/>
+          <w:bCs w:val="0"/>
+        </w:rPr>
+      </w:pPr>
+      <w:r>
+        <w:rPr>
+          <w:b w:val="0"/>
+          <w:bCs w:val="0"/>
+        </w:rPr>
+        <w:t>Final Review: Ensure all test cases pass before finalizing the testing process.</w:t>
+      </w:r>
+    </w:p>
+    <w:p>
+      <w:pPr>
+        <w:pStyle w:val="Heading2"/>
+      </w:pPr>
+      <w:r>
+        <w:t>Results</w:t>
+      </w:r>
+    </w:p>
+    <w:p>
+      <w:pPr>
+        <w:ind w:firstLine="0"/>
+      </w:pPr>
+      <w:r>
+        <w:t xml:space="preserve">The </w:t>
+      </w:r>
+      <w:proofErr w:type="spellStart"/>
+      <w:r>
+        <w:t>Xunit</w:t>
+      </w:r>
+      <w:proofErr w:type="spellEnd"/>
+      <w:r>
+        <w:t xml:space="preserve"> test results indicated that all test cases passed successfully. Screenshots of </w:t>
+      </w:r>
+      <w:proofErr w:type="spellStart"/>
+      <w:r>
+        <w:t>Xunit</w:t>
+      </w:r>
+      <w:proofErr w:type="spellEnd"/>
+      <w:r>
+        <w:t xml:space="preserve"> test reports are </w:t>
+      </w:r>
+      <w:r>
+        <w:t>below</w:t>
+      </w:r>
+      <w:r>
+        <w:t xml:space="preserve">, showcasing the green status indicating passing tests for both </w:t>
+      </w:r>
+      <w:proofErr w:type="spellStart"/>
+      <w:r>
+        <w:rPr>
+          <w:b/>
+          <w:bCs/>
+        </w:rPr>
+        <w:t>AddItem</w:t>
+      </w:r>
+      <w:proofErr w:type="spellEnd"/>
+      <w:r>
+        <w:t xml:space="preserve"> and </w:t>
+      </w:r>
+      <w:proofErr w:type="spellStart"/>
+      <w:r>
+        <w:rPr>
+          <w:b/>
+          <w:bCs/>
+        </w:rPr>
+        <w:t>DeleteItem</w:t>
+      </w:r>
+      <w:proofErr w:type="spellEnd"/>
+      <w:r>
+        <w:t xml:space="preserve"> methods in the </w:t>
+      </w:r>
+      <w:r>
+        <w:rPr>
+          <w:b/>
+          <w:bCs/>
+        </w:rPr>
+        <w:t>Inventory</w:t>
+      </w:r>
+      <w:r>
+        <w:t xml:space="preserve"> class.</w:t>
+      </w:r>
+    </w:p>
+    <w:p>
+      <w:pPr>
+        <w:ind w:firstLine="0"/>
+      </w:pPr>
+      <w:r>
+        <w:drawing>
+          <wp:inline distT="0" distB="0" distL="0" distR="0" wp14:anchorId="03D0A9DD" wp14:editId="60898584">
+            <wp:extent cx="6540500" cy="1409700"/>
+            <wp:effectExtent l="0" t="0" r="0" b="0"/>
+            <wp:docPr id="2000841336" name="Picture 1" descr="A screenshot of a computer&#10;&#10;Description automatically generated"/>
+            <wp:cNvGraphicFramePr>
+              <a:graphicFrameLocks xmlns:a="http://schemas.openxmlformats.org/drawingml/2006/main" noChangeAspect="1"/>
+            </wp:cNvGraphicFramePr>
+            <a:graphic xmlns:a="http://schemas.openxmlformats.org/drawingml/2006/main">
+              <a:graphicData uri="http://schemas.openxmlformats.org/drawingml/2006/picture">
+                <pic:pic xmlns:pic="http://schemas.openxmlformats.org/drawingml/2006/picture">
+                  <pic:nvPicPr>
+                    <pic:cNvPr id="2000841336" name="Picture 1" descr="A screenshot of a computer&#10;&#10;Description automatically generated"/>
+                    <pic:cNvPicPr/>
+                  </pic:nvPicPr>
+                  <pic:blipFill>
+                    <a:blip r:embed="rId19"/>
+                    <a:stretch>
+                      <a:fillRect/>
+                    </a:stretch>
+                  </pic:blipFill>
+                  <pic:spPr>
+                    <a:xfrm>
+                      <a:off x="0" y="0"/>
+                      <a:ext cx="6540500" cy="1409700"/>
+                    </a:xfrm>
+                    <a:prstGeom prst="rect">
+                      <a:avLst/>
+                    </a:prstGeom>
+                  </pic:spPr>
+                </pic:pic>
+              </a:graphicData>
+            </a:graphic>
+          </wp:inline>
         </w:drawing>
       </w:r>
     </w:p>
@@ -1722,20 +2466,27 @@
         <w:autoSpaceDE w:val="0"/>
         <w:autoSpaceDN w:val="0"/>
         <w:spacing w:before="90" w:line="240" w:lineRule="auto"/>
-        <w:ind w:left="1000" w:firstLine="0"/>
+        <w:ind w:firstLine="0"/>
         <w:outlineLvl w:val="0"/>
         <w:rPr>
           <w:rFonts w:ascii="Times New Roman" w:eastAsia="Times New Roman" w:hAnsi="Times New Roman" w:cs="Times New Roman"/>
           <w:b/>
           <w:bCs/>
-          <w:spacing w:val="-2"/>
           <w:kern w:val="0"/>
           <w:sz w:val="32"/>
           <w:szCs w:val="32"/>
           <w:lang w:eastAsia="en-US"/>
         </w:rPr>
       </w:pPr>
-      <w:r>
+    </w:p>
+    <w:p>
+      <w:pPr>
+        <w:widowControl w:val="0"/>
+        <w:autoSpaceDE w:val="0"/>
+        <w:autoSpaceDN w:val="0"/>
+        <w:spacing w:before="90" w:line="240" w:lineRule="auto"/>
+        <w:ind w:firstLine="0"/>
+        <w:outlineLvl w:val="0"/>
         <w:rPr>
           <w:rFonts w:ascii="Times New Roman" w:eastAsia="Times New Roman" w:hAnsi="Times New Roman" w:cs="Times New Roman"/>
           <w:b/>
@@ -1745,210 +2496,7 @@
           <w:szCs w:val="32"/>
           <w:lang w:eastAsia="en-US"/>
         </w:rPr>
-        <w:lastRenderedPageBreak/>
-        <w:t>User</w:t>
-      </w:r>
-      <w:r>
-        <w:rPr>
-          <w:rFonts w:ascii="Times New Roman" w:eastAsia="Times New Roman" w:hAnsi="Times New Roman" w:cs="Times New Roman"/>
-          <w:b/>
-          <w:bCs/>
-          <w:spacing w:val="-11"/>
-          <w:kern w:val="0"/>
-          <w:sz w:val="32"/>
-          <w:szCs w:val="32"/>
-          <w:lang w:eastAsia="en-US"/>
-        </w:rPr>
-        <w:t xml:space="preserve"> </w:t>
-      </w:r>
-      <w:r>
-        <w:rPr>
-          <w:rFonts w:ascii="Times New Roman" w:eastAsia="Times New Roman" w:hAnsi="Times New Roman" w:cs="Times New Roman"/>
-          <w:b/>
-          <w:bCs/>
-          <w:kern w:val="0"/>
-          <w:sz w:val="32"/>
-          <w:szCs w:val="32"/>
-          <w:lang w:eastAsia="en-US"/>
-        </w:rPr>
-        <w:t>Guide</w:t>
-      </w:r>
-      <w:r>
-        <w:rPr>
-          <w:rFonts w:ascii="Times New Roman" w:eastAsia="Times New Roman" w:hAnsi="Times New Roman" w:cs="Times New Roman"/>
-          <w:b/>
-          <w:bCs/>
-          <w:spacing w:val="-2"/>
-          <w:kern w:val="0"/>
-          <w:sz w:val="32"/>
-          <w:szCs w:val="32"/>
-          <w:lang w:eastAsia="en-US"/>
-        </w:rPr>
-        <w:t xml:space="preserve"> </w:t>
-      </w:r>
-      <w:r>
-        <w:rPr>
-          <w:rFonts w:ascii="Times New Roman" w:eastAsia="Times New Roman" w:hAnsi="Times New Roman" w:cs="Times New Roman"/>
-          <w:b/>
-          <w:bCs/>
-          <w:kern w:val="0"/>
-          <w:sz w:val="32"/>
-          <w:szCs w:val="32"/>
-          <w:lang w:eastAsia="en-US"/>
-        </w:rPr>
-        <w:t>for</w:t>
-      </w:r>
-      <w:r>
-        <w:rPr>
-          <w:rFonts w:ascii="Times New Roman" w:eastAsia="Times New Roman" w:hAnsi="Times New Roman" w:cs="Times New Roman"/>
-          <w:b/>
-          <w:bCs/>
-          <w:spacing w:val="-8"/>
-          <w:kern w:val="0"/>
-          <w:sz w:val="32"/>
-          <w:szCs w:val="32"/>
-          <w:lang w:eastAsia="en-US"/>
-        </w:rPr>
-        <w:t xml:space="preserve"> </w:t>
-      </w:r>
-      <w:r>
-        <w:rPr>
-          <w:rFonts w:ascii="Times New Roman" w:eastAsia="Times New Roman" w:hAnsi="Times New Roman" w:cs="Times New Roman"/>
-          <w:b/>
-          <w:bCs/>
-          <w:kern w:val="0"/>
-          <w:sz w:val="32"/>
-          <w:szCs w:val="32"/>
-          <w:lang w:eastAsia="en-US"/>
-        </w:rPr>
-        <w:t>Initial</w:t>
-      </w:r>
-      <w:r>
-        <w:rPr>
-          <w:rFonts w:ascii="Times New Roman" w:eastAsia="Times New Roman" w:hAnsi="Times New Roman" w:cs="Times New Roman"/>
-          <w:b/>
-          <w:bCs/>
-          <w:spacing w:val="-3"/>
-          <w:kern w:val="0"/>
-          <w:sz w:val="32"/>
-          <w:szCs w:val="32"/>
-          <w:lang w:eastAsia="en-US"/>
-        </w:rPr>
-        <w:t xml:space="preserve"> </w:t>
-      </w:r>
-      <w:r>
-        <w:rPr>
-          <w:rFonts w:ascii="Times New Roman" w:eastAsia="Times New Roman" w:hAnsi="Times New Roman" w:cs="Times New Roman"/>
-          <w:b/>
-          <w:bCs/>
-          <w:kern w:val="0"/>
-          <w:sz w:val="32"/>
-          <w:szCs w:val="32"/>
-          <w:lang w:eastAsia="en-US"/>
-        </w:rPr>
-        <w:t>Setup</w:t>
-      </w:r>
-      <w:r>
-        <w:rPr>
-          <w:rFonts w:ascii="Times New Roman" w:eastAsia="Times New Roman" w:hAnsi="Times New Roman" w:cs="Times New Roman"/>
-          <w:b/>
-          <w:bCs/>
-          <w:spacing w:val="-2"/>
-          <w:kern w:val="0"/>
-          <w:sz w:val="32"/>
-          <w:szCs w:val="32"/>
-          <w:lang w:eastAsia="en-US"/>
-        </w:rPr>
-        <w:t xml:space="preserve"> </w:t>
-      </w:r>
-      <w:r>
-        <w:rPr>
-          <w:rFonts w:ascii="Times New Roman" w:eastAsia="Times New Roman" w:hAnsi="Times New Roman" w:cs="Times New Roman"/>
-          <w:b/>
-          <w:bCs/>
-          <w:kern w:val="0"/>
-          <w:sz w:val="32"/>
-          <w:szCs w:val="32"/>
-          <w:lang w:eastAsia="en-US"/>
-        </w:rPr>
-        <w:t>&amp;</w:t>
-      </w:r>
-      <w:r>
-        <w:rPr>
-          <w:rFonts w:ascii="Times New Roman" w:eastAsia="Times New Roman" w:hAnsi="Times New Roman" w:cs="Times New Roman"/>
-          <w:b/>
-          <w:bCs/>
-          <w:spacing w:val="-2"/>
-          <w:kern w:val="0"/>
-          <w:sz w:val="32"/>
-          <w:szCs w:val="32"/>
-          <w:lang w:eastAsia="en-US"/>
-        </w:rPr>
-        <w:t xml:space="preserve"> </w:t>
-      </w:r>
-      <w:r>
-        <w:rPr>
-          <w:rFonts w:ascii="Times New Roman" w:eastAsia="Times New Roman" w:hAnsi="Times New Roman" w:cs="Times New Roman"/>
-          <w:b/>
-          <w:bCs/>
-          <w:kern w:val="0"/>
-          <w:sz w:val="32"/>
-          <w:szCs w:val="32"/>
-          <w:lang w:eastAsia="en-US"/>
-        </w:rPr>
-        <w:t>Running</w:t>
-      </w:r>
-      <w:r>
-        <w:rPr>
-          <w:rFonts w:ascii="Times New Roman" w:eastAsia="Times New Roman" w:hAnsi="Times New Roman" w:cs="Times New Roman"/>
-          <w:b/>
-          <w:bCs/>
-          <w:spacing w:val="-3"/>
-          <w:kern w:val="0"/>
-          <w:sz w:val="32"/>
-          <w:szCs w:val="32"/>
-          <w:lang w:eastAsia="en-US"/>
-        </w:rPr>
-        <w:t xml:space="preserve"> </w:t>
-      </w:r>
-      <w:r>
-        <w:rPr>
-          <w:rFonts w:ascii="Times New Roman" w:eastAsia="Times New Roman" w:hAnsi="Times New Roman" w:cs="Times New Roman"/>
-          <w:b/>
-          <w:bCs/>
-          <w:kern w:val="0"/>
-          <w:sz w:val="32"/>
-          <w:szCs w:val="32"/>
-          <w:lang w:eastAsia="en-US"/>
-        </w:rPr>
-        <w:t>the</w:t>
-      </w:r>
-      <w:r>
-        <w:rPr>
-          <w:rFonts w:ascii="Times New Roman" w:eastAsia="Times New Roman" w:hAnsi="Times New Roman" w:cs="Times New Roman"/>
-          <w:b/>
-          <w:bCs/>
-          <w:spacing w:val="-19"/>
-          <w:kern w:val="0"/>
-          <w:sz w:val="32"/>
-          <w:szCs w:val="32"/>
-          <w:lang w:eastAsia="en-US"/>
-        </w:rPr>
-        <w:t xml:space="preserve"> </w:t>
-      </w:r>
-      <w:r>
-        <w:rPr>
-          <w:rFonts w:ascii="Times New Roman" w:eastAsia="Times New Roman" w:hAnsi="Times New Roman" w:cs="Times New Roman"/>
-          <w:b/>
-          <w:bCs/>
-          <w:spacing w:val="-2"/>
-          <w:kern w:val="0"/>
-          <w:sz w:val="32"/>
-          <w:szCs w:val="32"/>
-          <w:lang w:eastAsia="en-US"/>
-        </w:rPr>
-        <w:t>Application</w:t>
-      </w:r>
+      </w:pPr>
     </w:p>
     <w:p>
       <w:pPr>
@@ -1971,6 +2519,259 @@
     </w:p>
     <w:p>
       <w:pPr>
+        <w:widowControl w:val="0"/>
+        <w:autoSpaceDE w:val="0"/>
+        <w:autoSpaceDN w:val="0"/>
+        <w:spacing w:before="90" w:line="240" w:lineRule="auto"/>
+        <w:ind w:left="1000" w:firstLine="0"/>
+        <w:outlineLvl w:val="0"/>
+        <w:rPr>
+          <w:rFonts w:ascii="Times New Roman" w:eastAsia="Times New Roman" w:hAnsi="Times New Roman" w:cs="Times New Roman"/>
+          <w:b/>
+          <w:bCs/>
+          <w:spacing w:val="-2"/>
+          <w:kern w:val="0"/>
+          <w:sz w:val="32"/>
+          <w:szCs w:val="32"/>
+          <w:lang w:eastAsia="en-US"/>
+        </w:rPr>
+      </w:pPr>
+      <w:r>
+        <w:rPr>
+          <w:rFonts w:ascii="Times New Roman" w:eastAsia="Times New Roman" w:hAnsi="Times New Roman" w:cs="Times New Roman"/>
+          <w:b/>
+          <w:bCs/>
+          <w:kern w:val="0"/>
+          <w:sz w:val="32"/>
+          <w:szCs w:val="32"/>
+          <w:lang w:eastAsia="en-US"/>
+        </w:rPr>
+        <w:lastRenderedPageBreak/>
+        <w:t>User</w:t>
+      </w:r>
+      <w:r>
+        <w:rPr>
+          <w:rFonts w:ascii="Times New Roman" w:eastAsia="Times New Roman" w:hAnsi="Times New Roman" w:cs="Times New Roman"/>
+          <w:b/>
+          <w:bCs/>
+          <w:spacing w:val="-11"/>
+          <w:kern w:val="0"/>
+          <w:sz w:val="32"/>
+          <w:szCs w:val="32"/>
+          <w:lang w:eastAsia="en-US"/>
+        </w:rPr>
+        <w:t xml:space="preserve"> </w:t>
+      </w:r>
+      <w:r>
+        <w:rPr>
+          <w:rFonts w:ascii="Times New Roman" w:eastAsia="Times New Roman" w:hAnsi="Times New Roman" w:cs="Times New Roman"/>
+          <w:b/>
+          <w:bCs/>
+          <w:kern w:val="0"/>
+          <w:sz w:val="32"/>
+          <w:szCs w:val="32"/>
+          <w:lang w:eastAsia="en-US"/>
+        </w:rPr>
+        <w:t>Guide</w:t>
+      </w:r>
+      <w:r>
+        <w:rPr>
+          <w:rFonts w:ascii="Times New Roman" w:eastAsia="Times New Roman" w:hAnsi="Times New Roman" w:cs="Times New Roman"/>
+          <w:b/>
+          <w:bCs/>
+          <w:spacing w:val="-2"/>
+          <w:kern w:val="0"/>
+          <w:sz w:val="32"/>
+          <w:szCs w:val="32"/>
+          <w:lang w:eastAsia="en-US"/>
+        </w:rPr>
+        <w:t xml:space="preserve"> </w:t>
+      </w:r>
+      <w:r>
+        <w:rPr>
+          <w:rFonts w:ascii="Times New Roman" w:eastAsia="Times New Roman" w:hAnsi="Times New Roman" w:cs="Times New Roman"/>
+          <w:b/>
+          <w:bCs/>
+          <w:kern w:val="0"/>
+          <w:sz w:val="32"/>
+          <w:szCs w:val="32"/>
+          <w:lang w:eastAsia="en-US"/>
+        </w:rPr>
+        <w:t>for</w:t>
+      </w:r>
+      <w:r>
+        <w:rPr>
+          <w:rFonts w:ascii="Times New Roman" w:eastAsia="Times New Roman" w:hAnsi="Times New Roman" w:cs="Times New Roman"/>
+          <w:b/>
+          <w:bCs/>
+          <w:spacing w:val="-8"/>
+          <w:kern w:val="0"/>
+          <w:sz w:val="32"/>
+          <w:szCs w:val="32"/>
+          <w:lang w:eastAsia="en-US"/>
+        </w:rPr>
+        <w:t xml:space="preserve"> </w:t>
+      </w:r>
+      <w:r>
+        <w:rPr>
+          <w:rFonts w:ascii="Times New Roman" w:eastAsia="Times New Roman" w:hAnsi="Times New Roman" w:cs="Times New Roman"/>
+          <w:b/>
+          <w:bCs/>
+          <w:kern w:val="0"/>
+          <w:sz w:val="32"/>
+          <w:szCs w:val="32"/>
+          <w:lang w:eastAsia="en-US"/>
+        </w:rPr>
+        <w:t>Initial</w:t>
+      </w:r>
+      <w:r>
+        <w:rPr>
+          <w:rFonts w:ascii="Times New Roman" w:eastAsia="Times New Roman" w:hAnsi="Times New Roman" w:cs="Times New Roman"/>
+          <w:b/>
+          <w:bCs/>
+          <w:spacing w:val="-3"/>
+          <w:kern w:val="0"/>
+          <w:sz w:val="32"/>
+          <w:szCs w:val="32"/>
+          <w:lang w:eastAsia="en-US"/>
+        </w:rPr>
+        <w:t xml:space="preserve"> </w:t>
+      </w:r>
+      <w:r>
+        <w:rPr>
+          <w:rFonts w:ascii="Times New Roman" w:eastAsia="Times New Roman" w:hAnsi="Times New Roman" w:cs="Times New Roman"/>
+          <w:b/>
+          <w:bCs/>
+          <w:kern w:val="0"/>
+          <w:sz w:val="32"/>
+          <w:szCs w:val="32"/>
+          <w:lang w:eastAsia="en-US"/>
+        </w:rPr>
+        <w:t>Setup</w:t>
+      </w:r>
+      <w:r>
+        <w:rPr>
+          <w:rFonts w:ascii="Times New Roman" w:eastAsia="Times New Roman" w:hAnsi="Times New Roman" w:cs="Times New Roman"/>
+          <w:b/>
+          <w:bCs/>
+          <w:spacing w:val="-2"/>
+          <w:kern w:val="0"/>
+          <w:sz w:val="32"/>
+          <w:szCs w:val="32"/>
+          <w:lang w:eastAsia="en-US"/>
+        </w:rPr>
+        <w:t xml:space="preserve"> </w:t>
+      </w:r>
+      <w:r>
+        <w:rPr>
+          <w:rFonts w:ascii="Times New Roman" w:eastAsia="Times New Roman" w:hAnsi="Times New Roman" w:cs="Times New Roman"/>
+          <w:b/>
+          <w:bCs/>
+          <w:kern w:val="0"/>
+          <w:sz w:val="32"/>
+          <w:szCs w:val="32"/>
+          <w:lang w:eastAsia="en-US"/>
+        </w:rPr>
+        <w:t>&amp;</w:t>
+      </w:r>
+      <w:r>
+        <w:rPr>
+          <w:rFonts w:ascii="Times New Roman" w:eastAsia="Times New Roman" w:hAnsi="Times New Roman" w:cs="Times New Roman"/>
+          <w:b/>
+          <w:bCs/>
+          <w:spacing w:val="-2"/>
+          <w:kern w:val="0"/>
+          <w:sz w:val="32"/>
+          <w:szCs w:val="32"/>
+          <w:lang w:eastAsia="en-US"/>
+        </w:rPr>
+        <w:t xml:space="preserve"> </w:t>
+      </w:r>
+      <w:r>
+        <w:rPr>
+          <w:rFonts w:ascii="Times New Roman" w:eastAsia="Times New Roman" w:hAnsi="Times New Roman" w:cs="Times New Roman"/>
+          <w:b/>
+          <w:bCs/>
+          <w:kern w:val="0"/>
+          <w:sz w:val="32"/>
+          <w:szCs w:val="32"/>
+          <w:lang w:eastAsia="en-US"/>
+        </w:rPr>
+        <w:t>Running</w:t>
+      </w:r>
+      <w:r>
+        <w:rPr>
+          <w:rFonts w:ascii="Times New Roman" w:eastAsia="Times New Roman" w:hAnsi="Times New Roman" w:cs="Times New Roman"/>
+          <w:b/>
+          <w:bCs/>
+          <w:spacing w:val="-3"/>
+          <w:kern w:val="0"/>
+          <w:sz w:val="32"/>
+          <w:szCs w:val="32"/>
+          <w:lang w:eastAsia="en-US"/>
+        </w:rPr>
+        <w:t xml:space="preserve"> </w:t>
+      </w:r>
+      <w:r>
+        <w:rPr>
+          <w:rFonts w:ascii="Times New Roman" w:eastAsia="Times New Roman" w:hAnsi="Times New Roman" w:cs="Times New Roman"/>
+          <w:b/>
+          <w:bCs/>
+          <w:kern w:val="0"/>
+          <w:sz w:val="32"/>
+          <w:szCs w:val="32"/>
+          <w:lang w:eastAsia="en-US"/>
+        </w:rPr>
+        <w:t>the</w:t>
+      </w:r>
+      <w:r>
+        <w:rPr>
+          <w:rFonts w:ascii="Times New Roman" w:eastAsia="Times New Roman" w:hAnsi="Times New Roman" w:cs="Times New Roman"/>
+          <w:b/>
+          <w:bCs/>
+          <w:spacing w:val="-19"/>
+          <w:kern w:val="0"/>
+          <w:sz w:val="32"/>
+          <w:szCs w:val="32"/>
+          <w:lang w:eastAsia="en-US"/>
+        </w:rPr>
+        <w:t xml:space="preserve"> </w:t>
+      </w:r>
+      <w:r>
+        <w:rPr>
+          <w:rFonts w:ascii="Times New Roman" w:eastAsia="Times New Roman" w:hAnsi="Times New Roman" w:cs="Times New Roman"/>
+          <w:b/>
+          <w:bCs/>
+          <w:spacing w:val="-2"/>
+          <w:kern w:val="0"/>
+          <w:sz w:val="32"/>
+          <w:szCs w:val="32"/>
+          <w:lang w:eastAsia="en-US"/>
+        </w:rPr>
+        <w:t>Application</w:t>
+      </w:r>
+    </w:p>
+    <w:p>
+      <w:pPr>
+        <w:widowControl w:val="0"/>
+        <w:autoSpaceDE w:val="0"/>
+        <w:autoSpaceDN w:val="0"/>
+        <w:spacing w:before="90" w:line="240" w:lineRule="auto"/>
+        <w:ind w:left="1000" w:firstLine="0"/>
+        <w:outlineLvl w:val="0"/>
+        <w:rPr>
+          <w:rFonts w:ascii="Times New Roman" w:eastAsia="Times New Roman" w:hAnsi="Times New Roman" w:cs="Times New Roman"/>
+          <w:b/>
+          <w:bCs/>
+          <w:kern w:val="0"/>
+          <w:sz w:val="32"/>
+          <w:szCs w:val="32"/>
+          <w:lang w:eastAsia="en-US"/>
+        </w:rPr>
+      </w:pPr>
+    </w:p>
+    <w:p>
+      <w:pPr>
         <w:ind w:firstLine="0"/>
       </w:pPr>
       <w:r>
@@ -2062,7 +2863,7 @@
       <w:r>
         <w:t xml:space="preserve"> </w:t>
       </w:r>
-      <w:hyperlink r:id="rId19" w:history="1">
+      <w:hyperlink r:id="rId20" w:history="1">
         <w:r>
           <w:rPr>
             <w:rStyle w:val="Hyperlink"/>
@@ -2087,6 +2888,9 @@
         <w:ind w:left="720" w:firstLine="0"/>
       </w:pPr>
       <w:r>
+        <w:rPr>
+          <w:noProof/>
+        </w:rPr>
         <w:drawing>
           <wp:inline distT="0" distB="0" distL="0" distR="0" wp14:anchorId="18B5577A" wp14:editId="57F06850">
             <wp:extent cx="5943600" cy="1522730"/>
@@ -2103,7 +2907,7 @@
                     <pic:cNvPicPr/>
                   </pic:nvPicPr>
                   <pic:blipFill>
-                    <a:blip r:embed="rId20"/>
+                    <a:blip r:embed="rId21"/>
                     <a:stretch>
                       <a:fillRect/>
                     </a:stretch>
@@ -2152,10 +2956,7 @@
         <w:t>Complete the installation and launch Visual Studio</w:t>
       </w:r>
       <w:r>
-        <w:t xml:space="preserve"> </w:t>
-      </w:r>
-      <w:r>
-        <w:t>2019/2022</w:t>
+        <w:t xml:space="preserve"> 2019/2022</w:t>
       </w:r>
       <w:r>
         <w:t>.</w:t>
@@ -2204,7 +3005,7 @@
         <w:lastRenderedPageBreak/>
         <w:t xml:space="preserve">GitLab Link - </w:t>
       </w:r>
-      <w:hyperlink r:id="rId21" w:history="1">
+      <w:hyperlink r:id="rId22" w:history="1">
         <w:r>
           <w:rPr>
             <w:rStyle w:val="Hyperlink"/>
@@ -2213,6 +3014,9 @@
         </w:r>
       </w:hyperlink>
       <w:r>
+        <w:rPr>
+          <w:noProof/>
+        </w:rPr>
         <w:drawing>
           <wp:inline distT="0" distB="0" distL="0" distR="0" wp14:anchorId="5D5F6971" wp14:editId="06A06AE5">
             <wp:extent cx="2209800" cy="851617"/>
@@ -2229,7 +3033,7 @@
                     <pic:cNvPicPr/>
                   </pic:nvPicPr>
                   <pic:blipFill>
-                    <a:blip r:embed="rId22"/>
+                    <a:blip r:embed="rId23"/>
                     <a:stretch>
                       <a:fillRect/>
                     </a:stretch>
@@ -2352,6 +3156,9 @@
         <w:ind w:left="720" w:firstLine="0"/>
       </w:pPr>
       <w:r>
+        <w:rPr>
+          <w:noProof/>
+        </w:rPr>
         <w:drawing>
           <wp:inline distT="0" distB="0" distL="0" distR="0" wp14:anchorId="70BB8533" wp14:editId="64F1E432">
             <wp:extent cx="4848902" cy="638264"/>
@@ -2368,7 +3175,7 @@
                     <pic:cNvPicPr/>
                   </pic:nvPicPr>
                   <pic:blipFill>
-                    <a:blip r:embed="rId23"/>
+                    <a:blip r:embed="rId24"/>
                     <a:stretch>
                       <a:fillRect/>
                     </a:stretch>
@@ -3144,6 +3951,7 @@
       <w:r>
         <w:rPr>
           <w:rFonts w:ascii="Times New Roman" w:eastAsia="Times New Roman" w:hAnsi="Times New Roman" w:cs="Times New Roman"/>
+          <w:noProof/>
           <w:kern w:val="0"/>
           <w:lang w:eastAsia="en-US"/>
         </w:rPr>
@@ -3163,7 +3971,7 @@
                     <pic:cNvPicPr/>
                   </pic:nvPicPr>
                   <pic:blipFill>
-                    <a:blip r:embed="rId24"/>
+                    <a:blip r:embed="rId25"/>
                     <a:stretch>
                       <a:fillRect/>
                     </a:stretch>
@@ -3192,6 +4000,7 @@
       <w:r>
         <w:rPr>
           <w:rFonts w:ascii="Times New Roman" w:eastAsia="Times New Roman" w:hAnsi="Times New Roman" w:cs="Times New Roman"/>
+          <w:noProof/>
           <w:kern w:val="0"/>
           <w:lang w:eastAsia="en-US"/>
         </w:rPr>
@@ -3211,7 +4020,7 @@
                     <pic:cNvPicPr/>
                   </pic:nvPicPr>
                   <pic:blipFill>
-                    <a:blip r:embed="rId25"/>
+                    <a:blip r:embed="rId26"/>
                     <a:stretch>
                       <a:fillRect/>
                     </a:stretch>
@@ -3583,6 +4392,7 @@
       <w:r>
         <w:rPr>
           <w:rFonts w:ascii="Times New Roman" w:eastAsia="Times New Roman" w:hAnsi="Times New Roman" w:cs="Times New Roman"/>
+          <w:noProof/>
           <w:kern w:val="0"/>
           <w:lang w:eastAsia="en-US"/>
         </w:rPr>
@@ -3602,7 +4412,7 @@
                     <pic:cNvPicPr/>
                   </pic:nvPicPr>
                   <pic:blipFill>
-                    <a:blip r:embed="rId26"/>
+                    <a:blip r:embed="rId27"/>
                     <a:stretch>
                       <a:fillRect/>
                     </a:stretch>
@@ -4471,6 +5281,7 @@
       <w:r>
         <w:rPr>
           <w:rFonts w:ascii="Times New Roman" w:eastAsia="Times New Roman" w:hAnsi="Times New Roman" w:cs="Times New Roman"/>
+          <w:noProof/>
           <w:kern w:val="0"/>
           <w:sz w:val="21"/>
           <w:szCs w:val="22"/>
@@ -4492,7 +5303,7 @@
                     <pic:cNvPicPr/>
                   </pic:nvPicPr>
                   <pic:blipFill>
-                    <a:blip r:embed="rId27"/>
+                    <a:blip r:embed="rId28"/>
                     <a:stretch>
                       <a:fillRect/>
                     </a:stretch>
@@ -4905,6 +5716,7 @@
       <w:r>
         <w:rPr>
           <w:rFonts w:ascii="Times New Roman" w:eastAsia="Times New Roman" w:hAnsi="Times New Roman" w:cs="Times New Roman"/>
+          <w:noProof/>
           <w:kern w:val="0"/>
           <w:lang w:eastAsia="en-US"/>
         </w:rPr>
@@ -4924,7 +5736,7 @@
                     <pic:cNvPicPr/>
                   </pic:nvPicPr>
                   <pic:blipFill>
-                    <a:blip r:embed="rId28"/>
+                    <a:blip r:embed="rId29"/>
                     <a:stretch>
                       <a:fillRect/>
                     </a:stretch>
@@ -5612,6 +6424,7 @@
       <w:r>
         <w:rPr>
           <w:rFonts w:ascii="Times New Roman" w:eastAsia="Times New Roman" w:hAnsi="Times New Roman" w:cs="Times New Roman"/>
+          <w:noProof/>
           <w:kern w:val="0"/>
           <w:sz w:val="25"/>
           <w:lang w:eastAsia="en-US"/>
@@ -5632,7 +6445,7 @@
                     <pic:cNvPicPr/>
                   </pic:nvPicPr>
                   <pic:blipFill>
-                    <a:blip r:embed="rId29"/>
+                    <a:blip r:embed="rId30"/>
                     <a:stretch>
                       <a:fillRect/>
                     </a:stretch>
@@ -5698,6 +6511,7 @@
       <w:r>
         <w:rPr>
           <w:rFonts w:ascii="Times New Roman" w:eastAsia="Times New Roman" w:hAnsi="Times New Roman" w:cs="Times New Roman"/>
+          <w:noProof/>
           <w:kern w:val="0"/>
           <w:sz w:val="25"/>
           <w:szCs w:val="22"/>
@@ -5719,7 +6533,7 @@
                     <pic:cNvPicPr/>
                   </pic:nvPicPr>
                   <pic:blipFill>
-                    <a:blip r:embed="rId30"/>
+                    <a:blip r:embed="rId31"/>
                     <a:stretch>
                       <a:fillRect/>
                     </a:stretch>
@@ -5754,6 +6568,7 @@
       <w:r>
         <w:rPr>
           <w:rFonts w:ascii="Times New Roman" w:eastAsia="Times New Roman" w:hAnsi="Times New Roman" w:cs="Times New Roman"/>
+          <w:noProof/>
           <w:kern w:val="0"/>
           <w:sz w:val="25"/>
           <w:szCs w:val="22"/>
@@ -5775,7 +6590,7 @@
                     <pic:cNvPicPr/>
                   </pic:nvPicPr>
                   <pic:blipFill>
-                    <a:blip r:embed="rId31"/>
+                    <a:blip r:embed="rId32"/>
                     <a:stretch>
                       <a:fillRect/>
                     </a:stretch>
@@ -6195,6 +7010,7 @@
       <w:r>
         <w:rPr>
           <w:rFonts w:ascii="Times New Roman" w:eastAsia="Times New Roman" w:hAnsi="Times New Roman" w:cs="Times New Roman"/>
+          <w:noProof/>
           <w:kern w:val="0"/>
           <w:lang w:eastAsia="en-US"/>
         </w:rPr>
@@ -6214,7 +7030,7 @@
                     <pic:cNvPicPr/>
                   </pic:nvPicPr>
                   <pic:blipFill>
-                    <a:blip r:embed="rId32"/>
+                    <a:blip r:embed="rId33"/>
                     <a:stretch>
                       <a:fillRect/>
                     </a:stretch>
@@ -6458,25 +7274,7 @@
           <w:kern w:val="0"/>
           <w:lang w:eastAsia="en-US"/>
         </w:rPr>
-        <w:t>*Important Note: Deletion of bike parts</w:t>
-      </w:r>
-      <w:r>
-        <w:rPr>
-          <w:rFonts w:ascii="Times New Roman" w:eastAsia="Times New Roman" w:hAnsi="Times New Roman" w:cs="Times New Roman"/>
-          <w:color w:val="FF0000"/>
-          <w:kern w:val="0"/>
-          <w:lang w:eastAsia="en-US"/>
-        </w:rPr>
-        <w:t xml:space="preserve"> is constrained by weekdays MON-FRI and Work time 9AM - 4PM</w:t>
-      </w:r>
-      <w:r>
-        <w:rPr>
-          <w:rFonts w:ascii="Times New Roman" w:eastAsia="Times New Roman" w:hAnsi="Times New Roman" w:cs="Times New Roman"/>
-          <w:color w:val="FF0000"/>
-          <w:kern w:val="0"/>
-          <w:lang w:eastAsia="en-US"/>
-        </w:rPr>
-        <w:t>. This is mimicked in real time</w:t>
+        <w:t>*Important Note: Deletion of bike parts is constrained by weekdays MON-FRI and Work time 9AM - 4PM. This is mimicked in real time</w:t>
       </w:r>
       <w:r>
         <w:rPr>
@@ -6504,6 +7302,7 @@
       <w:r>
         <w:rPr>
           <w:rFonts w:ascii="Times New Roman" w:eastAsia="Times New Roman" w:hAnsi="Times New Roman" w:cs="Times New Roman"/>
+          <w:noProof/>
           <w:kern w:val="0"/>
           <w:lang w:eastAsia="en-US"/>
         </w:rPr>
@@ -6523,7 +7322,7 @@
                     <pic:cNvPicPr/>
                   </pic:nvPicPr>
                   <pic:blipFill>
-                    <a:blip r:embed="rId33"/>
+                    <a:blip r:embed="rId34"/>
                     <a:stretch>
                       <a:fillRect/>
                     </a:stretch>
@@ -7084,15 +7883,7 @@
           <w:kern w:val="0"/>
           <w:lang w:eastAsia="en-US"/>
         </w:rPr>
-        <w:t xml:space="preserve"> Use the upper-right search bar if required.</w:t>
-      </w:r>
-      <w:r>
-        <w:rPr>
-          <w:rFonts w:ascii="Times New Roman" w:eastAsia="Times New Roman" w:hAnsi="Times New Roman" w:cs="Times New Roman"/>
-          <w:kern w:val="0"/>
-          <w:lang w:eastAsia="en-US"/>
-        </w:rPr>
-        <w:t xml:space="preserve"> </w:t>
+        <w:t xml:space="preserve"> Use the upper-right search bar if required. </w:t>
       </w:r>
       <w:r>
         <w:rPr>
@@ -7237,6 +8028,7 @@
       <w:r>
         <w:rPr>
           <w:rFonts w:ascii="Times New Roman" w:eastAsia="Times New Roman" w:hAnsi="Times New Roman" w:cs="Times New Roman"/>
+          <w:noProof/>
           <w:kern w:val="0"/>
           <w:lang w:eastAsia="en-US"/>
         </w:rPr>
@@ -7256,7 +8048,7 @@
                     <pic:cNvPicPr/>
                   </pic:nvPicPr>
                   <pic:blipFill>
-                    <a:blip r:embed="rId34"/>
+                    <a:blip r:embed="rId35"/>
                     <a:stretch>
                       <a:fillRect/>
                     </a:stretch>
@@ -7503,6 +8295,7 @@
       <w:r>
         <w:rPr>
           <w:rFonts w:ascii="Times New Roman" w:eastAsia="Times New Roman" w:hAnsi="Times New Roman" w:cs="Times New Roman"/>
+          <w:noProof/>
           <w:kern w:val="0"/>
           <w:lang w:eastAsia="en-US"/>
         </w:rPr>
@@ -7522,7 +8315,7 @@
                     <pic:cNvPicPr/>
                   </pic:nvPicPr>
                   <pic:blipFill>
-                    <a:blip r:embed="rId35"/>
+                    <a:blip r:embed="rId36"/>
                     <a:stretch>
                       <a:fillRect/>
                     </a:stretch>
@@ -7564,6 +8357,7 @@
       <w:r>
         <w:rPr>
           <w:rFonts w:ascii="Times New Roman" w:eastAsia="Times New Roman" w:hAnsi="Times New Roman" w:cs="Times New Roman"/>
+          <w:noProof/>
           <w:kern w:val="0"/>
           <w:lang w:eastAsia="en-US"/>
         </w:rPr>
@@ -7583,7 +8377,7 @@
                     <pic:cNvPicPr/>
                   </pic:nvPicPr>
                   <pic:blipFill>
-                    <a:blip r:embed="rId36"/>
+                    <a:blip r:embed="rId37"/>
                     <a:stretch>
                       <a:fillRect/>
                     </a:stretch>
@@ -7945,23 +8739,7 @@
           <w:kern w:val="0"/>
           <w:lang w:eastAsia="en-US"/>
         </w:rPr>
-        <w:t xml:space="preserve">the open space in the selected </w:t>
-      </w:r>
-      <w:r>
-        <w:rPr>
-          <w:rFonts w:ascii="Times New Roman" w:eastAsia="Times New Roman" w:hAnsi="Times New Roman" w:cs="Times New Roman"/>
-          <w:kern w:val="0"/>
-          <w:lang w:eastAsia="en-US"/>
-        </w:rPr>
-        <w:t>menu and type related keywords</w:t>
-      </w:r>
-      <w:r>
-        <w:rPr>
-          <w:rFonts w:ascii="Times New Roman" w:eastAsia="Times New Roman" w:hAnsi="Times New Roman" w:cs="Times New Roman"/>
-          <w:kern w:val="0"/>
-          <w:lang w:eastAsia="en-US"/>
-        </w:rPr>
-        <w:t>, which</w:t>
+        <w:t>the open space in the selected menu and type related keywords, which</w:t>
       </w:r>
       <w:r>
         <w:rPr>
@@ -8107,6 +8885,7 @@
       <w:r>
         <w:rPr>
           <w:rFonts w:ascii="Times New Roman" w:eastAsia="Times New Roman" w:hAnsi="Times New Roman" w:cs="Times New Roman"/>
+          <w:noProof/>
           <w:kern w:val="0"/>
           <w:sz w:val="20"/>
           <w:szCs w:val="22"/>
@@ -8128,7 +8907,7 @@
                     <pic:cNvPicPr/>
                   </pic:nvPicPr>
                   <pic:blipFill>
-                    <a:blip r:embed="rId37"/>
+                    <a:blip r:embed="rId38"/>
                     <a:stretch>
                       <a:fillRect/>
                     </a:stretch>
@@ -8429,18 +9208,7 @@
           <w:kern w:val="0"/>
           <w:lang w:eastAsia="en-US"/>
         </w:rPr>
-        <w:t>Bike Part</w:t>
-      </w:r>
-      <w:r>
-        <w:rPr>
-          <w:rFonts w:ascii="Times New Roman" w:eastAsia="Times New Roman" w:hAnsi="Times New Roman" w:cs="Times New Roman"/>
-          <w:b/>
-          <w:bCs/>
-          <w:spacing w:val="-2"/>
-          <w:kern w:val="0"/>
-          <w:lang w:eastAsia="en-US"/>
-        </w:rPr>
-        <w:t xml:space="preserve"> Reports</w:t>
+        <w:t>Bike Part Reports</w:t>
       </w:r>
     </w:p>
     <w:p>
@@ -8786,7 +9554,7 @@
                     </pic:cNvPicPr>
                   </pic:nvPicPr>
                   <pic:blipFill>
-                    <a:blip r:embed="rId38">
+                    <a:blip r:embed="rId39">
                       <a:extLst>
                         <a:ext uri="{28A0092B-C50C-407E-A947-70E740481C1C}">
                           <a14:useLocalDpi xmlns:a14="http://schemas.microsoft.com/office/drawing/2010/main" val="0"/>
@@ -8834,15 +9602,7 @@
           <w:kern w:val="0"/>
           <w:lang w:eastAsia="en-US"/>
         </w:rPr>
-        <w:t>Upon clicking “</w:t>
-      </w:r>
-      <w:r>
-        <w:rPr>
-          <w:rFonts w:ascii="Times New Roman" w:eastAsia="Times New Roman" w:hAnsi="Times New Roman" w:cs="Times New Roman"/>
-          <w:kern w:val="0"/>
-          <w:lang w:eastAsia="en-US"/>
-        </w:rPr>
-        <w:t>Export</w:t>
+        <w:t>Upon clicking “Export</w:t>
       </w:r>
       <w:r>
         <w:rPr>
@@ -8901,6 +9661,7 @@
       <w:r>
         <w:rPr>
           <w:rFonts w:ascii="Times New Roman" w:eastAsia="Times New Roman" w:hAnsi="Times New Roman" w:cs="Times New Roman"/>
+          <w:noProof/>
           <w:kern w:val="0"/>
           <w:lang w:eastAsia="en-US"/>
         </w:rPr>
@@ -8920,7 +9681,7 @@
                     <pic:cNvPicPr/>
                   </pic:nvPicPr>
                   <pic:blipFill>
-                    <a:blip r:embed="rId39"/>
+                    <a:blip r:embed="rId40"/>
                     <a:stretch>
                       <a:fillRect/>
                     </a:stretch>
@@ -8949,6 +9710,7 @@
       <w:r>
         <w:rPr>
           <w:rFonts w:ascii="Times New Roman" w:eastAsia="Times New Roman" w:hAnsi="Times New Roman" w:cs="Times New Roman"/>
+          <w:noProof/>
           <w:kern w:val="0"/>
           <w:lang w:eastAsia="en-US"/>
         </w:rPr>
@@ -8968,7 +9730,7 @@
                     <pic:cNvPicPr/>
                   </pic:nvPicPr>
                   <pic:blipFill>
-                    <a:blip r:embed="rId40"/>
+                    <a:blip r:embed="rId41"/>
                     <a:stretch>
                       <a:fillRect/>
                     </a:stretch>
@@ -9549,6 +10311,7 @@
       <w:r>
         <w:rPr>
           <w:rFonts w:ascii="Times New Roman" w:eastAsia="Times New Roman" w:hAnsi="Times New Roman" w:cs="Times New Roman"/>
+          <w:noProof/>
           <w:kern w:val="0"/>
           <w:sz w:val="21"/>
           <w:lang w:eastAsia="en-US"/>
@@ -9569,7 +10332,7 @@
                     <pic:cNvPicPr/>
                   </pic:nvPicPr>
                   <pic:blipFill>
-                    <a:blip r:embed="rId41"/>
+                    <a:blip r:embed="rId42"/>
                     <a:stretch>
                       <a:fillRect/>
                     </a:stretch>
@@ -9625,23 +10388,7 @@
           <w:kern w:val="0"/>
           <w:lang w:eastAsia="en-US"/>
         </w:rPr>
-        <w:t xml:space="preserve">Upon clicking “Import” button, the new </w:t>
-      </w:r>
-      <w:r>
-        <w:rPr>
-          <w:rFonts w:ascii="Times New Roman" w:eastAsia="Times New Roman" w:hAnsi="Times New Roman" w:cs="Times New Roman"/>
-          <w:kern w:val="0"/>
-          <w:lang w:eastAsia="en-US"/>
-        </w:rPr>
-        <w:t>inventory activity</w:t>
-      </w:r>
-      <w:r>
-        <w:rPr>
-          <w:rFonts w:ascii="Times New Roman" w:eastAsia="Times New Roman" w:hAnsi="Times New Roman" w:cs="Times New Roman"/>
-          <w:kern w:val="0"/>
-          <w:lang w:eastAsia="en-US"/>
-        </w:rPr>
-        <w:t xml:space="preserve"> report must be in .csv</w:t>
+        <w:t>Upon clicking “Import” button, the new inventory activity report must be in .csv</w:t>
       </w:r>
       <w:proofErr w:type="gramStart"/>
       <w:r>
@@ -9710,7 +10457,7 @@
                     </pic:cNvPicPr>
                   </pic:nvPicPr>
                   <pic:blipFill>
-                    <a:blip r:embed="rId38">
+                    <a:blip r:embed="rId39">
                       <a:extLst>
                         <a:ext uri="{28A0092B-C50C-407E-A947-70E740481C1C}">
                           <a14:useLocalDpi xmlns:a14="http://schemas.microsoft.com/office/drawing/2010/main" val="0"/>
@@ -9777,6 +10524,7 @@
       <w:r>
         <w:rPr>
           <w:rFonts w:ascii="Times New Roman" w:eastAsia="Times New Roman" w:hAnsi="Times New Roman" w:cs="Times New Roman"/>
+          <w:noProof/>
           <w:kern w:val="0"/>
           <w:lang w:eastAsia="en-US"/>
         </w:rPr>
@@ -9796,7 +10544,7 @@
                     <pic:cNvPicPr/>
                   </pic:nvPicPr>
                   <pic:blipFill>
-                    <a:blip r:embed="rId39"/>
+                    <a:blip r:embed="rId40"/>
                     <a:stretch>
                       <a:fillRect/>
                     </a:stretch>
@@ -9825,6 +10573,7 @@
       <w:r>
         <w:rPr>
           <w:rFonts w:ascii="Times New Roman" w:eastAsia="Times New Roman" w:hAnsi="Times New Roman" w:cs="Times New Roman"/>
+          <w:noProof/>
           <w:kern w:val="0"/>
           <w:lang w:eastAsia="en-US"/>
         </w:rPr>
@@ -9844,7 +10593,7 @@
                     <pic:cNvPicPr/>
                   </pic:nvPicPr>
                   <pic:blipFill>
-                    <a:blip r:embed="rId40"/>
+                    <a:blip r:embed="rId41"/>
                     <a:stretch>
                       <a:fillRect/>
                     </a:stretch>
@@ -9914,17 +10663,7 @@
           <w:lang w:eastAsia="en-US"/>
         </w:rPr>
         <w:lastRenderedPageBreak/>
-        <w:t>Users</w:t>
-      </w:r>
-      <w:r>
-        <w:rPr>
-          <w:rFonts w:ascii="Times New Roman" w:eastAsia="Times New Roman" w:hAnsi="Times New Roman" w:cs="Times New Roman"/>
-          <w:b/>
-          <w:bCs/>
-          <w:kern w:val="0"/>
-          <w:lang w:eastAsia="en-US"/>
-        </w:rPr>
-        <w:t xml:space="preserve"> </w:t>
+        <w:t xml:space="preserve">Users </w:t>
       </w:r>
       <w:r>
         <w:rPr>
@@ -10101,15 +10840,7 @@
           <w:kern w:val="0"/>
           <w:lang w:eastAsia="en-US"/>
         </w:rPr>
-        <w:t xml:space="preserve"> </w:t>
-      </w:r>
-      <w:r>
-        <w:rPr>
-          <w:rFonts w:ascii="Times New Roman" w:eastAsia="Times New Roman" w:hAnsi="Times New Roman" w:cs="Times New Roman"/>
-          <w:kern w:val="0"/>
-          <w:lang w:eastAsia="en-US"/>
-        </w:rPr>
-        <w:t xml:space="preserve">Users </w:t>
+        <w:t xml:space="preserve"> Users </w:t>
       </w:r>
       <w:r>
         <w:rPr>
@@ -10185,6 +10916,7 @@
       <w:r>
         <w:rPr>
           <w:rFonts w:ascii="Times New Roman" w:eastAsia="Times New Roman" w:hAnsi="Times New Roman" w:cs="Times New Roman"/>
+          <w:noProof/>
           <w:kern w:val="0"/>
           <w:sz w:val="21"/>
           <w:lang w:eastAsia="en-US"/>
@@ -10205,7 +10937,7 @@
                     <pic:cNvPicPr/>
                   </pic:nvPicPr>
                   <pic:blipFill>
-                    <a:blip r:embed="rId42"/>
+                    <a:blip r:embed="rId43"/>
                     <a:stretch>
                       <a:fillRect/>
                     </a:stretch>
@@ -10346,7 +11078,7 @@
                     </pic:cNvPicPr>
                   </pic:nvPicPr>
                   <pic:blipFill>
-                    <a:blip r:embed="rId38">
+                    <a:blip r:embed="rId39">
                       <a:extLst>
                         <a:ext uri="{28A0092B-C50C-407E-A947-70E740481C1C}">
                           <a14:useLocalDpi xmlns:a14="http://schemas.microsoft.com/office/drawing/2010/main" val="0"/>
@@ -10429,6 +11161,7 @@
       <w:r>
         <w:rPr>
           <w:rFonts w:ascii="Times New Roman" w:eastAsia="Times New Roman" w:hAnsi="Times New Roman" w:cs="Times New Roman"/>
+          <w:noProof/>
           <w:kern w:val="0"/>
           <w:lang w:eastAsia="en-US"/>
         </w:rPr>
@@ -10448,7 +11181,7 @@
                     <pic:cNvPicPr/>
                   </pic:nvPicPr>
                   <pic:blipFill>
-                    <a:blip r:embed="rId39"/>
+                    <a:blip r:embed="rId40"/>
                     <a:stretch>
                       <a:fillRect/>
                     </a:stretch>
@@ -10477,6 +11210,7 @@
       <w:r>
         <w:rPr>
           <w:rFonts w:ascii="Times New Roman" w:eastAsia="Times New Roman" w:hAnsi="Times New Roman" w:cs="Times New Roman"/>
+          <w:noProof/>
           <w:kern w:val="0"/>
           <w:lang w:eastAsia="en-US"/>
         </w:rPr>
@@ -10496,7 +11230,7 @@
                     <pic:cNvPicPr/>
                   </pic:nvPicPr>
                   <pic:blipFill>
-                    <a:blip r:embed="rId40"/>
+                    <a:blip r:embed="rId41"/>
                     <a:stretch>
                       <a:fillRect/>
                     </a:stretch>
@@ -10817,6 +11551,7 @@
       <w:r>
         <w:rPr>
           <w:rFonts w:ascii="Times New Roman" w:eastAsia="Times New Roman" w:hAnsi="Times New Roman" w:cs="Times New Roman"/>
+          <w:noProof/>
           <w:kern w:val="0"/>
           <w:sz w:val="25"/>
           <w:lang w:eastAsia="en-US"/>
@@ -10837,7 +11572,7 @@
                     <pic:cNvPicPr/>
                   </pic:nvPicPr>
                   <pic:blipFill>
-                    <a:blip r:embed="rId43"/>
+                    <a:blip r:embed="rId44"/>
                     <a:stretch>
                       <a:fillRect/>
                     </a:stretch>
@@ -10866,6 +11601,7 @@
       <w:r>
         <w:rPr>
           <w:rFonts w:ascii="Times New Roman" w:eastAsia="Times New Roman" w:hAnsi="Times New Roman" w:cs="Times New Roman"/>
+          <w:noProof/>
           <w:kern w:val="0"/>
           <w:sz w:val="25"/>
           <w:lang w:eastAsia="en-US"/>
@@ -10886,7 +11622,7 @@
                     <pic:cNvPicPr/>
                   </pic:nvPicPr>
                   <pic:blipFill>
-                    <a:blip r:embed="rId44"/>
+                    <a:blip r:embed="rId45"/>
                     <a:stretch>
                       <a:fillRect/>
                     </a:stretch>
@@ -10996,7 +11732,7 @@
           <w:sz w:val="16"/>
         </w:rPr>
       </w:pPr>
-      <w:hyperlink r:id="rId45" w:history="1">
+      <w:hyperlink r:id="rId46" w:history="1">
         <w:r>
           <w:rPr>
             <w:rStyle w:val="Hyperlink"/>
@@ -11083,7 +11819,7 @@
                     <pic:cNvPicPr/>
                   </pic:nvPicPr>
                   <pic:blipFill>
-                    <a:blip r:embed="rId46" cstate="print"/>
+                    <a:blip r:embed="rId47" cstate="print"/>
                     <a:stretch>
                       <a:fillRect/>
                     </a:stretch>
@@ -11300,7 +12036,7 @@
           <w:noProof/>
         </w:rPr>
       </w:pPr>
-      <w:hyperlink r:id="rId47" w:history="1">
+      <w:hyperlink r:id="rId48" w:history="1">
         <w:r>
           <w:rPr>
             <w:rStyle w:val="Hyperlink"/>
@@ -11313,8 +12049,8 @@
       </w:hyperlink>
     </w:p>
     <w:sectPr>
-      <w:headerReference w:type="default" r:id="rId48"/>
-      <w:headerReference w:type="first" r:id="rId49"/>
+      <w:headerReference w:type="default" r:id="rId49"/>
+      <w:headerReference w:type="first" r:id="rId50"/>
       <w:footnotePr>
         <w:pos w:val="beneathText"/>
       </w:footnotePr>
@@ -12427,6 +13163,241 @@
     </w:lvl>
   </w:abstractNum>
   <w:abstractNum w:abstractNumId="18" w15:restartNumberingAfterBreak="0">
+    <w:nsid w:val="2FBD1EE7"/>
+    <w:multiLevelType w:val="hybridMultilevel"/>
+    <w:tmpl w:val="7182E386"/>
+    <w:lvl w:ilvl="0" w:tplc="0409000F">
+      <w:start w:val="1"/>
+      <w:numFmt w:val="decimal"/>
+      <w:lvlText w:val="%1."/>
+      <w:lvlJc w:val="left"/>
+      <w:pPr>
+        <w:ind w:left="1440" w:hanging="360"/>
+      </w:pPr>
+    </w:lvl>
+    <w:lvl w:ilvl="1" w:tplc="04090019" w:tentative="1">
+      <w:start w:val="1"/>
+      <w:numFmt w:val="lowerLetter"/>
+      <w:lvlText w:val="%2."/>
+      <w:lvlJc w:val="left"/>
+      <w:pPr>
+        <w:ind w:left="2160" w:hanging="360"/>
+      </w:pPr>
+    </w:lvl>
+    <w:lvl w:ilvl="2" w:tplc="0409001B" w:tentative="1">
+      <w:start w:val="1"/>
+      <w:numFmt w:val="lowerRoman"/>
+      <w:lvlText w:val="%3."/>
+      <w:lvlJc w:val="right"/>
+      <w:pPr>
+        <w:ind w:left="2880" w:hanging="180"/>
+      </w:pPr>
+    </w:lvl>
+    <w:lvl w:ilvl="3" w:tplc="0409000F" w:tentative="1">
+      <w:start w:val="1"/>
+      <w:numFmt w:val="decimal"/>
+      <w:lvlText w:val="%4."/>
+      <w:lvlJc w:val="left"/>
+      <w:pPr>
+        <w:ind w:left="3600" w:hanging="360"/>
+      </w:pPr>
+    </w:lvl>
+    <w:lvl w:ilvl="4" w:tplc="04090019" w:tentative="1">
+      <w:start w:val="1"/>
+      <w:numFmt w:val="lowerLetter"/>
+      <w:lvlText w:val="%5."/>
+      <w:lvlJc w:val="left"/>
+      <w:pPr>
+        <w:ind w:left="4320" w:hanging="360"/>
+      </w:pPr>
+    </w:lvl>
+    <w:lvl w:ilvl="5" w:tplc="0409001B" w:tentative="1">
+      <w:start w:val="1"/>
+      <w:numFmt w:val="lowerRoman"/>
+      <w:lvlText w:val="%6."/>
+      <w:lvlJc w:val="right"/>
+      <w:pPr>
+        <w:ind w:left="5040" w:hanging="180"/>
+      </w:pPr>
+    </w:lvl>
+    <w:lvl w:ilvl="6" w:tplc="0409000F" w:tentative="1">
+      <w:start w:val="1"/>
+      <w:numFmt w:val="decimal"/>
+      <w:lvlText w:val="%7."/>
+      <w:lvlJc w:val="left"/>
+      <w:pPr>
+        <w:ind w:left="5760" w:hanging="360"/>
+      </w:pPr>
+    </w:lvl>
+    <w:lvl w:ilvl="7" w:tplc="04090019" w:tentative="1">
+      <w:start w:val="1"/>
+      <w:numFmt w:val="lowerLetter"/>
+      <w:lvlText w:val="%8."/>
+      <w:lvlJc w:val="left"/>
+      <w:pPr>
+        <w:ind w:left="6480" w:hanging="360"/>
+      </w:pPr>
+    </w:lvl>
+    <w:lvl w:ilvl="8" w:tplc="0409001B" w:tentative="1">
+      <w:start w:val="1"/>
+      <w:numFmt w:val="lowerRoman"/>
+      <w:lvlText w:val="%9."/>
+      <w:lvlJc w:val="right"/>
+      <w:pPr>
+        <w:ind w:left="7200" w:hanging="180"/>
+      </w:pPr>
+    </w:lvl>
+  </w:abstractNum>
+  <w:abstractNum w:abstractNumId="19" w15:restartNumberingAfterBreak="0">
+    <w:nsid w:val="31B40ADD"/>
+    <w:multiLevelType w:val="multilevel"/>
+    <w:tmpl w:val="E6B089F0"/>
+    <w:lvl w:ilvl="0">
+      <w:start w:val="1"/>
+      <w:numFmt w:val="bullet"/>
+      <w:lvlText w:val=""/>
+      <w:lvlJc w:val="left"/>
+      <w:pPr>
+        <w:tabs>
+          <w:tab w:val="num" w:pos="720"/>
+        </w:tabs>
+        <w:ind w:left="720" w:hanging="360"/>
+      </w:pPr>
+      <w:rPr>
+        <w:rFonts w:ascii="Symbol" w:hAnsi="Symbol" w:hint="default"/>
+        <w:sz w:val="20"/>
+      </w:rPr>
+    </w:lvl>
+    <w:lvl w:ilvl="1" w:tentative="1">
+      <w:start w:val="1"/>
+      <w:numFmt w:val="bullet"/>
+      <w:lvlText w:val=""/>
+      <w:lvlJc w:val="left"/>
+      <w:pPr>
+        <w:tabs>
+          <w:tab w:val="num" w:pos="1440"/>
+        </w:tabs>
+        <w:ind w:left="1440" w:hanging="360"/>
+      </w:pPr>
+      <w:rPr>
+        <w:rFonts w:ascii="Symbol" w:hAnsi="Symbol" w:hint="default"/>
+        <w:sz w:val="20"/>
+      </w:rPr>
+    </w:lvl>
+    <w:lvl w:ilvl="2" w:tentative="1">
+      <w:start w:val="1"/>
+      <w:numFmt w:val="bullet"/>
+      <w:lvlText w:val=""/>
+      <w:lvlJc w:val="left"/>
+      <w:pPr>
+        <w:tabs>
+          <w:tab w:val="num" w:pos="2160"/>
+        </w:tabs>
+        <w:ind w:left="2160" w:hanging="360"/>
+      </w:pPr>
+      <w:rPr>
+        <w:rFonts w:ascii="Symbol" w:hAnsi="Symbol" w:hint="default"/>
+        <w:sz w:val="20"/>
+      </w:rPr>
+    </w:lvl>
+    <w:lvl w:ilvl="3" w:tentative="1">
+      <w:start w:val="1"/>
+      <w:numFmt w:val="bullet"/>
+      <w:lvlText w:val=""/>
+      <w:lvlJc w:val="left"/>
+      <w:pPr>
+        <w:tabs>
+          <w:tab w:val="num" w:pos="2880"/>
+        </w:tabs>
+        <w:ind w:left="2880" w:hanging="360"/>
+      </w:pPr>
+      <w:rPr>
+        <w:rFonts w:ascii="Symbol" w:hAnsi="Symbol" w:hint="default"/>
+        <w:sz w:val="20"/>
+      </w:rPr>
+    </w:lvl>
+    <w:lvl w:ilvl="4" w:tentative="1">
+      <w:start w:val="1"/>
+      <w:numFmt w:val="bullet"/>
+      <w:lvlText w:val=""/>
+      <w:lvlJc w:val="left"/>
+      <w:pPr>
+        <w:tabs>
+          <w:tab w:val="num" w:pos="3600"/>
+        </w:tabs>
+        <w:ind w:left="3600" w:hanging="360"/>
+      </w:pPr>
+      <w:rPr>
+        <w:rFonts w:ascii="Symbol" w:hAnsi="Symbol" w:hint="default"/>
+        <w:sz w:val="20"/>
+      </w:rPr>
+    </w:lvl>
+    <w:lvl w:ilvl="5" w:tentative="1">
+      <w:start w:val="1"/>
+      <w:numFmt w:val="bullet"/>
+      <w:lvlText w:val=""/>
+      <w:lvlJc w:val="left"/>
+      <w:pPr>
+        <w:tabs>
+          <w:tab w:val="num" w:pos="4320"/>
+        </w:tabs>
+        <w:ind w:left="4320" w:hanging="360"/>
+      </w:pPr>
+      <w:rPr>
+        <w:rFonts w:ascii="Symbol" w:hAnsi="Symbol" w:hint="default"/>
+        <w:sz w:val="20"/>
+      </w:rPr>
+    </w:lvl>
+    <w:lvl w:ilvl="6" w:tentative="1">
+      <w:start w:val="1"/>
+      <w:numFmt w:val="bullet"/>
+      <w:lvlText w:val=""/>
+      <w:lvlJc w:val="left"/>
+      <w:pPr>
+        <w:tabs>
+          <w:tab w:val="num" w:pos="5040"/>
+        </w:tabs>
+        <w:ind w:left="5040" w:hanging="360"/>
+      </w:pPr>
+      <w:rPr>
+        <w:rFonts w:ascii="Symbol" w:hAnsi="Symbol" w:hint="default"/>
+        <w:sz w:val="20"/>
+      </w:rPr>
+    </w:lvl>
+    <w:lvl w:ilvl="7" w:tentative="1">
+      <w:start w:val="1"/>
+      <w:numFmt w:val="bullet"/>
+      <w:lvlText w:val=""/>
+      <w:lvlJc w:val="left"/>
+      <w:pPr>
+        <w:tabs>
+          <w:tab w:val="num" w:pos="5760"/>
+        </w:tabs>
+        <w:ind w:left="5760" w:hanging="360"/>
+      </w:pPr>
+      <w:rPr>
+        <w:rFonts w:ascii="Symbol" w:hAnsi="Symbol" w:hint="default"/>
+        <w:sz w:val="20"/>
+      </w:rPr>
+    </w:lvl>
+    <w:lvl w:ilvl="8" w:tentative="1">
+      <w:start w:val="1"/>
+      <w:numFmt w:val="bullet"/>
+      <w:lvlText w:val=""/>
+      <w:lvlJc w:val="left"/>
+      <w:pPr>
+        <w:tabs>
+          <w:tab w:val="num" w:pos="6480"/>
+        </w:tabs>
+        <w:ind w:left="6480" w:hanging="360"/>
+      </w:pPr>
+      <w:rPr>
+        <w:rFonts w:ascii="Symbol" w:hAnsi="Symbol" w:hint="default"/>
+        <w:sz w:val="20"/>
+      </w:rPr>
+    </w:lvl>
+  </w:abstractNum>
+  <w:abstractNum w:abstractNumId="20" w15:restartNumberingAfterBreak="0">
     <w:nsid w:val="32AD4A0D"/>
     <w:multiLevelType w:val="multilevel"/>
     <w:tmpl w:val="1CB6BDEA"/>
@@ -12575,7 +13546,156 @@
       </w:rPr>
     </w:lvl>
   </w:abstractNum>
-  <w:abstractNum w:abstractNumId="19" w15:restartNumberingAfterBreak="0">
+  <w:abstractNum w:abstractNumId="21" w15:restartNumberingAfterBreak="0">
+    <w:nsid w:val="357B6997"/>
+    <w:multiLevelType w:val="multilevel"/>
+    <w:tmpl w:val="0B308914"/>
+    <w:lvl w:ilvl="0">
+      <w:start w:val="1"/>
+      <w:numFmt w:val="bullet"/>
+      <w:lvlText w:val=""/>
+      <w:lvlJc w:val="left"/>
+      <w:pPr>
+        <w:tabs>
+          <w:tab w:val="num" w:pos="720"/>
+        </w:tabs>
+        <w:ind w:left="720" w:hanging="360"/>
+      </w:pPr>
+      <w:rPr>
+        <w:rFonts w:ascii="Symbol" w:hAnsi="Symbol" w:hint="default"/>
+        <w:sz w:val="20"/>
+      </w:rPr>
+    </w:lvl>
+    <w:lvl w:ilvl="1" w:tentative="1">
+      <w:start w:val="1"/>
+      <w:numFmt w:val="bullet"/>
+      <w:lvlText w:val=""/>
+      <w:lvlJc w:val="left"/>
+      <w:pPr>
+        <w:tabs>
+          <w:tab w:val="num" w:pos="1440"/>
+        </w:tabs>
+        <w:ind w:left="1440" w:hanging="360"/>
+      </w:pPr>
+      <w:rPr>
+        <w:rFonts w:ascii="Symbol" w:hAnsi="Symbol" w:hint="default"/>
+        <w:sz w:val="20"/>
+      </w:rPr>
+    </w:lvl>
+    <w:lvl w:ilvl="2" w:tentative="1">
+      <w:start w:val="1"/>
+      <w:numFmt w:val="bullet"/>
+      <w:lvlText w:val=""/>
+      <w:lvlJc w:val="left"/>
+      <w:pPr>
+        <w:tabs>
+          <w:tab w:val="num" w:pos="2160"/>
+        </w:tabs>
+        <w:ind w:left="2160" w:hanging="360"/>
+      </w:pPr>
+      <w:rPr>
+        <w:rFonts w:ascii="Symbol" w:hAnsi="Symbol" w:hint="default"/>
+        <w:sz w:val="20"/>
+      </w:rPr>
+    </w:lvl>
+    <w:lvl w:ilvl="3" w:tentative="1">
+      <w:start w:val="1"/>
+      <w:numFmt w:val="bullet"/>
+      <w:lvlText w:val=""/>
+      <w:lvlJc w:val="left"/>
+      <w:pPr>
+        <w:tabs>
+          <w:tab w:val="num" w:pos="2880"/>
+        </w:tabs>
+        <w:ind w:left="2880" w:hanging="360"/>
+      </w:pPr>
+      <w:rPr>
+        <w:rFonts w:ascii="Symbol" w:hAnsi="Symbol" w:hint="default"/>
+        <w:sz w:val="20"/>
+      </w:rPr>
+    </w:lvl>
+    <w:lvl w:ilvl="4" w:tentative="1">
+      <w:start w:val="1"/>
+      <w:numFmt w:val="bullet"/>
+      <w:lvlText w:val=""/>
+      <w:lvlJc w:val="left"/>
+      <w:pPr>
+        <w:tabs>
+          <w:tab w:val="num" w:pos="3600"/>
+        </w:tabs>
+        <w:ind w:left="3600" w:hanging="360"/>
+      </w:pPr>
+      <w:rPr>
+        <w:rFonts w:ascii="Symbol" w:hAnsi="Symbol" w:hint="default"/>
+        <w:sz w:val="20"/>
+      </w:rPr>
+    </w:lvl>
+    <w:lvl w:ilvl="5" w:tentative="1">
+      <w:start w:val="1"/>
+      <w:numFmt w:val="bullet"/>
+      <w:lvlText w:val=""/>
+      <w:lvlJc w:val="left"/>
+      <w:pPr>
+        <w:tabs>
+          <w:tab w:val="num" w:pos="4320"/>
+        </w:tabs>
+        <w:ind w:left="4320" w:hanging="360"/>
+      </w:pPr>
+      <w:rPr>
+        <w:rFonts w:ascii="Symbol" w:hAnsi="Symbol" w:hint="default"/>
+        <w:sz w:val="20"/>
+      </w:rPr>
+    </w:lvl>
+    <w:lvl w:ilvl="6" w:tentative="1">
+      <w:start w:val="1"/>
+      <w:numFmt w:val="bullet"/>
+      <w:lvlText w:val=""/>
+      <w:lvlJc w:val="left"/>
+      <w:pPr>
+        <w:tabs>
+          <w:tab w:val="num" w:pos="5040"/>
+        </w:tabs>
+        <w:ind w:left="5040" w:hanging="360"/>
+      </w:pPr>
+      <w:rPr>
+        <w:rFonts w:ascii="Symbol" w:hAnsi="Symbol" w:hint="default"/>
+        <w:sz w:val="20"/>
+      </w:rPr>
+    </w:lvl>
+    <w:lvl w:ilvl="7" w:tentative="1">
+      <w:start w:val="1"/>
+      <w:numFmt w:val="bullet"/>
+      <w:lvlText w:val=""/>
+      <w:lvlJc w:val="left"/>
+      <w:pPr>
+        <w:tabs>
+          <w:tab w:val="num" w:pos="5760"/>
+        </w:tabs>
+        <w:ind w:left="5760" w:hanging="360"/>
+      </w:pPr>
+      <w:rPr>
+        <w:rFonts w:ascii="Symbol" w:hAnsi="Symbol" w:hint="default"/>
+        <w:sz w:val="20"/>
+      </w:rPr>
+    </w:lvl>
+    <w:lvl w:ilvl="8" w:tentative="1">
+      <w:start w:val="1"/>
+      <w:numFmt w:val="bullet"/>
+      <w:lvlText w:val=""/>
+      <w:lvlJc w:val="left"/>
+      <w:pPr>
+        <w:tabs>
+          <w:tab w:val="num" w:pos="6480"/>
+        </w:tabs>
+        <w:ind w:left="6480" w:hanging="360"/>
+      </w:pPr>
+      <w:rPr>
+        <w:rFonts w:ascii="Symbol" w:hAnsi="Symbol" w:hint="default"/>
+        <w:sz w:val="20"/>
+      </w:rPr>
+    </w:lvl>
+  </w:abstractNum>
+  <w:abstractNum w:abstractNumId="22" w15:restartNumberingAfterBreak="0">
     <w:nsid w:val="36495895"/>
     <w:multiLevelType w:val="hybridMultilevel"/>
     <w:tmpl w:val="79BC8268"/>
@@ -12687,7 +13807,7 @@
       </w:rPr>
     </w:lvl>
   </w:abstractNum>
-  <w:abstractNum w:abstractNumId="20" w15:restartNumberingAfterBreak="0">
+  <w:abstractNum w:abstractNumId="23" w15:restartNumberingAfterBreak="0">
     <w:nsid w:val="3BE04C31"/>
     <w:multiLevelType w:val="hybridMultilevel"/>
     <w:tmpl w:val="B6A8D084"/>
@@ -12776,7 +13896,7 @@
       </w:pPr>
     </w:lvl>
   </w:abstractNum>
-  <w:abstractNum w:abstractNumId="21" w15:restartNumberingAfterBreak="0">
+  <w:abstractNum w:abstractNumId="24" w15:restartNumberingAfterBreak="0">
     <w:nsid w:val="3D4F4C03"/>
     <w:multiLevelType w:val="hybridMultilevel"/>
     <w:tmpl w:val="711A953C"/>
@@ -12888,7 +14008,7 @@
       </w:rPr>
     </w:lvl>
   </w:abstractNum>
-  <w:abstractNum w:abstractNumId="22" w15:restartNumberingAfterBreak="0">
+  <w:abstractNum w:abstractNumId="25" w15:restartNumberingAfterBreak="0">
     <w:nsid w:val="3FEF791E"/>
     <w:multiLevelType w:val="hybridMultilevel"/>
     <w:tmpl w:val="607AA9D4"/>
@@ -12977,7 +14097,7 @@
       </w:pPr>
     </w:lvl>
   </w:abstractNum>
-  <w:abstractNum w:abstractNumId="23" w15:restartNumberingAfterBreak="0">
+  <w:abstractNum w:abstractNumId="26" w15:restartNumberingAfterBreak="0">
     <w:nsid w:val="40FB19C1"/>
     <w:multiLevelType w:val="hybridMultilevel"/>
     <w:tmpl w:val="B1DE3ADE"/>
@@ -13066,7 +14186,7 @@
       </w:pPr>
     </w:lvl>
   </w:abstractNum>
-  <w:abstractNum w:abstractNumId="24" w15:restartNumberingAfterBreak="0">
+  <w:abstractNum w:abstractNumId="27" w15:restartNumberingAfterBreak="0">
     <w:nsid w:val="45A45FB6"/>
     <w:multiLevelType w:val="multilevel"/>
     <w:tmpl w:val="12825F5E"/>
@@ -13215,7 +14335,7 @@
       </w:rPr>
     </w:lvl>
   </w:abstractNum>
-  <w:abstractNum w:abstractNumId="25" w15:restartNumberingAfterBreak="0">
+  <w:abstractNum w:abstractNumId="28" w15:restartNumberingAfterBreak="0">
     <w:nsid w:val="47B9446C"/>
     <w:multiLevelType w:val="hybridMultilevel"/>
     <w:tmpl w:val="2B0CF3C2"/>
@@ -13328,7 +14448,7 @@
       </w:rPr>
     </w:lvl>
   </w:abstractNum>
-  <w:abstractNum w:abstractNumId="26" w15:restartNumberingAfterBreak="0">
+  <w:abstractNum w:abstractNumId="29" w15:restartNumberingAfterBreak="0">
     <w:nsid w:val="4A5A1099"/>
     <w:multiLevelType w:val="multilevel"/>
     <w:tmpl w:val="4268E1E0"/>
@@ -13415,7 +14535,7 @@
       </w:pPr>
     </w:lvl>
   </w:abstractNum>
-  <w:abstractNum w:abstractNumId="27" w15:restartNumberingAfterBreak="0">
+  <w:abstractNum w:abstractNumId="30" w15:restartNumberingAfterBreak="0">
     <w:nsid w:val="4D545006"/>
     <w:multiLevelType w:val="multilevel"/>
     <w:tmpl w:val="981AB526"/>
@@ -13564,7 +14684,7 @@
       </w:rPr>
     </w:lvl>
   </w:abstractNum>
-  <w:abstractNum w:abstractNumId="28" w15:restartNumberingAfterBreak="0">
+  <w:abstractNum w:abstractNumId="31" w15:restartNumberingAfterBreak="0">
     <w:nsid w:val="4F6A6071"/>
     <w:multiLevelType w:val="multilevel"/>
     <w:tmpl w:val="1C983B42"/>
@@ -13677,7 +14797,7 @@
       </w:pPr>
     </w:lvl>
   </w:abstractNum>
-  <w:abstractNum w:abstractNumId="29" w15:restartNumberingAfterBreak="0">
+  <w:abstractNum w:abstractNumId="32" w15:restartNumberingAfterBreak="0">
     <w:nsid w:val="50700FB8"/>
     <w:multiLevelType w:val="hybridMultilevel"/>
     <w:tmpl w:val="7EBC96AA"/>
@@ -13763,7 +14883,7 @@
       </w:pPr>
     </w:lvl>
   </w:abstractNum>
-  <w:abstractNum w:abstractNumId="30" w15:restartNumberingAfterBreak="0">
+  <w:abstractNum w:abstractNumId="33" w15:restartNumberingAfterBreak="0">
     <w:nsid w:val="54B27D0C"/>
     <w:multiLevelType w:val="multilevel"/>
     <w:tmpl w:val="0409001D"/>
@@ -13849,7 +14969,7 @@
       </w:pPr>
     </w:lvl>
   </w:abstractNum>
-  <w:abstractNum w:abstractNumId="31" w15:restartNumberingAfterBreak="0">
+  <w:abstractNum w:abstractNumId="34" w15:restartNumberingAfterBreak="0">
     <w:nsid w:val="57687C4E"/>
     <w:multiLevelType w:val="multilevel"/>
     <w:tmpl w:val="02721724"/>
@@ -13998,7 +15118,7 @@
       </w:rPr>
     </w:lvl>
   </w:abstractNum>
-  <w:abstractNum w:abstractNumId="32" w15:restartNumberingAfterBreak="0">
+  <w:abstractNum w:abstractNumId="35" w15:restartNumberingAfterBreak="0">
     <w:nsid w:val="57F93007"/>
     <w:multiLevelType w:val="hybridMultilevel"/>
     <w:tmpl w:val="05EEF416"/>
@@ -14087,7 +15207,7 @@
       </w:pPr>
     </w:lvl>
   </w:abstractNum>
-  <w:abstractNum w:abstractNumId="33" w15:restartNumberingAfterBreak="0">
+  <w:abstractNum w:abstractNumId="36" w15:restartNumberingAfterBreak="0">
     <w:nsid w:val="58E80EBC"/>
     <w:multiLevelType w:val="hybridMultilevel"/>
     <w:tmpl w:val="19842964"/>
@@ -14176,7 +15296,7 @@
       </w:pPr>
     </w:lvl>
   </w:abstractNum>
-  <w:abstractNum w:abstractNumId="34" w15:restartNumberingAfterBreak="0">
+  <w:abstractNum w:abstractNumId="37" w15:restartNumberingAfterBreak="0">
     <w:nsid w:val="66202CAA"/>
     <w:multiLevelType w:val="hybridMultilevel"/>
     <w:tmpl w:val="E31C6B04"/>
@@ -14265,7 +15385,7 @@
       </w:pPr>
     </w:lvl>
   </w:abstractNum>
-  <w:abstractNum w:abstractNumId="35" w15:restartNumberingAfterBreak="0">
+  <w:abstractNum w:abstractNumId="38" w15:restartNumberingAfterBreak="0">
     <w:nsid w:val="6D702056"/>
     <w:multiLevelType w:val="multilevel"/>
     <w:tmpl w:val="04090023"/>
@@ -14352,7 +15472,7 @@
       </w:pPr>
     </w:lvl>
   </w:abstractNum>
-  <w:abstractNum w:abstractNumId="36" w15:restartNumberingAfterBreak="0">
+  <w:abstractNum w:abstractNumId="39" w15:restartNumberingAfterBreak="0">
     <w:nsid w:val="71703697"/>
     <w:multiLevelType w:val="multilevel"/>
     <w:tmpl w:val="DEF87AC0"/>
@@ -14501,7 +15621,7 @@
       </w:rPr>
     </w:lvl>
   </w:abstractNum>
-  <w:abstractNum w:abstractNumId="37" w15:restartNumberingAfterBreak="0">
+  <w:abstractNum w:abstractNumId="40" w15:restartNumberingAfterBreak="0">
     <w:nsid w:val="7273740B"/>
     <w:multiLevelType w:val="multilevel"/>
     <w:tmpl w:val="0409001F"/>
@@ -14587,7 +15707,156 @@
       </w:pPr>
     </w:lvl>
   </w:abstractNum>
-  <w:abstractNum w:abstractNumId="38" w15:restartNumberingAfterBreak="0">
+  <w:abstractNum w:abstractNumId="41" w15:restartNumberingAfterBreak="0">
+    <w:nsid w:val="72A91DCC"/>
+    <w:multiLevelType w:val="multilevel"/>
+    <w:tmpl w:val="81668EE2"/>
+    <w:lvl w:ilvl="0">
+      <w:start w:val="1"/>
+      <w:numFmt w:val="decimal"/>
+      <w:lvlText w:val="%1."/>
+      <w:lvlJc w:val="left"/>
+      <w:pPr>
+        <w:tabs>
+          <w:tab w:val="num" w:pos="720"/>
+        </w:tabs>
+        <w:ind w:left="720" w:hanging="360"/>
+      </w:pPr>
+      <w:rPr>
+        <w:rFonts w:hint="default"/>
+        <w:sz w:val="20"/>
+      </w:rPr>
+    </w:lvl>
+    <w:lvl w:ilvl="1" w:tentative="1">
+      <w:start w:val="1"/>
+      <w:numFmt w:val="bullet"/>
+      <w:lvlText w:val=""/>
+      <w:lvlJc w:val="left"/>
+      <w:pPr>
+        <w:tabs>
+          <w:tab w:val="num" w:pos="1440"/>
+        </w:tabs>
+        <w:ind w:left="1440" w:hanging="360"/>
+      </w:pPr>
+      <w:rPr>
+        <w:rFonts w:ascii="Symbol" w:hAnsi="Symbol" w:hint="default"/>
+        <w:sz w:val="20"/>
+      </w:rPr>
+    </w:lvl>
+    <w:lvl w:ilvl="2" w:tentative="1">
+      <w:start w:val="1"/>
+      <w:numFmt w:val="bullet"/>
+      <w:lvlText w:val=""/>
+      <w:lvlJc w:val="left"/>
+      <w:pPr>
+        <w:tabs>
+          <w:tab w:val="num" w:pos="2160"/>
+        </w:tabs>
+        <w:ind w:left="2160" w:hanging="360"/>
+      </w:pPr>
+      <w:rPr>
+        <w:rFonts w:ascii="Symbol" w:hAnsi="Symbol" w:hint="default"/>
+        <w:sz w:val="20"/>
+      </w:rPr>
+    </w:lvl>
+    <w:lvl w:ilvl="3" w:tentative="1">
+      <w:start w:val="1"/>
+      <w:numFmt w:val="bullet"/>
+      <w:lvlText w:val=""/>
+      <w:lvlJc w:val="left"/>
+      <w:pPr>
+        <w:tabs>
+          <w:tab w:val="num" w:pos="2880"/>
+        </w:tabs>
+        <w:ind w:left="2880" w:hanging="360"/>
+      </w:pPr>
+      <w:rPr>
+        <w:rFonts w:ascii="Symbol" w:hAnsi="Symbol" w:hint="default"/>
+        <w:sz w:val="20"/>
+      </w:rPr>
+    </w:lvl>
+    <w:lvl w:ilvl="4" w:tentative="1">
+      <w:start w:val="1"/>
+      <w:numFmt w:val="bullet"/>
+      <w:lvlText w:val=""/>
+      <w:lvlJc w:val="left"/>
+      <w:pPr>
+        <w:tabs>
+          <w:tab w:val="num" w:pos="3600"/>
+        </w:tabs>
+        <w:ind w:left="3600" w:hanging="360"/>
+      </w:pPr>
+      <w:rPr>
+        <w:rFonts w:ascii="Symbol" w:hAnsi="Symbol" w:hint="default"/>
+        <w:sz w:val="20"/>
+      </w:rPr>
+    </w:lvl>
+    <w:lvl w:ilvl="5" w:tentative="1">
+      <w:start w:val="1"/>
+      <w:numFmt w:val="bullet"/>
+      <w:lvlText w:val=""/>
+      <w:lvlJc w:val="left"/>
+      <w:pPr>
+        <w:tabs>
+          <w:tab w:val="num" w:pos="4320"/>
+        </w:tabs>
+        <w:ind w:left="4320" w:hanging="360"/>
+      </w:pPr>
+      <w:rPr>
+        <w:rFonts w:ascii="Symbol" w:hAnsi="Symbol" w:hint="default"/>
+        <w:sz w:val="20"/>
+      </w:rPr>
+    </w:lvl>
+    <w:lvl w:ilvl="6" w:tentative="1">
+      <w:start w:val="1"/>
+      <w:numFmt w:val="bullet"/>
+      <w:lvlText w:val=""/>
+      <w:lvlJc w:val="left"/>
+      <w:pPr>
+        <w:tabs>
+          <w:tab w:val="num" w:pos="5040"/>
+        </w:tabs>
+        <w:ind w:left="5040" w:hanging="360"/>
+      </w:pPr>
+      <w:rPr>
+        <w:rFonts w:ascii="Symbol" w:hAnsi="Symbol" w:hint="default"/>
+        <w:sz w:val="20"/>
+      </w:rPr>
+    </w:lvl>
+    <w:lvl w:ilvl="7" w:tentative="1">
+      <w:start w:val="1"/>
+      <w:numFmt w:val="bullet"/>
+      <w:lvlText w:val=""/>
+      <w:lvlJc w:val="left"/>
+      <w:pPr>
+        <w:tabs>
+          <w:tab w:val="num" w:pos="5760"/>
+        </w:tabs>
+        <w:ind w:left="5760" w:hanging="360"/>
+      </w:pPr>
+      <w:rPr>
+        <w:rFonts w:ascii="Symbol" w:hAnsi="Symbol" w:hint="default"/>
+        <w:sz w:val="20"/>
+      </w:rPr>
+    </w:lvl>
+    <w:lvl w:ilvl="8" w:tentative="1">
+      <w:start w:val="1"/>
+      <w:numFmt w:val="bullet"/>
+      <w:lvlText w:val=""/>
+      <w:lvlJc w:val="left"/>
+      <w:pPr>
+        <w:tabs>
+          <w:tab w:val="num" w:pos="6480"/>
+        </w:tabs>
+        <w:ind w:left="6480" w:hanging="360"/>
+      </w:pPr>
+      <w:rPr>
+        <w:rFonts w:ascii="Symbol" w:hAnsi="Symbol" w:hint="default"/>
+        <w:sz w:val="20"/>
+      </w:rPr>
+    </w:lvl>
+  </w:abstractNum>
+  <w:abstractNum w:abstractNumId="42" w15:restartNumberingAfterBreak="0">
     <w:nsid w:val="73677582"/>
     <w:multiLevelType w:val="hybridMultilevel"/>
     <w:tmpl w:val="BC9EA742"/>
@@ -14676,7 +15945,7 @@
       </w:pPr>
     </w:lvl>
   </w:abstractNum>
-  <w:abstractNum w:abstractNumId="39" w15:restartNumberingAfterBreak="0">
+  <w:abstractNum w:abstractNumId="43" w15:restartNumberingAfterBreak="0">
     <w:nsid w:val="78E4145D"/>
     <w:multiLevelType w:val="hybridMultilevel"/>
     <w:tmpl w:val="7F80F2D4"/>
@@ -14765,7 +16034,7 @@
       </w:pPr>
     </w:lvl>
   </w:abstractNum>
-  <w:abstractNum w:abstractNumId="40" w15:restartNumberingAfterBreak="0">
+  <w:abstractNum w:abstractNumId="44" w15:restartNumberingAfterBreak="0">
     <w:nsid w:val="7F117559"/>
     <w:multiLevelType w:val="hybridMultilevel"/>
     <w:tmpl w:val="63C86556"/>
@@ -14852,6 +16121,268 @@
       <w:pPr>
         <w:ind w:left="6840" w:hanging="180"/>
       </w:pPr>
+    </w:lvl>
+  </w:abstractNum>
+  <w:abstractNum w:abstractNumId="45" w15:restartNumberingAfterBreak="0">
+    <w:nsid w:val="7F4A0477"/>
+    <w:multiLevelType w:val="multilevel"/>
+    <w:tmpl w:val="059C9DBE"/>
+    <w:lvl w:ilvl="0">
+      <w:start w:val="1"/>
+      <w:numFmt w:val="decimal"/>
+      <w:lvlText w:val="%1."/>
+      <w:lvlJc w:val="left"/>
+      <w:pPr>
+        <w:tabs>
+          <w:tab w:val="num" w:pos="720"/>
+        </w:tabs>
+        <w:ind w:left="720" w:hanging="360"/>
+      </w:pPr>
+    </w:lvl>
+    <w:lvl w:ilvl="1" w:tentative="1">
+      <w:start w:val="1"/>
+      <w:numFmt w:val="decimal"/>
+      <w:lvlText w:val="%2."/>
+      <w:lvlJc w:val="left"/>
+      <w:pPr>
+        <w:tabs>
+          <w:tab w:val="num" w:pos="1440"/>
+        </w:tabs>
+        <w:ind w:left="1440" w:hanging="360"/>
+      </w:pPr>
+    </w:lvl>
+    <w:lvl w:ilvl="2" w:tentative="1">
+      <w:start w:val="1"/>
+      <w:numFmt w:val="decimal"/>
+      <w:lvlText w:val="%3."/>
+      <w:lvlJc w:val="left"/>
+      <w:pPr>
+        <w:tabs>
+          <w:tab w:val="num" w:pos="2160"/>
+        </w:tabs>
+        <w:ind w:left="2160" w:hanging="360"/>
+      </w:pPr>
+    </w:lvl>
+    <w:lvl w:ilvl="3" w:tentative="1">
+      <w:start w:val="1"/>
+      <w:numFmt w:val="decimal"/>
+      <w:lvlText w:val="%4."/>
+      <w:lvlJc w:val="left"/>
+      <w:pPr>
+        <w:tabs>
+          <w:tab w:val="num" w:pos="2880"/>
+        </w:tabs>
+        <w:ind w:left="2880" w:hanging="360"/>
+      </w:pPr>
+    </w:lvl>
+    <w:lvl w:ilvl="4" w:tentative="1">
+      <w:start w:val="1"/>
+      <w:numFmt w:val="decimal"/>
+      <w:lvlText w:val="%5."/>
+      <w:lvlJc w:val="left"/>
+      <w:pPr>
+        <w:tabs>
+          <w:tab w:val="num" w:pos="3600"/>
+        </w:tabs>
+        <w:ind w:left="3600" w:hanging="360"/>
+      </w:pPr>
+    </w:lvl>
+    <w:lvl w:ilvl="5" w:tentative="1">
+      <w:start w:val="1"/>
+      <w:numFmt w:val="decimal"/>
+      <w:lvlText w:val="%6."/>
+      <w:lvlJc w:val="left"/>
+      <w:pPr>
+        <w:tabs>
+          <w:tab w:val="num" w:pos="4320"/>
+        </w:tabs>
+        <w:ind w:left="4320" w:hanging="360"/>
+      </w:pPr>
+    </w:lvl>
+    <w:lvl w:ilvl="6" w:tentative="1">
+      <w:start w:val="1"/>
+      <w:numFmt w:val="decimal"/>
+      <w:lvlText w:val="%7."/>
+      <w:lvlJc w:val="left"/>
+      <w:pPr>
+        <w:tabs>
+          <w:tab w:val="num" w:pos="5040"/>
+        </w:tabs>
+        <w:ind w:left="5040" w:hanging="360"/>
+      </w:pPr>
+    </w:lvl>
+    <w:lvl w:ilvl="7" w:tentative="1">
+      <w:start w:val="1"/>
+      <w:numFmt w:val="decimal"/>
+      <w:lvlText w:val="%8."/>
+      <w:lvlJc w:val="left"/>
+      <w:pPr>
+        <w:tabs>
+          <w:tab w:val="num" w:pos="5760"/>
+        </w:tabs>
+        <w:ind w:left="5760" w:hanging="360"/>
+      </w:pPr>
+    </w:lvl>
+    <w:lvl w:ilvl="8" w:tentative="1">
+      <w:start w:val="1"/>
+      <w:numFmt w:val="decimal"/>
+      <w:lvlText w:val="%9."/>
+      <w:lvlJc w:val="left"/>
+      <w:pPr>
+        <w:tabs>
+          <w:tab w:val="num" w:pos="6480"/>
+        </w:tabs>
+        <w:ind w:left="6480" w:hanging="360"/>
+      </w:pPr>
+    </w:lvl>
+  </w:abstractNum>
+  <w:abstractNum w:abstractNumId="46" w15:restartNumberingAfterBreak="0">
+    <w:nsid w:val="7FD60953"/>
+    <w:multiLevelType w:val="multilevel"/>
+    <w:tmpl w:val="C63682FA"/>
+    <w:lvl w:ilvl="0">
+      <w:start w:val="1"/>
+      <w:numFmt w:val="bullet"/>
+      <w:lvlText w:val=""/>
+      <w:lvlJc w:val="left"/>
+      <w:pPr>
+        <w:tabs>
+          <w:tab w:val="num" w:pos="720"/>
+        </w:tabs>
+        <w:ind w:left="720" w:hanging="360"/>
+      </w:pPr>
+      <w:rPr>
+        <w:rFonts w:ascii="Symbol" w:hAnsi="Symbol" w:hint="default"/>
+        <w:sz w:val="20"/>
+      </w:rPr>
+    </w:lvl>
+    <w:lvl w:ilvl="1" w:tentative="1">
+      <w:start w:val="1"/>
+      <w:numFmt w:val="bullet"/>
+      <w:lvlText w:val=""/>
+      <w:lvlJc w:val="left"/>
+      <w:pPr>
+        <w:tabs>
+          <w:tab w:val="num" w:pos="1440"/>
+        </w:tabs>
+        <w:ind w:left="1440" w:hanging="360"/>
+      </w:pPr>
+      <w:rPr>
+        <w:rFonts w:ascii="Symbol" w:hAnsi="Symbol" w:hint="default"/>
+        <w:sz w:val="20"/>
+      </w:rPr>
+    </w:lvl>
+    <w:lvl w:ilvl="2" w:tentative="1">
+      <w:start w:val="1"/>
+      <w:numFmt w:val="bullet"/>
+      <w:lvlText w:val=""/>
+      <w:lvlJc w:val="left"/>
+      <w:pPr>
+        <w:tabs>
+          <w:tab w:val="num" w:pos="2160"/>
+        </w:tabs>
+        <w:ind w:left="2160" w:hanging="360"/>
+      </w:pPr>
+      <w:rPr>
+        <w:rFonts w:ascii="Symbol" w:hAnsi="Symbol" w:hint="default"/>
+        <w:sz w:val="20"/>
+      </w:rPr>
+    </w:lvl>
+    <w:lvl w:ilvl="3" w:tentative="1">
+      <w:start w:val="1"/>
+      <w:numFmt w:val="bullet"/>
+      <w:lvlText w:val=""/>
+      <w:lvlJc w:val="left"/>
+      <w:pPr>
+        <w:tabs>
+          <w:tab w:val="num" w:pos="2880"/>
+        </w:tabs>
+        <w:ind w:left="2880" w:hanging="360"/>
+      </w:pPr>
+      <w:rPr>
+        <w:rFonts w:ascii="Symbol" w:hAnsi="Symbol" w:hint="default"/>
+        <w:sz w:val="20"/>
+      </w:rPr>
+    </w:lvl>
+    <w:lvl w:ilvl="4" w:tentative="1">
+      <w:start w:val="1"/>
+      <w:numFmt w:val="bullet"/>
+      <w:lvlText w:val=""/>
+      <w:lvlJc w:val="left"/>
+      <w:pPr>
+        <w:tabs>
+          <w:tab w:val="num" w:pos="3600"/>
+        </w:tabs>
+        <w:ind w:left="3600" w:hanging="360"/>
+      </w:pPr>
+      <w:rPr>
+        <w:rFonts w:ascii="Symbol" w:hAnsi="Symbol" w:hint="default"/>
+        <w:sz w:val="20"/>
+      </w:rPr>
+    </w:lvl>
+    <w:lvl w:ilvl="5" w:tentative="1">
+      <w:start w:val="1"/>
+      <w:numFmt w:val="bullet"/>
+      <w:lvlText w:val=""/>
+      <w:lvlJc w:val="left"/>
+      <w:pPr>
+        <w:tabs>
+          <w:tab w:val="num" w:pos="4320"/>
+        </w:tabs>
+        <w:ind w:left="4320" w:hanging="360"/>
+      </w:pPr>
+      <w:rPr>
+        <w:rFonts w:ascii="Symbol" w:hAnsi="Symbol" w:hint="default"/>
+        <w:sz w:val="20"/>
+      </w:rPr>
+    </w:lvl>
+    <w:lvl w:ilvl="6" w:tentative="1">
+      <w:start w:val="1"/>
+      <w:numFmt w:val="bullet"/>
+      <w:lvlText w:val=""/>
+      <w:lvlJc w:val="left"/>
+      <w:pPr>
+        <w:tabs>
+          <w:tab w:val="num" w:pos="5040"/>
+        </w:tabs>
+        <w:ind w:left="5040" w:hanging="360"/>
+      </w:pPr>
+      <w:rPr>
+        <w:rFonts w:ascii="Symbol" w:hAnsi="Symbol" w:hint="default"/>
+        <w:sz w:val="20"/>
+      </w:rPr>
+    </w:lvl>
+    <w:lvl w:ilvl="7" w:tentative="1">
+      <w:start w:val="1"/>
+      <w:numFmt w:val="bullet"/>
+      <w:lvlText w:val=""/>
+      <w:lvlJc w:val="left"/>
+      <w:pPr>
+        <w:tabs>
+          <w:tab w:val="num" w:pos="5760"/>
+        </w:tabs>
+        <w:ind w:left="5760" w:hanging="360"/>
+      </w:pPr>
+      <w:rPr>
+        <w:rFonts w:ascii="Symbol" w:hAnsi="Symbol" w:hint="default"/>
+        <w:sz w:val="20"/>
+      </w:rPr>
+    </w:lvl>
+    <w:lvl w:ilvl="8" w:tentative="1">
+      <w:start w:val="1"/>
+      <w:numFmt w:val="bullet"/>
+      <w:lvlText w:val=""/>
+      <w:lvlJc w:val="left"/>
+      <w:pPr>
+        <w:tabs>
+          <w:tab w:val="num" w:pos="6480"/>
+        </w:tabs>
+        <w:ind w:left="6480" w:hanging="360"/>
+      </w:pPr>
+      <w:rPr>
+        <w:rFonts w:ascii="Symbol" w:hAnsi="Symbol" w:hint="default"/>
+        <w:sz w:val="20"/>
+      </w:rPr>
     </w:lvl>
   </w:abstractNum>
   <w:num w:numId="1" w16cid:durableId="1392118841">
@@ -14891,16 +16422,16 @@
     </w:lvlOverride>
   </w:num>
   <w:num w:numId="12" w16cid:durableId="1327175495">
-    <w:abstractNumId w:val="37"/>
+    <w:abstractNumId w:val="40"/>
   </w:num>
   <w:num w:numId="13" w16cid:durableId="246960533">
-    <w:abstractNumId w:val="30"/>
+    <w:abstractNumId w:val="33"/>
   </w:num>
   <w:num w:numId="14" w16cid:durableId="991829065">
-    <w:abstractNumId w:val="26"/>
+    <w:abstractNumId w:val="29"/>
   </w:num>
   <w:num w:numId="15" w16cid:durableId="114295415">
-    <w:abstractNumId w:val="35"/>
+    <w:abstractNumId w:val="38"/>
   </w:num>
   <w:num w:numId="16" w16cid:durableId="1618101357">
     <w:abstractNumId w:val="13"/>
@@ -14912,40 +16443,40 @@
     <w:abstractNumId w:val="15"/>
   </w:num>
   <w:num w:numId="19" w16cid:durableId="1944874042">
-    <w:abstractNumId w:val="29"/>
+    <w:abstractNumId w:val="32"/>
   </w:num>
   <w:num w:numId="20" w16cid:durableId="228224504">
-    <w:abstractNumId w:val="20"/>
+    <w:abstractNumId w:val="23"/>
   </w:num>
   <w:num w:numId="21" w16cid:durableId="752241262">
-    <w:abstractNumId w:val="22"/>
+    <w:abstractNumId w:val="25"/>
   </w:num>
   <w:num w:numId="22" w16cid:durableId="2137790346">
     <w:abstractNumId w:val="16"/>
   </w:num>
   <w:num w:numId="23" w16cid:durableId="2139293852">
-    <w:abstractNumId w:val="34"/>
+    <w:abstractNumId w:val="37"/>
   </w:num>
   <w:num w:numId="24" w16cid:durableId="1293904994">
-    <w:abstractNumId w:val="40"/>
+    <w:abstractNumId w:val="44"/>
   </w:num>
   <w:num w:numId="25" w16cid:durableId="1788036399">
-    <w:abstractNumId w:val="39"/>
+    <w:abstractNumId w:val="43"/>
   </w:num>
   <w:num w:numId="26" w16cid:durableId="1722706504">
-    <w:abstractNumId w:val="33"/>
+    <w:abstractNumId w:val="36"/>
   </w:num>
   <w:num w:numId="27" w16cid:durableId="1037046790">
     <w:abstractNumId w:val="12"/>
   </w:num>
   <w:num w:numId="28" w16cid:durableId="1691569864">
-    <w:abstractNumId w:val="38"/>
+    <w:abstractNumId w:val="42"/>
   </w:num>
   <w:num w:numId="29" w16cid:durableId="2098944457">
-    <w:abstractNumId w:val="23"/>
+    <w:abstractNumId w:val="26"/>
   </w:num>
   <w:num w:numId="30" w16cid:durableId="717824321">
-    <w:abstractNumId w:val="32"/>
+    <w:abstractNumId w:val="35"/>
   </w:num>
   <w:num w:numId="31" w16cid:durableId="592402788">
     <w:abstractNumId w:val="11"/>
@@ -14957,31 +16488,49 @@
     <w:abstractNumId w:val="10"/>
   </w:num>
   <w:num w:numId="34" w16cid:durableId="665282166">
+    <w:abstractNumId w:val="24"/>
+  </w:num>
+  <w:num w:numId="35" w16cid:durableId="1278105489">
+    <w:abstractNumId w:val="22"/>
+  </w:num>
+  <w:num w:numId="36" w16cid:durableId="1318269693">
+    <w:abstractNumId w:val="31"/>
+  </w:num>
+  <w:num w:numId="37" w16cid:durableId="115100184">
+    <w:abstractNumId w:val="34"/>
+  </w:num>
+  <w:num w:numId="38" w16cid:durableId="157313326">
+    <w:abstractNumId w:val="30"/>
+  </w:num>
+  <w:num w:numId="39" w16cid:durableId="2029719828">
+    <w:abstractNumId w:val="27"/>
+  </w:num>
+  <w:num w:numId="40" w16cid:durableId="1034502479">
+    <w:abstractNumId w:val="39"/>
+  </w:num>
+  <w:num w:numId="41" w16cid:durableId="708069933">
+    <w:abstractNumId w:val="20"/>
+  </w:num>
+  <w:num w:numId="42" w16cid:durableId="1829127604">
+    <w:abstractNumId w:val="28"/>
+  </w:num>
+  <w:num w:numId="43" w16cid:durableId="702512569">
+    <w:abstractNumId w:val="46"/>
+  </w:num>
+  <w:num w:numId="44" w16cid:durableId="2090806324">
+    <w:abstractNumId w:val="41"/>
+  </w:num>
+  <w:num w:numId="45" w16cid:durableId="652486902">
+    <w:abstractNumId w:val="18"/>
+  </w:num>
+  <w:num w:numId="46" w16cid:durableId="675494475">
+    <w:abstractNumId w:val="19"/>
+  </w:num>
+  <w:num w:numId="47" w16cid:durableId="298850164">
     <w:abstractNumId w:val="21"/>
   </w:num>
-  <w:num w:numId="35" w16cid:durableId="1278105489">
-    <w:abstractNumId w:val="19"/>
-  </w:num>
-  <w:num w:numId="36" w16cid:durableId="1318269693">
-    <w:abstractNumId w:val="28"/>
-  </w:num>
-  <w:num w:numId="37" w16cid:durableId="115100184">
-    <w:abstractNumId w:val="31"/>
-  </w:num>
-  <w:num w:numId="38" w16cid:durableId="157313326">
-    <w:abstractNumId w:val="27"/>
-  </w:num>
-  <w:num w:numId="39" w16cid:durableId="2029719828">
-    <w:abstractNumId w:val="24"/>
-  </w:num>
-  <w:num w:numId="40" w16cid:durableId="1034502479">
-    <w:abstractNumId w:val="36"/>
-  </w:num>
-  <w:num w:numId="41" w16cid:durableId="708069933">
-    <w:abstractNumId w:val="18"/>
-  </w:num>
-  <w:num w:numId="42" w16cid:durableId="1829127604">
-    <w:abstractNumId w:val="25"/>
+  <w:num w:numId="48" w16cid:durableId="22176722">
+    <w:abstractNumId w:val="45"/>
   </w:num>
 </w:numbering>
 </file>
@@ -17795,6 +19344,7 @@
     <w:rsid w:val="005008B0"/>
     <w:rsid w:val="00575BA2"/>
     <w:rsid w:val="005B2ABC"/>
+    <w:rsid w:val="00735ADB"/>
     <w:rsid w:val="007B62A9"/>
     <w:rsid w:val="00951232"/>
     <w:rsid w:val="009809E9"/>
@@ -18259,9 +19809,6 @@
   <w:style w:type="paragraph" w:customStyle="1" w:styleId="FAF383A0B53005468B8E8DC2AF27CCD1">
     <w:name w:val="FAF383A0B53005468B8E8DC2AF27CCD1"/>
   </w:style>
-  <w:style w:type="paragraph" w:customStyle="1" w:styleId="DC8B242702E2D140889B596CAE3EF5BA">
-    <w:name w:val="DC8B242702E2D140889B596CAE3EF5BA"/>
-  </w:style>
 </w:styles>
 </file>
 

</xml_diff>

<commit_message>
Document Revision Before Submission
</commit_message>
<xml_diff>
--- a/C. Requirements Task 3 Doc.docx
+++ b/C. Requirements Task 3 Doc.docx
@@ -653,6 +653,7 @@
           <w:szCs w:val="22"/>
         </w:rPr>
       </w:pPr>
+      <w:bookmarkStart w:id="0" w:name="_Toc151586064"/>
       <w:r>
         <w:rPr>
           <w:rStyle w:val="Hyperlink"/>
@@ -666,69 +667,3361 @@
         <w:lastRenderedPageBreak/>
         <w:t>Table of Contents</w:t>
       </w:r>
-    </w:p>
-    <w:p>
-      <w:pPr>
-        <w:rPr>
-          <w:i/>
-        </w:rPr>
-      </w:pPr>
-      <w:r>
-        <w:rPr>
-          <w:i/>
-        </w:rPr>
-        <w:t>Create a professional looking Table of contents that includes your main and subheadings and the related page numbers. Use the automatic TOC generating function of Word or other word processing packages to make the process easier.</w:t>
-      </w:r>
-    </w:p>
-    <w:p>
-      <w:pPr>
-        <w:rPr>
-          <w:i/>
-        </w:rPr>
-      </w:pPr>
-      <w:r>
-        <w:rPr>
-          <w:i/>
-        </w:rPr>
-        <w:t xml:space="preserve">The headings that follow are only examples of what might be included. You will need to create headings that are appropriate for your application and process. </w:t>
-      </w:r>
-    </w:p>
-    <w:p>
-      <w:pPr>
-        <w:rPr>
-          <w:b/>
-          <w:i/>
-        </w:rPr>
-      </w:pPr>
-      <w:r>
-        <w:rPr>
-          <w:b/>
-          <w:i/>
-        </w:rPr>
-        <w:t xml:space="preserve">Remember that this needs to be a professionally formatted document with detailed information about your project that is easily accessible. </w:t>
-      </w:r>
-    </w:p>
-    <w:p>
-      <w:pPr>
-        <w:pStyle w:val="SectionTitle"/>
-        <w:spacing w:line="240" w:lineRule="auto"/>
-        <w:jc w:val="left"/>
-        <w:rPr>
+      <w:bookmarkEnd w:id="0"/>
+      <w:r>
+        <w:rPr>
+          <w:rStyle w:val="Hyperlink"/>
+          <w:rFonts w:asciiTheme="minorHAnsi" w:eastAsiaTheme="minorEastAsia" w:hAnsiTheme="minorHAnsi" w:cstheme="minorHAnsi"/>
           <w:b/>
           <w:bCs/>
-          <w:sz w:val="28"/>
-          <w:szCs w:val="28"/>
+          <w:noProof/>
+          <w:sz w:val="22"/>
+          <w:szCs w:val="22"/>
+        </w:rPr>
+        <w:br/>
+      </w:r>
+    </w:p>
+    <w:sdt>
+      <w:sdtPr>
+        <w:rPr>
+          <w:rFonts w:asciiTheme="minorHAnsi" w:eastAsiaTheme="minorEastAsia" w:hAnsiTheme="minorHAnsi" w:cstheme="minorBidi"/>
+          <w:b w:val="0"/>
+          <w:szCs w:val="24"/>
+        </w:rPr>
+        <w:id w:val="1704823934"/>
+        <w:docPartObj>
+          <w:docPartGallery w:val="Table of Contents"/>
+          <w:docPartUnique/>
+        </w:docPartObj>
+      </w:sdtPr>
+      <w:sdtEndPr>
+        <w:rPr>
+          <w:bCs/>
+          <w:noProof/>
+        </w:rPr>
+      </w:sdtEndPr>
+      <w:sdtContent>
+        <w:p>
+          <w:pPr>
+            <w:pStyle w:val="TOCHeading"/>
+          </w:pPr>
+          <w:r>
+            <w:t>Contents</w:t>
+          </w:r>
+        </w:p>
+        <w:p>
+          <w:pPr>
+            <w:pStyle w:val="TOC1"/>
+            <w:tabs>
+              <w:tab w:val="right" w:leader="dot" w:pos="10290"/>
+            </w:tabs>
+            <w:rPr>
+              <w:rFonts w:cstheme="minorBidi"/>
+              <w:b w:val="0"/>
+              <w:bCs w:val="0"/>
+              <w:i w:val="0"/>
+              <w:iCs w:val="0"/>
+              <w:noProof/>
+              <w:kern w:val="2"/>
+              <w:sz w:val="22"/>
+              <w:szCs w:val="22"/>
+              <w:lang w:eastAsia="en-US"/>
+              <w14:ligatures w14:val="standardContextual"/>
+            </w:rPr>
+          </w:pPr>
+          <w:r>
+            <w:fldChar w:fldCharType="begin"/>
+          </w:r>
+          <w:r>
+            <w:instrText xml:space="preserve"> TOC \o "1-3" \h \z \u </w:instrText>
+          </w:r>
+          <w:r>
+            <w:fldChar w:fldCharType="separate"/>
+          </w:r>
+          <w:hyperlink w:anchor="_Toc151586064" w:history="1">
+            <w:r>
+              <w:rPr>
+                <w:rStyle w:val="Hyperlink"/>
+                <w:noProof/>
+              </w:rPr>
+              <w:t>Table of Contents</w:t>
+            </w:r>
+            <w:r>
+              <w:rPr>
+                <w:noProof/>
+                <w:webHidden/>
+              </w:rPr>
+              <w:tab/>
+            </w:r>
+            <w:r>
+              <w:rPr>
+                <w:noProof/>
+                <w:webHidden/>
+              </w:rPr>
+              <w:fldChar w:fldCharType="begin"/>
+            </w:r>
+            <w:r>
+              <w:rPr>
+                <w:noProof/>
+                <w:webHidden/>
+              </w:rPr>
+              <w:instrText xml:space="preserve"> PAGEREF _Toc151586064 \h </w:instrText>
+            </w:r>
+            <w:r>
+              <w:rPr>
+                <w:noProof/>
+                <w:webHidden/>
+              </w:rPr>
+            </w:r>
+            <w:r>
+              <w:rPr>
+                <w:noProof/>
+                <w:webHidden/>
+              </w:rPr>
+              <w:fldChar w:fldCharType="separate"/>
+            </w:r>
+            <w:r>
+              <w:rPr>
+                <w:noProof/>
+                <w:webHidden/>
+              </w:rPr>
+              <w:t>2</w:t>
+            </w:r>
+            <w:r>
+              <w:rPr>
+                <w:noProof/>
+                <w:webHidden/>
+              </w:rPr>
+              <w:fldChar w:fldCharType="end"/>
+            </w:r>
+          </w:hyperlink>
+        </w:p>
+        <w:p>
+          <w:pPr>
+            <w:pStyle w:val="TOC1"/>
+            <w:tabs>
+              <w:tab w:val="right" w:leader="dot" w:pos="10290"/>
+            </w:tabs>
+            <w:rPr>
+              <w:rFonts w:cstheme="minorBidi"/>
+              <w:b w:val="0"/>
+              <w:bCs w:val="0"/>
+              <w:i w:val="0"/>
+              <w:iCs w:val="0"/>
+              <w:noProof/>
+              <w:kern w:val="2"/>
+              <w:sz w:val="22"/>
+              <w:szCs w:val="22"/>
+              <w:lang w:eastAsia="en-US"/>
+              <w14:ligatures w14:val="standardContextual"/>
+            </w:rPr>
+          </w:pPr>
+          <w:hyperlink w:anchor="_Toc151586065" w:history="1">
+            <w:r>
+              <w:rPr>
+                <w:rStyle w:val="Hyperlink"/>
+                <w:noProof/>
+              </w:rPr>
+              <w:t>Application Design and Testing</w:t>
+            </w:r>
+            <w:r>
+              <w:rPr>
+                <w:noProof/>
+                <w:webHidden/>
+              </w:rPr>
+              <w:tab/>
+            </w:r>
+            <w:r>
+              <w:rPr>
+                <w:noProof/>
+                <w:webHidden/>
+              </w:rPr>
+              <w:fldChar w:fldCharType="begin"/>
+            </w:r>
+            <w:r>
+              <w:rPr>
+                <w:noProof/>
+                <w:webHidden/>
+              </w:rPr>
+              <w:instrText xml:space="preserve"> PAGEREF _Toc151586065 \h </w:instrText>
+            </w:r>
+            <w:r>
+              <w:rPr>
+                <w:noProof/>
+                <w:webHidden/>
+              </w:rPr>
+            </w:r>
+            <w:r>
+              <w:rPr>
+                <w:noProof/>
+                <w:webHidden/>
+              </w:rPr>
+              <w:fldChar w:fldCharType="separate"/>
+            </w:r>
+            <w:r>
+              <w:rPr>
+                <w:noProof/>
+                <w:webHidden/>
+              </w:rPr>
+              <w:t>5</w:t>
+            </w:r>
+            <w:r>
+              <w:rPr>
+                <w:noProof/>
+                <w:webHidden/>
+              </w:rPr>
+              <w:fldChar w:fldCharType="end"/>
+            </w:r>
+          </w:hyperlink>
+        </w:p>
+        <w:p>
+          <w:pPr>
+            <w:pStyle w:val="TOC2"/>
+            <w:tabs>
+              <w:tab w:val="right" w:leader="dot" w:pos="10290"/>
+            </w:tabs>
+            <w:rPr>
+              <w:rFonts w:cstheme="minorBidi"/>
+              <w:b w:val="0"/>
+              <w:bCs w:val="0"/>
+              <w:noProof/>
+              <w:kern w:val="2"/>
+              <w:lang w:eastAsia="en-US"/>
+              <w14:ligatures w14:val="standardContextual"/>
+            </w:rPr>
+          </w:pPr>
+          <w:hyperlink w:anchor="_Toc151586066" w:history="1">
+            <w:r>
+              <w:rPr>
+                <w:rStyle w:val="Hyperlink"/>
+                <w:noProof/>
+              </w:rPr>
+              <w:t>Class Design</w:t>
+            </w:r>
+            <w:r>
+              <w:rPr>
+                <w:noProof/>
+                <w:webHidden/>
+              </w:rPr>
+              <w:tab/>
+            </w:r>
+            <w:r>
+              <w:rPr>
+                <w:noProof/>
+                <w:webHidden/>
+              </w:rPr>
+              <w:fldChar w:fldCharType="begin"/>
+            </w:r>
+            <w:r>
+              <w:rPr>
+                <w:noProof/>
+                <w:webHidden/>
+              </w:rPr>
+              <w:instrText xml:space="preserve"> PAGEREF _Toc151586066 \h </w:instrText>
+            </w:r>
+            <w:r>
+              <w:rPr>
+                <w:noProof/>
+                <w:webHidden/>
+              </w:rPr>
+            </w:r>
+            <w:r>
+              <w:rPr>
+                <w:noProof/>
+                <w:webHidden/>
+              </w:rPr>
+              <w:fldChar w:fldCharType="separate"/>
+            </w:r>
+            <w:r>
+              <w:rPr>
+                <w:noProof/>
+                <w:webHidden/>
+              </w:rPr>
+              <w:t>5</w:t>
+            </w:r>
+            <w:r>
+              <w:rPr>
+                <w:noProof/>
+                <w:webHidden/>
+              </w:rPr>
+              <w:fldChar w:fldCharType="end"/>
+            </w:r>
+          </w:hyperlink>
+        </w:p>
+        <w:p>
+          <w:pPr>
+            <w:pStyle w:val="TOC2"/>
+            <w:tabs>
+              <w:tab w:val="right" w:leader="dot" w:pos="10290"/>
+            </w:tabs>
+            <w:rPr>
+              <w:rFonts w:cstheme="minorBidi"/>
+              <w:b w:val="0"/>
+              <w:bCs w:val="0"/>
+              <w:noProof/>
+              <w:kern w:val="2"/>
+              <w:lang w:eastAsia="en-US"/>
+              <w14:ligatures w14:val="standardContextual"/>
+            </w:rPr>
+          </w:pPr>
+          <w:hyperlink w:anchor="_Toc151586067" w:history="1">
+            <w:r>
+              <w:rPr>
+                <w:rStyle w:val="Hyperlink"/>
+                <w:noProof/>
+              </w:rPr>
+              <w:t>UI Design</w:t>
+            </w:r>
+            <w:r>
+              <w:rPr>
+                <w:noProof/>
+                <w:webHidden/>
+              </w:rPr>
+              <w:tab/>
+            </w:r>
+            <w:r>
+              <w:rPr>
+                <w:noProof/>
+                <w:webHidden/>
+              </w:rPr>
+              <w:fldChar w:fldCharType="begin"/>
+            </w:r>
+            <w:r>
+              <w:rPr>
+                <w:noProof/>
+                <w:webHidden/>
+              </w:rPr>
+              <w:instrText xml:space="preserve"> PAGEREF _Toc151586067 \h </w:instrText>
+            </w:r>
+            <w:r>
+              <w:rPr>
+                <w:noProof/>
+                <w:webHidden/>
+              </w:rPr>
+            </w:r>
+            <w:r>
+              <w:rPr>
+                <w:noProof/>
+                <w:webHidden/>
+              </w:rPr>
+              <w:fldChar w:fldCharType="separate"/>
+            </w:r>
+            <w:r>
+              <w:rPr>
+                <w:noProof/>
+                <w:webHidden/>
+              </w:rPr>
+              <w:t>9</w:t>
+            </w:r>
+            <w:r>
+              <w:rPr>
+                <w:noProof/>
+                <w:webHidden/>
+              </w:rPr>
+              <w:fldChar w:fldCharType="end"/>
+            </w:r>
+          </w:hyperlink>
+        </w:p>
+        <w:p>
+          <w:pPr>
+            <w:pStyle w:val="TOC1"/>
+            <w:tabs>
+              <w:tab w:val="right" w:leader="dot" w:pos="10290"/>
+            </w:tabs>
+            <w:rPr>
+              <w:rFonts w:cstheme="minorBidi"/>
+              <w:b w:val="0"/>
+              <w:bCs w:val="0"/>
+              <w:i w:val="0"/>
+              <w:iCs w:val="0"/>
+              <w:noProof/>
+              <w:kern w:val="2"/>
+              <w:sz w:val="22"/>
+              <w:szCs w:val="22"/>
+              <w:lang w:eastAsia="en-US"/>
+              <w14:ligatures w14:val="standardContextual"/>
+            </w:rPr>
+          </w:pPr>
+          <w:hyperlink w:anchor="_Toc151586068" w:history="1">
+            <w:r>
+              <w:rPr>
+                <w:rStyle w:val="Hyperlink"/>
+                <w:noProof/>
+              </w:rPr>
+              <w:t>Unit Test Plan</w:t>
+            </w:r>
+            <w:r>
+              <w:rPr>
+                <w:noProof/>
+                <w:webHidden/>
+              </w:rPr>
+              <w:tab/>
+            </w:r>
+            <w:r>
+              <w:rPr>
+                <w:noProof/>
+                <w:webHidden/>
+              </w:rPr>
+              <w:fldChar w:fldCharType="begin"/>
+            </w:r>
+            <w:r>
+              <w:rPr>
+                <w:noProof/>
+                <w:webHidden/>
+              </w:rPr>
+              <w:instrText xml:space="preserve"> PAGEREF _Toc151586068 \h </w:instrText>
+            </w:r>
+            <w:r>
+              <w:rPr>
+                <w:noProof/>
+                <w:webHidden/>
+              </w:rPr>
+            </w:r>
+            <w:r>
+              <w:rPr>
+                <w:noProof/>
+                <w:webHidden/>
+              </w:rPr>
+              <w:fldChar w:fldCharType="separate"/>
+            </w:r>
+            <w:r>
+              <w:rPr>
+                <w:noProof/>
+                <w:webHidden/>
+              </w:rPr>
+              <w:t>13</w:t>
+            </w:r>
+            <w:r>
+              <w:rPr>
+                <w:noProof/>
+                <w:webHidden/>
+              </w:rPr>
+              <w:fldChar w:fldCharType="end"/>
+            </w:r>
+          </w:hyperlink>
+        </w:p>
+        <w:p>
+          <w:pPr>
+            <w:pStyle w:val="TOC2"/>
+            <w:tabs>
+              <w:tab w:val="right" w:leader="dot" w:pos="10290"/>
+            </w:tabs>
+            <w:rPr>
+              <w:rFonts w:cstheme="minorBidi"/>
+              <w:b w:val="0"/>
+              <w:bCs w:val="0"/>
+              <w:noProof/>
+              <w:kern w:val="2"/>
+              <w:lang w:eastAsia="en-US"/>
+              <w14:ligatures w14:val="standardContextual"/>
+            </w:rPr>
+          </w:pPr>
+          <w:hyperlink w:anchor="_Toc151586069" w:history="1">
+            <w:r>
+              <w:rPr>
+                <w:rStyle w:val="Hyperlink"/>
+                <w:noProof/>
+              </w:rPr>
+              <w:t>Introduction</w:t>
+            </w:r>
+            <w:r>
+              <w:rPr>
+                <w:noProof/>
+                <w:webHidden/>
+              </w:rPr>
+              <w:tab/>
+            </w:r>
+            <w:r>
+              <w:rPr>
+                <w:noProof/>
+                <w:webHidden/>
+              </w:rPr>
+              <w:fldChar w:fldCharType="begin"/>
+            </w:r>
+            <w:r>
+              <w:rPr>
+                <w:noProof/>
+                <w:webHidden/>
+              </w:rPr>
+              <w:instrText xml:space="preserve"> PAGEREF _Toc151586069 \h </w:instrText>
+            </w:r>
+            <w:r>
+              <w:rPr>
+                <w:noProof/>
+                <w:webHidden/>
+              </w:rPr>
+            </w:r>
+            <w:r>
+              <w:rPr>
+                <w:noProof/>
+                <w:webHidden/>
+              </w:rPr>
+              <w:fldChar w:fldCharType="separate"/>
+            </w:r>
+            <w:r>
+              <w:rPr>
+                <w:noProof/>
+                <w:webHidden/>
+              </w:rPr>
+              <w:t>13</w:t>
+            </w:r>
+            <w:r>
+              <w:rPr>
+                <w:noProof/>
+                <w:webHidden/>
+              </w:rPr>
+              <w:fldChar w:fldCharType="end"/>
+            </w:r>
+          </w:hyperlink>
+        </w:p>
+        <w:p>
+          <w:pPr>
+            <w:pStyle w:val="TOC3"/>
+            <w:tabs>
+              <w:tab w:val="right" w:leader="dot" w:pos="10290"/>
+            </w:tabs>
+            <w:rPr>
+              <w:rFonts w:cstheme="minorBidi"/>
+              <w:noProof/>
+              <w:kern w:val="2"/>
+              <w:sz w:val="22"/>
+              <w:szCs w:val="22"/>
+              <w:lang w:eastAsia="en-US"/>
+              <w14:ligatures w14:val="standardContextual"/>
+            </w:rPr>
+          </w:pPr>
+          <w:hyperlink w:anchor="_Toc151586070" w:history="1">
+            <w:r>
+              <w:rPr>
+                <w:rStyle w:val="Hyperlink"/>
+                <w:noProof/>
+              </w:rPr>
+              <w:t>Purpose</w:t>
+            </w:r>
+            <w:r>
+              <w:rPr>
+                <w:noProof/>
+                <w:webHidden/>
+              </w:rPr>
+              <w:tab/>
+            </w:r>
+            <w:r>
+              <w:rPr>
+                <w:noProof/>
+                <w:webHidden/>
+              </w:rPr>
+              <w:fldChar w:fldCharType="begin"/>
+            </w:r>
+            <w:r>
+              <w:rPr>
+                <w:noProof/>
+                <w:webHidden/>
+              </w:rPr>
+              <w:instrText xml:space="preserve"> PAGEREF _Toc151586070 \h </w:instrText>
+            </w:r>
+            <w:r>
+              <w:rPr>
+                <w:noProof/>
+                <w:webHidden/>
+              </w:rPr>
+            </w:r>
+            <w:r>
+              <w:rPr>
+                <w:noProof/>
+                <w:webHidden/>
+              </w:rPr>
+              <w:fldChar w:fldCharType="separate"/>
+            </w:r>
+            <w:r>
+              <w:rPr>
+                <w:noProof/>
+                <w:webHidden/>
+              </w:rPr>
+              <w:t>13</w:t>
+            </w:r>
+            <w:r>
+              <w:rPr>
+                <w:noProof/>
+                <w:webHidden/>
+              </w:rPr>
+              <w:fldChar w:fldCharType="end"/>
+            </w:r>
+          </w:hyperlink>
+        </w:p>
+        <w:p>
+          <w:pPr>
+            <w:pStyle w:val="TOC3"/>
+            <w:tabs>
+              <w:tab w:val="right" w:leader="dot" w:pos="10290"/>
+            </w:tabs>
+            <w:rPr>
+              <w:rFonts w:cstheme="minorBidi"/>
+              <w:noProof/>
+              <w:kern w:val="2"/>
+              <w:sz w:val="22"/>
+              <w:szCs w:val="22"/>
+              <w:lang w:eastAsia="en-US"/>
+              <w14:ligatures w14:val="standardContextual"/>
+            </w:rPr>
+          </w:pPr>
+          <w:hyperlink w:anchor="_Toc151586071" w:history="1">
+            <w:r>
+              <w:rPr>
+                <w:rStyle w:val="Hyperlink"/>
+                <w:noProof/>
+              </w:rPr>
+              <w:t>Overview</w:t>
+            </w:r>
+            <w:r>
+              <w:rPr>
+                <w:noProof/>
+                <w:webHidden/>
+              </w:rPr>
+              <w:tab/>
+            </w:r>
+            <w:r>
+              <w:rPr>
+                <w:noProof/>
+                <w:webHidden/>
+              </w:rPr>
+              <w:fldChar w:fldCharType="begin"/>
+            </w:r>
+            <w:r>
+              <w:rPr>
+                <w:noProof/>
+                <w:webHidden/>
+              </w:rPr>
+              <w:instrText xml:space="preserve"> PAGEREF _Toc151586071 \h </w:instrText>
+            </w:r>
+            <w:r>
+              <w:rPr>
+                <w:noProof/>
+                <w:webHidden/>
+              </w:rPr>
+            </w:r>
+            <w:r>
+              <w:rPr>
+                <w:noProof/>
+                <w:webHidden/>
+              </w:rPr>
+              <w:fldChar w:fldCharType="separate"/>
+            </w:r>
+            <w:r>
+              <w:rPr>
+                <w:noProof/>
+                <w:webHidden/>
+              </w:rPr>
+              <w:t>13</w:t>
+            </w:r>
+            <w:r>
+              <w:rPr>
+                <w:noProof/>
+                <w:webHidden/>
+              </w:rPr>
+              <w:fldChar w:fldCharType="end"/>
+            </w:r>
+          </w:hyperlink>
+        </w:p>
+        <w:p>
+          <w:pPr>
+            <w:pStyle w:val="TOC2"/>
+            <w:tabs>
+              <w:tab w:val="right" w:leader="dot" w:pos="10290"/>
+            </w:tabs>
+            <w:rPr>
+              <w:rFonts w:cstheme="minorBidi"/>
+              <w:b w:val="0"/>
+              <w:bCs w:val="0"/>
+              <w:noProof/>
+              <w:kern w:val="2"/>
+              <w:lang w:eastAsia="en-US"/>
+              <w14:ligatures w14:val="standardContextual"/>
+            </w:rPr>
+          </w:pPr>
+          <w:hyperlink w:anchor="_Toc151586073" w:history="1">
+            <w:r>
+              <w:rPr>
+                <w:rStyle w:val="Hyperlink"/>
+                <w:noProof/>
+              </w:rPr>
+              <w:t>Test Plan</w:t>
+            </w:r>
+            <w:r>
+              <w:rPr>
+                <w:noProof/>
+                <w:webHidden/>
+              </w:rPr>
+              <w:tab/>
+            </w:r>
+            <w:r>
+              <w:rPr>
+                <w:noProof/>
+                <w:webHidden/>
+              </w:rPr>
+              <w:fldChar w:fldCharType="begin"/>
+            </w:r>
+            <w:r>
+              <w:rPr>
+                <w:noProof/>
+                <w:webHidden/>
+              </w:rPr>
+              <w:instrText xml:space="preserve"> PAGEREF _Toc151586073 \h </w:instrText>
+            </w:r>
+            <w:r>
+              <w:rPr>
+                <w:noProof/>
+                <w:webHidden/>
+              </w:rPr>
+            </w:r>
+            <w:r>
+              <w:rPr>
+                <w:noProof/>
+                <w:webHidden/>
+              </w:rPr>
+              <w:fldChar w:fldCharType="separate"/>
+            </w:r>
+            <w:r>
+              <w:rPr>
+                <w:noProof/>
+                <w:webHidden/>
+              </w:rPr>
+              <w:t>13</w:t>
+            </w:r>
+            <w:r>
+              <w:rPr>
+                <w:noProof/>
+                <w:webHidden/>
+              </w:rPr>
+              <w:fldChar w:fldCharType="end"/>
+            </w:r>
+          </w:hyperlink>
+        </w:p>
+        <w:p>
+          <w:pPr>
+            <w:pStyle w:val="TOC3"/>
+            <w:tabs>
+              <w:tab w:val="right" w:leader="dot" w:pos="10290"/>
+            </w:tabs>
+            <w:rPr>
+              <w:rFonts w:cstheme="minorBidi"/>
+              <w:noProof/>
+              <w:kern w:val="2"/>
+              <w:sz w:val="22"/>
+              <w:szCs w:val="22"/>
+              <w:lang w:eastAsia="en-US"/>
+              <w14:ligatures w14:val="standardContextual"/>
+            </w:rPr>
+          </w:pPr>
+          <w:hyperlink w:anchor="_Toc151586074" w:history="1">
+            <w:r>
+              <w:rPr>
+                <w:rStyle w:val="Hyperlink"/>
+                <w:noProof/>
+              </w:rPr>
+              <w:t>Items:</w:t>
+            </w:r>
+            <w:r>
+              <w:rPr>
+                <w:noProof/>
+                <w:webHidden/>
+              </w:rPr>
+              <w:tab/>
+            </w:r>
+            <w:r>
+              <w:rPr>
+                <w:noProof/>
+                <w:webHidden/>
+              </w:rPr>
+              <w:fldChar w:fldCharType="begin"/>
+            </w:r>
+            <w:r>
+              <w:rPr>
+                <w:noProof/>
+                <w:webHidden/>
+              </w:rPr>
+              <w:instrText xml:space="preserve"> PAGEREF _Toc151586074 \h </w:instrText>
+            </w:r>
+            <w:r>
+              <w:rPr>
+                <w:noProof/>
+                <w:webHidden/>
+              </w:rPr>
+            </w:r>
+            <w:r>
+              <w:rPr>
+                <w:noProof/>
+                <w:webHidden/>
+              </w:rPr>
+              <w:fldChar w:fldCharType="separate"/>
+            </w:r>
+            <w:r>
+              <w:rPr>
+                <w:noProof/>
+                <w:webHidden/>
+              </w:rPr>
+              <w:t>13</w:t>
+            </w:r>
+            <w:r>
+              <w:rPr>
+                <w:noProof/>
+                <w:webHidden/>
+              </w:rPr>
+              <w:fldChar w:fldCharType="end"/>
+            </w:r>
+          </w:hyperlink>
+        </w:p>
+        <w:p>
+          <w:pPr>
+            <w:pStyle w:val="TOC3"/>
+            <w:tabs>
+              <w:tab w:val="right" w:leader="dot" w:pos="10290"/>
+            </w:tabs>
+            <w:rPr>
+              <w:rFonts w:cstheme="minorBidi"/>
+              <w:noProof/>
+              <w:kern w:val="2"/>
+              <w:sz w:val="22"/>
+              <w:szCs w:val="22"/>
+              <w:lang w:eastAsia="en-US"/>
+              <w14:ligatures w14:val="standardContextual"/>
+            </w:rPr>
+          </w:pPr>
+          <w:hyperlink w:anchor="_Toc151586075" w:history="1">
+            <w:r>
+              <w:rPr>
+                <w:rStyle w:val="Hyperlink"/>
+                <w:noProof/>
+              </w:rPr>
+              <w:t>Deliverables:</w:t>
+            </w:r>
+            <w:r>
+              <w:rPr>
+                <w:noProof/>
+                <w:webHidden/>
+              </w:rPr>
+              <w:tab/>
+            </w:r>
+            <w:r>
+              <w:rPr>
+                <w:noProof/>
+                <w:webHidden/>
+              </w:rPr>
+              <w:fldChar w:fldCharType="begin"/>
+            </w:r>
+            <w:r>
+              <w:rPr>
+                <w:noProof/>
+                <w:webHidden/>
+              </w:rPr>
+              <w:instrText xml:space="preserve"> PAGEREF _Toc151586075 \h </w:instrText>
+            </w:r>
+            <w:r>
+              <w:rPr>
+                <w:noProof/>
+                <w:webHidden/>
+              </w:rPr>
+            </w:r>
+            <w:r>
+              <w:rPr>
+                <w:noProof/>
+                <w:webHidden/>
+              </w:rPr>
+              <w:fldChar w:fldCharType="separate"/>
+            </w:r>
+            <w:r>
+              <w:rPr>
+                <w:noProof/>
+                <w:webHidden/>
+              </w:rPr>
+              <w:t>13</w:t>
+            </w:r>
+            <w:r>
+              <w:rPr>
+                <w:noProof/>
+                <w:webHidden/>
+              </w:rPr>
+              <w:fldChar w:fldCharType="end"/>
+            </w:r>
+          </w:hyperlink>
+        </w:p>
+        <w:p>
+          <w:pPr>
+            <w:pStyle w:val="TOC3"/>
+            <w:tabs>
+              <w:tab w:val="right" w:leader="dot" w:pos="10290"/>
+            </w:tabs>
+            <w:rPr>
+              <w:rFonts w:cstheme="minorBidi"/>
+              <w:noProof/>
+              <w:kern w:val="2"/>
+              <w:sz w:val="22"/>
+              <w:szCs w:val="22"/>
+              <w:lang w:eastAsia="en-US"/>
+              <w14:ligatures w14:val="standardContextual"/>
+            </w:rPr>
+          </w:pPr>
+          <w:hyperlink w:anchor="_Toc151586085" w:history="1">
+            <w:r>
+              <w:rPr>
+                <w:rStyle w:val="Hyperlink"/>
+                <w:noProof/>
+              </w:rPr>
+              <w:t>Pass/Fail Criteria:</w:t>
+            </w:r>
+            <w:r>
+              <w:rPr>
+                <w:noProof/>
+                <w:webHidden/>
+              </w:rPr>
+              <w:tab/>
+            </w:r>
+            <w:r>
+              <w:rPr>
+                <w:noProof/>
+                <w:webHidden/>
+              </w:rPr>
+              <w:fldChar w:fldCharType="begin"/>
+            </w:r>
+            <w:r>
+              <w:rPr>
+                <w:noProof/>
+                <w:webHidden/>
+              </w:rPr>
+              <w:instrText xml:space="preserve"> PAGEREF _Toc151586085 \h </w:instrText>
+            </w:r>
+            <w:r>
+              <w:rPr>
+                <w:noProof/>
+                <w:webHidden/>
+              </w:rPr>
+            </w:r>
+            <w:r>
+              <w:rPr>
+                <w:noProof/>
+                <w:webHidden/>
+              </w:rPr>
+              <w:fldChar w:fldCharType="separate"/>
+            </w:r>
+            <w:r>
+              <w:rPr>
+                <w:noProof/>
+                <w:webHidden/>
+              </w:rPr>
+              <w:t>14</w:t>
+            </w:r>
+            <w:r>
+              <w:rPr>
+                <w:noProof/>
+                <w:webHidden/>
+              </w:rPr>
+              <w:fldChar w:fldCharType="end"/>
+            </w:r>
+          </w:hyperlink>
+        </w:p>
+        <w:p>
+          <w:pPr>
+            <w:pStyle w:val="TOC2"/>
+            <w:tabs>
+              <w:tab w:val="right" w:leader="dot" w:pos="10290"/>
+            </w:tabs>
+            <w:rPr>
+              <w:rFonts w:cstheme="minorBidi"/>
+              <w:b w:val="0"/>
+              <w:bCs w:val="0"/>
+              <w:noProof/>
+              <w:kern w:val="2"/>
+              <w:lang w:eastAsia="en-US"/>
+              <w14:ligatures w14:val="standardContextual"/>
+            </w:rPr>
+          </w:pPr>
+          <w:hyperlink w:anchor="_Toc151586088" w:history="1">
+            <w:r>
+              <w:rPr>
+                <w:rStyle w:val="Hyperlink"/>
+                <w:noProof/>
+              </w:rPr>
+              <w:t>Specifications</w:t>
+            </w:r>
+            <w:r>
+              <w:rPr>
+                <w:noProof/>
+                <w:webHidden/>
+              </w:rPr>
+              <w:tab/>
+            </w:r>
+            <w:r>
+              <w:rPr>
+                <w:noProof/>
+                <w:webHidden/>
+              </w:rPr>
+              <w:fldChar w:fldCharType="begin"/>
+            </w:r>
+            <w:r>
+              <w:rPr>
+                <w:noProof/>
+                <w:webHidden/>
+              </w:rPr>
+              <w:instrText xml:space="preserve"> PAGEREF _Toc151586088 \h </w:instrText>
+            </w:r>
+            <w:r>
+              <w:rPr>
+                <w:noProof/>
+                <w:webHidden/>
+              </w:rPr>
+            </w:r>
+            <w:r>
+              <w:rPr>
+                <w:noProof/>
+                <w:webHidden/>
+              </w:rPr>
+              <w:fldChar w:fldCharType="separate"/>
+            </w:r>
+            <w:r>
+              <w:rPr>
+                <w:noProof/>
+                <w:webHidden/>
+              </w:rPr>
+              <w:t>15</w:t>
+            </w:r>
+            <w:r>
+              <w:rPr>
+                <w:noProof/>
+                <w:webHidden/>
+              </w:rPr>
+              <w:fldChar w:fldCharType="end"/>
+            </w:r>
+          </w:hyperlink>
+        </w:p>
+        <w:p>
+          <w:pPr>
+            <w:pStyle w:val="TOC2"/>
+            <w:tabs>
+              <w:tab w:val="right" w:leader="dot" w:pos="10290"/>
+            </w:tabs>
+            <w:rPr>
+              <w:rFonts w:cstheme="minorBidi"/>
+              <w:b w:val="0"/>
+              <w:bCs w:val="0"/>
+              <w:noProof/>
+              <w:kern w:val="2"/>
+              <w:lang w:eastAsia="en-US"/>
+              <w14:ligatures w14:val="standardContextual"/>
+            </w:rPr>
+          </w:pPr>
+          <w:hyperlink w:anchor="_Toc151586089" w:history="1">
+            <w:r>
+              <w:rPr>
+                <w:rStyle w:val="Hyperlink"/>
+                <w:noProof/>
+              </w:rPr>
+              <w:t>Procedures</w:t>
+            </w:r>
+            <w:r>
+              <w:rPr>
+                <w:noProof/>
+                <w:webHidden/>
+              </w:rPr>
+              <w:tab/>
+            </w:r>
+            <w:r>
+              <w:rPr>
+                <w:noProof/>
+                <w:webHidden/>
+              </w:rPr>
+              <w:fldChar w:fldCharType="begin"/>
+            </w:r>
+            <w:r>
+              <w:rPr>
+                <w:noProof/>
+                <w:webHidden/>
+              </w:rPr>
+              <w:instrText xml:space="preserve"> PAGEREF _Toc151586089 \h </w:instrText>
+            </w:r>
+            <w:r>
+              <w:rPr>
+                <w:noProof/>
+                <w:webHidden/>
+              </w:rPr>
+            </w:r>
+            <w:r>
+              <w:rPr>
+                <w:noProof/>
+                <w:webHidden/>
+              </w:rPr>
+              <w:fldChar w:fldCharType="separate"/>
+            </w:r>
+            <w:r>
+              <w:rPr>
+                <w:noProof/>
+                <w:webHidden/>
+              </w:rPr>
+              <w:t>16</w:t>
+            </w:r>
+            <w:r>
+              <w:rPr>
+                <w:noProof/>
+                <w:webHidden/>
+              </w:rPr>
+              <w:fldChar w:fldCharType="end"/>
+            </w:r>
+          </w:hyperlink>
+        </w:p>
+        <w:p>
+          <w:pPr>
+            <w:pStyle w:val="TOC2"/>
+            <w:tabs>
+              <w:tab w:val="right" w:leader="dot" w:pos="10290"/>
+            </w:tabs>
+            <w:rPr>
+              <w:rFonts w:cstheme="minorBidi"/>
+              <w:b w:val="0"/>
+              <w:bCs w:val="0"/>
+              <w:noProof/>
+              <w:kern w:val="2"/>
+              <w:lang w:eastAsia="en-US"/>
+              <w14:ligatures w14:val="standardContextual"/>
+            </w:rPr>
+          </w:pPr>
+          <w:hyperlink w:anchor="_Toc151586097" w:history="1">
+            <w:r>
+              <w:rPr>
+                <w:rStyle w:val="Hyperlink"/>
+                <w:noProof/>
+              </w:rPr>
+              <w:t>Results</w:t>
+            </w:r>
+            <w:r>
+              <w:rPr>
+                <w:noProof/>
+                <w:webHidden/>
+              </w:rPr>
+              <w:tab/>
+            </w:r>
+            <w:r>
+              <w:rPr>
+                <w:noProof/>
+                <w:webHidden/>
+              </w:rPr>
+              <w:fldChar w:fldCharType="begin"/>
+            </w:r>
+            <w:r>
+              <w:rPr>
+                <w:noProof/>
+                <w:webHidden/>
+              </w:rPr>
+              <w:instrText xml:space="preserve"> PAGEREF _Toc151586097 \h </w:instrText>
+            </w:r>
+            <w:r>
+              <w:rPr>
+                <w:noProof/>
+                <w:webHidden/>
+              </w:rPr>
+            </w:r>
+            <w:r>
+              <w:rPr>
+                <w:noProof/>
+                <w:webHidden/>
+              </w:rPr>
+              <w:fldChar w:fldCharType="separate"/>
+            </w:r>
+            <w:r>
+              <w:rPr>
+                <w:noProof/>
+                <w:webHidden/>
+              </w:rPr>
+              <w:t>16</w:t>
+            </w:r>
+            <w:r>
+              <w:rPr>
+                <w:noProof/>
+                <w:webHidden/>
+              </w:rPr>
+              <w:fldChar w:fldCharType="end"/>
+            </w:r>
+          </w:hyperlink>
+        </w:p>
+        <w:p>
+          <w:pPr>
+            <w:pStyle w:val="TOC1"/>
+            <w:tabs>
+              <w:tab w:val="right" w:leader="dot" w:pos="10290"/>
+            </w:tabs>
+            <w:rPr>
+              <w:rFonts w:cstheme="minorBidi"/>
+              <w:b w:val="0"/>
+              <w:bCs w:val="0"/>
+              <w:i w:val="0"/>
+              <w:iCs w:val="0"/>
+              <w:noProof/>
+              <w:kern w:val="2"/>
+              <w:sz w:val="22"/>
+              <w:szCs w:val="22"/>
+              <w:lang w:eastAsia="en-US"/>
+              <w14:ligatures w14:val="standardContextual"/>
+            </w:rPr>
+          </w:pPr>
+          <w:hyperlink w:anchor="_Toc151586098" w:history="1">
+            <w:r>
+              <w:rPr>
+                <w:rStyle w:val="Hyperlink"/>
+                <w:rFonts w:ascii="Times New Roman" w:eastAsia="Times New Roman" w:hAnsi="Times New Roman" w:cs="Times New Roman"/>
+                <w:noProof/>
+                <w:kern w:val="0"/>
+                <w:lang w:eastAsia="en-US"/>
+              </w:rPr>
+              <w:t>User</w:t>
+            </w:r>
+            <w:r>
+              <w:rPr>
+                <w:rStyle w:val="Hyperlink"/>
+                <w:rFonts w:ascii="Times New Roman" w:eastAsia="Times New Roman" w:hAnsi="Times New Roman" w:cs="Times New Roman"/>
+                <w:noProof/>
+                <w:spacing w:val="-11"/>
+                <w:kern w:val="0"/>
+                <w:lang w:eastAsia="en-US"/>
+              </w:rPr>
+              <w:t xml:space="preserve"> </w:t>
+            </w:r>
+            <w:r>
+              <w:rPr>
+                <w:rStyle w:val="Hyperlink"/>
+                <w:rFonts w:ascii="Times New Roman" w:eastAsia="Times New Roman" w:hAnsi="Times New Roman" w:cs="Times New Roman"/>
+                <w:noProof/>
+                <w:kern w:val="0"/>
+                <w:lang w:eastAsia="en-US"/>
+              </w:rPr>
+              <w:t>Guide</w:t>
+            </w:r>
+            <w:r>
+              <w:rPr>
+                <w:rStyle w:val="Hyperlink"/>
+                <w:rFonts w:ascii="Times New Roman" w:eastAsia="Times New Roman" w:hAnsi="Times New Roman" w:cs="Times New Roman"/>
+                <w:noProof/>
+                <w:spacing w:val="-2"/>
+                <w:kern w:val="0"/>
+                <w:lang w:eastAsia="en-US"/>
+              </w:rPr>
+              <w:t xml:space="preserve"> </w:t>
+            </w:r>
+            <w:r>
+              <w:rPr>
+                <w:rStyle w:val="Hyperlink"/>
+                <w:rFonts w:ascii="Times New Roman" w:eastAsia="Times New Roman" w:hAnsi="Times New Roman" w:cs="Times New Roman"/>
+                <w:noProof/>
+                <w:kern w:val="0"/>
+                <w:lang w:eastAsia="en-US"/>
+              </w:rPr>
+              <w:t>for</w:t>
+            </w:r>
+            <w:r>
+              <w:rPr>
+                <w:rStyle w:val="Hyperlink"/>
+                <w:rFonts w:ascii="Times New Roman" w:eastAsia="Times New Roman" w:hAnsi="Times New Roman" w:cs="Times New Roman"/>
+                <w:noProof/>
+                <w:spacing w:val="-8"/>
+                <w:kern w:val="0"/>
+                <w:lang w:eastAsia="en-US"/>
+              </w:rPr>
+              <w:t xml:space="preserve"> </w:t>
+            </w:r>
+            <w:r>
+              <w:rPr>
+                <w:rStyle w:val="Hyperlink"/>
+                <w:rFonts w:ascii="Times New Roman" w:eastAsia="Times New Roman" w:hAnsi="Times New Roman" w:cs="Times New Roman"/>
+                <w:noProof/>
+                <w:kern w:val="0"/>
+                <w:lang w:eastAsia="en-US"/>
+              </w:rPr>
+              <w:t>Initial</w:t>
+            </w:r>
+            <w:r>
+              <w:rPr>
+                <w:rStyle w:val="Hyperlink"/>
+                <w:rFonts w:ascii="Times New Roman" w:eastAsia="Times New Roman" w:hAnsi="Times New Roman" w:cs="Times New Roman"/>
+                <w:noProof/>
+                <w:spacing w:val="-3"/>
+                <w:kern w:val="0"/>
+                <w:lang w:eastAsia="en-US"/>
+              </w:rPr>
+              <w:t xml:space="preserve"> </w:t>
+            </w:r>
+            <w:r>
+              <w:rPr>
+                <w:rStyle w:val="Hyperlink"/>
+                <w:rFonts w:ascii="Times New Roman" w:eastAsia="Times New Roman" w:hAnsi="Times New Roman" w:cs="Times New Roman"/>
+                <w:noProof/>
+                <w:kern w:val="0"/>
+                <w:lang w:eastAsia="en-US"/>
+              </w:rPr>
+              <w:t>Setup</w:t>
+            </w:r>
+            <w:r>
+              <w:rPr>
+                <w:rStyle w:val="Hyperlink"/>
+                <w:rFonts w:ascii="Times New Roman" w:eastAsia="Times New Roman" w:hAnsi="Times New Roman" w:cs="Times New Roman"/>
+                <w:noProof/>
+                <w:spacing w:val="-2"/>
+                <w:kern w:val="0"/>
+                <w:lang w:eastAsia="en-US"/>
+              </w:rPr>
+              <w:t xml:space="preserve"> </w:t>
+            </w:r>
+            <w:r>
+              <w:rPr>
+                <w:rStyle w:val="Hyperlink"/>
+                <w:rFonts w:ascii="Times New Roman" w:eastAsia="Times New Roman" w:hAnsi="Times New Roman" w:cs="Times New Roman"/>
+                <w:noProof/>
+                <w:kern w:val="0"/>
+                <w:lang w:eastAsia="en-US"/>
+              </w:rPr>
+              <w:t>&amp;</w:t>
+            </w:r>
+            <w:r>
+              <w:rPr>
+                <w:rStyle w:val="Hyperlink"/>
+                <w:rFonts w:ascii="Times New Roman" w:eastAsia="Times New Roman" w:hAnsi="Times New Roman" w:cs="Times New Roman"/>
+                <w:noProof/>
+                <w:spacing w:val="-2"/>
+                <w:kern w:val="0"/>
+                <w:lang w:eastAsia="en-US"/>
+              </w:rPr>
+              <w:t xml:space="preserve"> </w:t>
+            </w:r>
+            <w:r>
+              <w:rPr>
+                <w:rStyle w:val="Hyperlink"/>
+                <w:rFonts w:ascii="Times New Roman" w:eastAsia="Times New Roman" w:hAnsi="Times New Roman" w:cs="Times New Roman"/>
+                <w:noProof/>
+                <w:kern w:val="0"/>
+                <w:lang w:eastAsia="en-US"/>
+              </w:rPr>
+              <w:t>Running</w:t>
+            </w:r>
+            <w:r>
+              <w:rPr>
+                <w:rStyle w:val="Hyperlink"/>
+                <w:rFonts w:ascii="Times New Roman" w:eastAsia="Times New Roman" w:hAnsi="Times New Roman" w:cs="Times New Roman"/>
+                <w:noProof/>
+                <w:spacing w:val="-3"/>
+                <w:kern w:val="0"/>
+                <w:lang w:eastAsia="en-US"/>
+              </w:rPr>
+              <w:t xml:space="preserve"> </w:t>
+            </w:r>
+            <w:r>
+              <w:rPr>
+                <w:rStyle w:val="Hyperlink"/>
+                <w:rFonts w:ascii="Times New Roman" w:eastAsia="Times New Roman" w:hAnsi="Times New Roman" w:cs="Times New Roman"/>
+                <w:noProof/>
+                <w:kern w:val="0"/>
+                <w:lang w:eastAsia="en-US"/>
+              </w:rPr>
+              <w:t>the</w:t>
+            </w:r>
+            <w:r>
+              <w:rPr>
+                <w:rStyle w:val="Hyperlink"/>
+                <w:rFonts w:ascii="Times New Roman" w:eastAsia="Times New Roman" w:hAnsi="Times New Roman" w:cs="Times New Roman"/>
+                <w:noProof/>
+                <w:spacing w:val="-19"/>
+                <w:kern w:val="0"/>
+                <w:lang w:eastAsia="en-US"/>
+              </w:rPr>
+              <w:t xml:space="preserve"> </w:t>
+            </w:r>
+            <w:r>
+              <w:rPr>
+                <w:rStyle w:val="Hyperlink"/>
+                <w:rFonts w:ascii="Times New Roman" w:eastAsia="Times New Roman" w:hAnsi="Times New Roman" w:cs="Times New Roman"/>
+                <w:noProof/>
+                <w:spacing w:val="-2"/>
+                <w:kern w:val="0"/>
+                <w:lang w:eastAsia="en-US"/>
+              </w:rPr>
+              <w:t>Application</w:t>
+            </w:r>
+            <w:r>
+              <w:rPr>
+                <w:noProof/>
+                <w:webHidden/>
+              </w:rPr>
+              <w:tab/>
+            </w:r>
+            <w:r>
+              <w:rPr>
+                <w:noProof/>
+                <w:webHidden/>
+              </w:rPr>
+              <w:fldChar w:fldCharType="begin"/>
+            </w:r>
+            <w:r>
+              <w:rPr>
+                <w:noProof/>
+                <w:webHidden/>
+              </w:rPr>
+              <w:instrText xml:space="preserve"> PAGEREF _Toc151586098 \h </w:instrText>
+            </w:r>
+            <w:r>
+              <w:rPr>
+                <w:noProof/>
+                <w:webHidden/>
+              </w:rPr>
+            </w:r>
+            <w:r>
+              <w:rPr>
+                <w:noProof/>
+                <w:webHidden/>
+              </w:rPr>
+              <w:fldChar w:fldCharType="separate"/>
+            </w:r>
+            <w:r>
+              <w:rPr>
+                <w:noProof/>
+                <w:webHidden/>
+              </w:rPr>
+              <w:t>17</w:t>
+            </w:r>
+            <w:r>
+              <w:rPr>
+                <w:noProof/>
+                <w:webHidden/>
+              </w:rPr>
+              <w:fldChar w:fldCharType="end"/>
+            </w:r>
+          </w:hyperlink>
+        </w:p>
+        <w:p>
+          <w:pPr>
+            <w:pStyle w:val="TOC1"/>
+            <w:tabs>
+              <w:tab w:val="right" w:leader="dot" w:pos="10290"/>
+            </w:tabs>
+            <w:rPr>
+              <w:rFonts w:cstheme="minorBidi"/>
+              <w:b w:val="0"/>
+              <w:bCs w:val="0"/>
+              <w:i w:val="0"/>
+              <w:iCs w:val="0"/>
+              <w:noProof/>
+              <w:kern w:val="2"/>
+              <w:sz w:val="22"/>
+              <w:szCs w:val="22"/>
+              <w:lang w:eastAsia="en-US"/>
+              <w14:ligatures w14:val="standardContextual"/>
+            </w:rPr>
+          </w:pPr>
+          <w:hyperlink w:anchor="_Toc151586099" w:history="1">
+            <w:r>
+              <w:rPr>
+                <w:rStyle w:val="Hyperlink"/>
+                <w:rFonts w:ascii="Times New Roman" w:eastAsia="Times New Roman" w:hAnsi="Times New Roman" w:cs="Times New Roman"/>
+                <w:noProof/>
+                <w:kern w:val="0"/>
+                <w:lang w:eastAsia="en-US"/>
+              </w:rPr>
+              <w:t>User</w:t>
+            </w:r>
+            <w:r>
+              <w:rPr>
+                <w:rStyle w:val="Hyperlink"/>
+                <w:rFonts w:ascii="Times New Roman" w:eastAsia="Times New Roman" w:hAnsi="Times New Roman" w:cs="Times New Roman"/>
+                <w:noProof/>
+                <w:spacing w:val="-13"/>
+                <w:kern w:val="0"/>
+                <w:lang w:eastAsia="en-US"/>
+              </w:rPr>
+              <w:t xml:space="preserve"> </w:t>
+            </w:r>
+            <w:r>
+              <w:rPr>
+                <w:rStyle w:val="Hyperlink"/>
+                <w:rFonts w:ascii="Times New Roman" w:eastAsia="Times New Roman" w:hAnsi="Times New Roman" w:cs="Times New Roman"/>
+                <w:noProof/>
+                <w:kern w:val="0"/>
+                <w:lang w:eastAsia="en-US"/>
+              </w:rPr>
+              <w:t>Guide</w:t>
+            </w:r>
+            <w:r>
+              <w:rPr>
+                <w:rStyle w:val="Hyperlink"/>
+                <w:rFonts w:ascii="Times New Roman" w:eastAsia="Times New Roman" w:hAnsi="Times New Roman" w:cs="Times New Roman"/>
+                <w:noProof/>
+                <w:spacing w:val="-4"/>
+                <w:kern w:val="0"/>
+                <w:lang w:eastAsia="en-US"/>
+              </w:rPr>
+              <w:t xml:space="preserve"> </w:t>
+            </w:r>
+            <w:r>
+              <w:rPr>
+                <w:rStyle w:val="Hyperlink"/>
+                <w:rFonts w:ascii="Times New Roman" w:eastAsia="Times New Roman" w:hAnsi="Times New Roman" w:cs="Times New Roman"/>
+                <w:noProof/>
+                <w:kern w:val="0"/>
+                <w:lang w:eastAsia="en-US"/>
+              </w:rPr>
+              <w:t>for</w:t>
+            </w:r>
+            <w:r>
+              <w:rPr>
+                <w:rStyle w:val="Hyperlink"/>
+                <w:rFonts w:ascii="Times New Roman" w:eastAsia="Times New Roman" w:hAnsi="Times New Roman" w:cs="Times New Roman"/>
+                <w:noProof/>
+                <w:spacing w:val="-9"/>
+                <w:kern w:val="0"/>
+                <w:lang w:eastAsia="en-US"/>
+              </w:rPr>
+              <w:t xml:space="preserve"> </w:t>
+            </w:r>
+            <w:r>
+              <w:rPr>
+                <w:rStyle w:val="Hyperlink"/>
+                <w:rFonts w:ascii="Times New Roman" w:eastAsia="Times New Roman" w:hAnsi="Times New Roman" w:cs="Times New Roman"/>
+                <w:noProof/>
+                <w:kern w:val="0"/>
+                <w:lang w:eastAsia="en-US"/>
+              </w:rPr>
+              <w:t>Running</w:t>
+            </w:r>
+            <w:r>
+              <w:rPr>
+                <w:rStyle w:val="Hyperlink"/>
+                <w:rFonts w:ascii="Times New Roman" w:eastAsia="Times New Roman" w:hAnsi="Times New Roman" w:cs="Times New Roman"/>
+                <w:noProof/>
+                <w:spacing w:val="-4"/>
+                <w:kern w:val="0"/>
+                <w:lang w:eastAsia="en-US"/>
+              </w:rPr>
+              <w:t xml:space="preserve"> </w:t>
+            </w:r>
+            <w:r>
+              <w:rPr>
+                <w:rStyle w:val="Hyperlink"/>
+                <w:rFonts w:ascii="Times New Roman" w:eastAsia="Times New Roman" w:hAnsi="Times New Roman" w:cs="Times New Roman"/>
+                <w:noProof/>
+                <w:kern w:val="0"/>
+                <w:lang w:eastAsia="en-US"/>
+              </w:rPr>
+              <w:t>the</w:t>
+            </w:r>
+            <w:r>
+              <w:rPr>
+                <w:rStyle w:val="Hyperlink"/>
+                <w:rFonts w:ascii="Times New Roman" w:eastAsia="Times New Roman" w:hAnsi="Times New Roman" w:cs="Times New Roman"/>
+                <w:noProof/>
+                <w:spacing w:val="-20"/>
+                <w:kern w:val="0"/>
+                <w:lang w:eastAsia="en-US"/>
+              </w:rPr>
+              <w:t xml:space="preserve"> </w:t>
+            </w:r>
+            <w:r>
+              <w:rPr>
+                <w:rStyle w:val="Hyperlink"/>
+                <w:rFonts w:ascii="Times New Roman" w:eastAsia="Times New Roman" w:hAnsi="Times New Roman" w:cs="Times New Roman"/>
+                <w:noProof/>
+                <w:kern w:val="0"/>
+                <w:lang w:eastAsia="en-US"/>
+              </w:rPr>
+              <w:t>Application</w:t>
+            </w:r>
+            <w:r>
+              <w:rPr>
+                <w:rStyle w:val="Hyperlink"/>
+                <w:rFonts w:ascii="Times New Roman" w:eastAsia="Times New Roman" w:hAnsi="Times New Roman" w:cs="Times New Roman"/>
+                <w:noProof/>
+                <w:spacing w:val="-3"/>
+                <w:kern w:val="0"/>
+                <w:lang w:eastAsia="en-US"/>
+              </w:rPr>
+              <w:t xml:space="preserve"> </w:t>
+            </w:r>
+            <w:r>
+              <w:rPr>
+                <w:rStyle w:val="Hyperlink"/>
+                <w:rFonts w:ascii="Times New Roman" w:eastAsia="Times New Roman" w:hAnsi="Times New Roman" w:cs="Times New Roman"/>
+                <w:noProof/>
+                <w:kern w:val="0"/>
+                <w:lang w:eastAsia="en-US"/>
+              </w:rPr>
+              <w:t>from</w:t>
+            </w:r>
+            <w:r>
+              <w:rPr>
+                <w:rStyle w:val="Hyperlink"/>
+                <w:rFonts w:ascii="Times New Roman" w:eastAsia="Times New Roman" w:hAnsi="Times New Roman" w:cs="Times New Roman"/>
+                <w:noProof/>
+                <w:spacing w:val="-4"/>
+                <w:kern w:val="0"/>
+                <w:lang w:eastAsia="en-US"/>
+              </w:rPr>
+              <w:t xml:space="preserve"> </w:t>
+            </w:r>
+            <w:r>
+              <w:rPr>
+                <w:rStyle w:val="Hyperlink"/>
+                <w:rFonts w:ascii="Times New Roman" w:eastAsia="Times New Roman" w:hAnsi="Times New Roman" w:cs="Times New Roman"/>
+                <w:noProof/>
+                <w:kern w:val="0"/>
+                <w:lang w:eastAsia="en-US"/>
+              </w:rPr>
+              <w:t>User</w:t>
+            </w:r>
+            <w:r>
+              <w:rPr>
+                <w:rStyle w:val="Hyperlink"/>
+                <w:rFonts w:ascii="Times New Roman" w:eastAsia="Times New Roman" w:hAnsi="Times New Roman" w:cs="Times New Roman"/>
+                <w:noProof/>
+                <w:spacing w:val="-9"/>
+                <w:kern w:val="0"/>
+                <w:lang w:eastAsia="en-US"/>
+              </w:rPr>
+              <w:t xml:space="preserve"> </w:t>
+            </w:r>
+            <w:r>
+              <w:rPr>
+                <w:rStyle w:val="Hyperlink"/>
+                <w:rFonts w:ascii="Times New Roman" w:eastAsia="Times New Roman" w:hAnsi="Times New Roman" w:cs="Times New Roman"/>
+                <w:noProof/>
+                <w:spacing w:val="-2"/>
+                <w:kern w:val="0"/>
+                <w:lang w:eastAsia="en-US"/>
+              </w:rPr>
+              <w:t>Perspective</w:t>
+            </w:r>
+            <w:r>
+              <w:rPr>
+                <w:noProof/>
+                <w:webHidden/>
+              </w:rPr>
+              <w:tab/>
+            </w:r>
+            <w:r>
+              <w:rPr>
+                <w:noProof/>
+                <w:webHidden/>
+              </w:rPr>
+              <w:fldChar w:fldCharType="begin"/>
+            </w:r>
+            <w:r>
+              <w:rPr>
+                <w:noProof/>
+                <w:webHidden/>
+              </w:rPr>
+              <w:instrText xml:space="preserve"> PAGEREF _Toc151586099 \h </w:instrText>
+            </w:r>
+            <w:r>
+              <w:rPr>
+                <w:noProof/>
+                <w:webHidden/>
+              </w:rPr>
+            </w:r>
+            <w:r>
+              <w:rPr>
+                <w:noProof/>
+                <w:webHidden/>
+              </w:rPr>
+              <w:fldChar w:fldCharType="separate"/>
+            </w:r>
+            <w:r>
+              <w:rPr>
+                <w:noProof/>
+                <w:webHidden/>
+              </w:rPr>
+              <w:t>19</w:t>
+            </w:r>
+            <w:r>
+              <w:rPr>
+                <w:noProof/>
+                <w:webHidden/>
+              </w:rPr>
+              <w:fldChar w:fldCharType="end"/>
+            </w:r>
+          </w:hyperlink>
+        </w:p>
+        <w:p>
+          <w:pPr>
+            <w:pStyle w:val="TOC2"/>
+            <w:tabs>
+              <w:tab w:val="right" w:leader="dot" w:pos="10290"/>
+            </w:tabs>
+            <w:rPr>
+              <w:rFonts w:cstheme="minorBidi"/>
+              <w:b w:val="0"/>
+              <w:bCs w:val="0"/>
+              <w:noProof/>
+              <w:kern w:val="2"/>
+              <w:lang w:eastAsia="en-US"/>
+              <w14:ligatures w14:val="standardContextual"/>
+            </w:rPr>
+          </w:pPr>
+          <w:hyperlink w:anchor="_Toc151586100" w:history="1">
+            <w:r>
+              <w:rPr>
+                <w:rStyle w:val="Hyperlink"/>
+                <w:rFonts w:ascii="Times New Roman" w:eastAsia="Times New Roman" w:hAnsi="Times New Roman" w:cs="Times New Roman"/>
+                <w:noProof/>
+                <w:spacing w:val="-2"/>
+                <w:kern w:val="0"/>
+                <w:lang w:eastAsia="en-US"/>
+              </w:rPr>
+              <w:t>Introduction</w:t>
+            </w:r>
+            <w:r>
+              <w:rPr>
+                <w:noProof/>
+                <w:webHidden/>
+              </w:rPr>
+              <w:tab/>
+            </w:r>
+            <w:r>
+              <w:rPr>
+                <w:noProof/>
+                <w:webHidden/>
+              </w:rPr>
+              <w:fldChar w:fldCharType="begin"/>
+            </w:r>
+            <w:r>
+              <w:rPr>
+                <w:noProof/>
+                <w:webHidden/>
+              </w:rPr>
+              <w:instrText xml:space="preserve"> PAGEREF _Toc151586100 \h </w:instrText>
+            </w:r>
+            <w:r>
+              <w:rPr>
+                <w:noProof/>
+                <w:webHidden/>
+              </w:rPr>
+            </w:r>
+            <w:r>
+              <w:rPr>
+                <w:noProof/>
+                <w:webHidden/>
+              </w:rPr>
+              <w:fldChar w:fldCharType="separate"/>
+            </w:r>
+            <w:r>
+              <w:rPr>
+                <w:noProof/>
+                <w:webHidden/>
+              </w:rPr>
+              <w:t>19</w:t>
+            </w:r>
+            <w:r>
+              <w:rPr>
+                <w:noProof/>
+                <w:webHidden/>
+              </w:rPr>
+              <w:fldChar w:fldCharType="end"/>
+            </w:r>
+          </w:hyperlink>
+        </w:p>
+        <w:p>
+          <w:pPr>
+            <w:pStyle w:val="TOC2"/>
+            <w:tabs>
+              <w:tab w:val="right" w:leader="dot" w:pos="10290"/>
+            </w:tabs>
+            <w:rPr>
+              <w:rFonts w:cstheme="minorBidi"/>
+              <w:b w:val="0"/>
+              <w:bCs w:val="0"/>
+              <w:noProof/>
+              <w:kern w:val="2"/>
+              <w:lang w:eastAsia="en-US"/>
+              <w14:ligatures w14:val="standardContextual"/>
+            </w:rPr>
+          </w:pPr>
+          <w:hyperlink w:anchor="_Toc151586101" w:history="1">
+            <w:r>
+              <w:rPr>
+                <w:rStyle w:val="Hyperlink"/>
+                <w:rFonts w:ascii="Times New Roman" w:eastAsia="Times New Roman" w:hAnsi="Times New Roman" w:cs="Times New Roman"/>
+                <w:noProof/>
+                <w:spacing w:val="-2"/>
+                <w:kern w:val="0"/>
+                <w:lang w:eastAsia="en-US"/>
+              </w:rPr>
+              <w:t>Login</w:t>
+            </w:r>
+            <w:r>
+              <w:rPr>
+                <w:noProof/>
+                <w:webHidden/>
+              </w:rPr>
+              <w:tab/>
+            </w:r>
+            <w:r>
+              <w:rPr>
+                <w:noProof/>
+                <w:webHidden/>
+              </w:rPr>
+              <w:fldChar w:fldCharType="begin"/>
+            </w:r>
+            <w:r>
+              <w:rPr>
+                <w:noProof/>
+                <w:webHidden/>
+              </w:rPr>
+              <w:instrText xml:space="preserve"> PAGEREF _Toc151586101 \h </w:instrText>
+            </w:r>
+            <w:r>
+              <w:rPr>
+                <w:noProof/>
+                <w:webHidden/>
+              </w:rPr>
+            </w:r>
+            <w:r>
+              <w:rPr>
+                <w:noProof/>
+                <w:webHidden/>
+              </w:rPr>
+              <w:fldChar w:fldCharType="separate"/>
+            </w:r>
+            <w:r>
+              <w:rPr>
+                <w:noProof/>
+                <w:webHidden/>
+              </w:rPr>
+              <w:t>19</w:t>
+            </w:r>
+            <w:r>
+              <w:rPr>
+                <w:noProof/>
+                <w:webHidden/>
+              </w:rPr>
+              <w:fldChar w:fldCharType="end"/>
+            </w:r>
+          </w:hyperlink>
+        </w:p>
+        <w:p>
+          <w:pPr>
+            <w:pStyle w:val="TOC2"/>
+            <w:tabs>
+              <w:tab w:val="right" w:leader="dot" w:pos="10290"/>
+            </w:tabs>
+            <w:rPr>
+              <w:rFonts w:cstheme="minorBidi"/>
+              <w:b w:val="0"/>
+              <w:bCs w:val="0"/>
+              <w:noProof/>
+              <w:kern w:val="2"/>
+              <w:lang w:eastAsia="en-US"/>
+              <w14:ligatures w14:val="standardContextual"/>
+            </w:rPr>
+          </w:pPr>
+          <w:hyperlink w:anchor="_Toc151586102" w:history="1">
+            <w:r>
+              <w:rPr>
+                <w:rStyle w:val="Hyperlink"/>
+                <w:rFonts w:ascii="Times New Roman" w:eastAsia="Times New Roman" w:hAnsi="Times New Roman" w:cs="Times New Roman"/>
+                <w:noProof/>
+                <w:kern w:val="0"/>
+                <w:lang w:eastAsia="en-US"/>
+              </w:rPr>
+              <w:t>Change Password</w:t>
+            </w:r>
+            <w:r>
+              <w:rPr>
+                <w:rStyle w:val="Hyperlink"/>
+                <w:rFonts w:ascii="Times New Roman" w:eastAsia="Times New Roman" w:hAnsi="Times New Roman" w:cs="Times New Roman"/>
+                <w:noProof/>
+                <w:spacing w:val="-8"/>
+                <w:kern w:val="0"/>
+                <w:lang w:eastAsia="en-US"/>
+              </w:rPr>
+              <w:t xml:space="preserve"> </w:t>
+            </w:r>
+            <w:r>
+              <w:rPr>
+                <w:rStyle w:val="Hyperlink"/>
+                <w:rFonts w:ascii="Times New Roman" w:eastAsia="Times New Roman" w:hAnsi="Times New Roman" w:cs="Times New Roman"/>
+                <w:noProof/>
+                <w:spacing w:val="-4"/>
+                <w:kern w:val="0"/>
+                <w:lang w:eastAsia="en-US"/>
+              </w:rPr>
+              <w:t>Page</w:t>
+            </w:r>
+            <w:r>
+              <w:rPr>
+                <w:noProof/>
+                <w:webHidden/>
+              </w:rPr>
+              <w:tab/>
+            </w:r>
+            <w:r>
+              <w:rPr>
+                <w:noProof/>
+                <w:webHidden/>
+              </w:rPr>
+              <w:fldChar w:fldCharType="begin"/>
+            </w:r>
+            <w:r>
+              <w:rPr>
+                <w:noProof/>
+                <w:webHidden/>
+              </w:rPr>
+              <w:instrText xml:space="preserve"> PAGEREF _Toc151586102 \h </w:instrText>
+            </w:r>
+            <w:r>
+              <w:rPr>
+                <w:noProof/>
+                <w:webHidden/>
+              </w:rPr>
+            </w:r>
+            <w:r>
+              <w:rPr>
+                <w:noProof/>
+                <w:webHidden/>
+              </w:rPr>
+              <w:fldChar w:fldCharType="separate"/>
+            </w:r>
+            <w:r>
+              <w:rPr>
+                <w:noProof/>
+                <w:webHidden/>
+              </w:rPr>
+              <w:t>20</w:t>
+            </w:r>
+            <w:r>
+              <w:rPr>
+                <w:noProof/>
+                <w:webHidden/>
+              </w:rPr>
+              <w:fldChar w:fldCharType="end"/>
+            </w:r>
+          </w:hyperlink>
+        </w:p>
+        <w:p>
+          <w:pPr>
+            <w:pStyle w:val="TOC2"/>
+            <w:tabs>
+              <w:tab w:val="right" w:leader="dot" w:pos="10290"/>
+            </w:tabs>
+            <w:rPr>
+              <w:rFonts w:cstheme="minorBidi"/>
+              <w:b w:val="0"/>
+              <w:bCs w:val="0"/>
+              <w:noProof/>
+              <w:kern w:val="2"/>
+              <w:lang w:eastAsia="en-US"/>
+              <w14:ligatures w14:val="standardContextual"/>
+            </w:rPr>
+          </w:pPr>
+          <w:hyperlink w:anchor="_Toc151586103" w:history="1">
+            <w:r>
+              <w:rPr>
+                <w:rStyle w:val="Hyperlink"/>
+                <w:rFonts w:ascii="Times New Roman" w:eastAsia="Times New Roman" w:hAnsi="Times New Roman" w:cs="Times New Roman"/>
+                <w:noProof/>
+                <w:kern w:val="0"/>
+                <w:lang w:eastAsia="en-US"/>
+              </w:rPr>
+              <w:t>Dashboard</w:t>
+            </w:r>
+            <w:r>
+              <w:rPr>
+                <w:rStyle w:val="Hyperlink"/>
+                <w:rFonts w:ascii="Times New Roman" w:eastAsia="Times New Roman" w:hAnsi="Times New Roman" w:cs="Times New Roman"/>
+                <w:noProof/>
+                <w:spacing w:val="-9"/>
+                <w:kern w:val="0"/>
+                <w:lang w:eastAsia="en-US"/>
+              </w:rPr>
+              <w:t xml:space="preserve"> </w:t>
+            </w:r>
+            <w:r>
+              <w:rPr>
+                <w:rStyle w:val="Hyperlink"/>
+                <w:rFonts w:ascii="Times New Roman" w:eastAsia="Times New Roman" w:hAnsi="Times New Roman" w:cs="Times New Roman"/>
+                <w:noProof/>
+                <w:spacing w:val="-4"/>
+                <w:kern w:val="0"/>
+                <w:lang w:eastAsia="en-US"/>
+              </w:rPr>
+              <w:t>Page</w:t>
+            </w:r>
+            <w:r>
+              <w:rPr>
+                <w:noProof/>
+                <w:webHidden/>
+              </w:rPr>
+              <w:tab/>
+            </w:r>
+            <w:r>
+              <w:rPr>
+                <w:noProof/>
+                <w:webHidden/>
+              </w:rPr>
+              <w:fldChar w:fldCharType="begin"/>
+            </w:r>
+            <w:r>
+              <w:rPr>
+                <w:noProof/>
+                <w:webHidden/>
+              </w:rPr>
+              <w:instrText xml:space="preserve"> PAGEREF _Toc151586103 \h </w:instrText>
+            </w:r>
+            <w:r>
+              <w:rPr>
+                <w:noProof/>
+                <w:webHidden/>
+              </w:rPr>
+            </w:r>
+            <w:r>
+              <w:rPr>
+                <w:noProof/>
+                <w:webHidden/>
+              </w:rPr>
+              <w:fldChar w:fldCharType="separate"/>
+            </w:r>
+            <w:r>
+              <w:rPr>
+                <w:noProof/>
+                <w:webHidden/>
+              </w:rPr>
+              <w:t>21</w:t>
+            </w:r>
+            <w:r>
+              <w:rPr>
+                <w:noProof/>
+                <w:webHidden/>
+              </w:rPr>
+              <w:fldChar w:fldCharType="end"/>
+            </w:r>
+          </w:hyperlink>
+        </w:p>
+        <w:p>
+          <w:pPr>
+            <w:pStyle w:val="TOC2"/>
+            <w:tabs>
+              <w:tab w:val="right" w:leader="dot" w:pos="10290"/>
+            </w:tabs>
+            <w:rPr>
+              <w:rFonts w:cstheme="minorBidi"/>
+              <w:b w:val="0"/>
+              <w:bCs w:val="0"/>
+              <w:noProof/>
+              <w:kern w:val="2"/>
+              <w:lang w:eastAsia="en-US"/>
+              <w14:ligatures w14:val="standardContextual"/>
+            </w:rPr>
+          </w:pPr>
+          <w:hyperlink w:anchor="_Toc151586104" w:history="1">
+            <w:r>
+              <w:rPr>
+                <w:rStyle w:val="Hyperlink"/>
+                <w:rFonts w:ascii="Times New Roman" w:eastAsia="Times New Roman" w:hAnsi="Times New Roman" w:cs="Times New Roman"/>
+                <w:noProof/>
+                <w:kern w:val="0"/>
+                <w:lang w:eastAsia="en-US"/>
+              </w:rPr>
+              <w:t>Inventory</w:t>
+            </w:r>
+            <w:r>
+              <w:rPr>
+                <w:rStyle w:val="Hyperlink"/>
+                <w:rFonts w:ascii="Times New Roman" w:eastAsia="Times New Roman" w:hAnsi="Times New Roman" w:cs="Times New Roman"/>
+                <w:noProof/>
+                <w:spacing w:val="-9"/>
+                <w:kern w:val="0"/>
+                <w:lang w:eastAsia="en-US"/>
+              </w:rPr>
+              <w:t xml:space="preserve"> </w:t>
+            </w:r>
+            <w:r>
+              <w:rPr>
+                <w:rStyle w:val="Hyperlink"/>
+                <w:rFonts w:ascii="Times New Roman" w:eastAsia="Times New Roman" w:hAnsi="Times New Roman" w:cs="Times New Roman"/>
+                <w:noProof/>
+                <w:spacing w:val="-4"/>
+                <w:kern w:val="0"/>
+                <w:lang w:eastAsia="en-US"/>
+              </w:rPr>
+              <w:t>Page</w:t>
+            </w:r>
+            <w:r>
+              <w:rPr>
+                <w:noProof/>
+                <w:webHidden/>
+              </w:rPr>
+              <w:tab/>
+            </w:r>
+            <w:r>
+              <w:rPr>
+                <w:noProof/>
+                <w:webHidden/>
+              </w:rPr>
+              <w:fldChar w:fldCharType="begin"/>
+            </w:r>
+            <w:r>
+              <w:rPr>
+                <w:noProof/>
+                <w:webHidden/>
+              </w:rPr>
+              <w:instrText xml:space="preserve"> PAGEREF _Toc151586104 \h </w:instrText>
+            </w:r>
+            <w:r>
+              <w:rPr>
+                <w:noProof/>
+                <w:webHidden/>
+              </w:rPr>
+            </w:r>
+            <w:r>
+              <w:rPr>
+                <w:noProof/>
+                <w:webHidden/>
+              </w:rPr>
+              <w:fldChar w:fldCharType="separate"/>
+            </w:r>
+            <w:r>
+              <w:rPr>
+                <w:noProof/>
+                <w:webHidden/>
+              </w:rPr>
+              <w:t>22</w:t>
+            </w:r>
+            <w:r>
+              <w:rPr>
+                <w:noProof/>
+                <w:webHidden/>
+              </w:rPr>
+              <w:fldChar w:fldCharType="end"/>
+            </w:r>
+          </w:hyperlink>
+        </w:p>
+        <w:p>
+          <w:pPr>
+            <w:pStyle w:val="TOC2"/>
+            <w:tabs>
+              <w:tab w:val="right" w:leader="dot" w:pos="10290"/>
+            </w:tabs>
+            <w:rPr>
+              <w:rFonts w:cstheme="minorBidi"/>
+              <w:b w:val="0"/>
+              <w:bCs w:val="0"/>
+              <w:noProof/>
+              <w:kern w:val="2"/>
+              <w:lang w:eastAsia="en-US"/>
+              <w14:ligatures w14:val="standardContextual"/>
+            </w:rPr>
+          </w:pPr>
+          <w:hyperlink w:anchor="_Toc151586105" w:history="1">
+            <w:r>
+              <w:rPr>
+                <w:rStyle w:val="Hyperlink"/>
+                <w:rFonts w:ascii="Times New Roman" w:eastAsia="Times New Roman" w:hAnsi="Times New Roman" w:cs="Times New Roman"/>
+                <w:noProof/>
+                <w:kern w:val="0"/>
+                <w:lang w:eastAsia="en-US"/>
+              </w:rPr>
+              <w:t>Add</w:t>
+            </w:r>
+            <w:r>
+              <w:rPr>
+                <w:rStyle w:val="Hyperlink"/>
+                <w:rFonts w:ascii="Times New Roman" w:eastAsia="Times New Roman" w:hAnsi="Times New Roman" w:cs="Times New Roman"/>
+                <w:noProof/>
+                <w:spacing w:val="-5"/>
+                <w:kern w:val="0"/>
+                <w:lang w:eastAsia="en-US"/>
+              </w:rPr>
+              <w:t xml:space="preserve"> </w:t>
+            </w:r>
+            <w:r>
+              <w:rPr>
+                <w:rStyle w:val="Hyperlink"/>
+                <w:rFonts w:ascii="Times New Roman" w:eastAsia="Times New Roman" w:hAnsi="Times New Roman" w:cs="Times New Roman"/>
+                <w:noProof/>
+                <w:spacing w:val="-2"/>
+                <w:kern w:val="0"/>
+                <w:lang w:eastAsia="en-US"/>
+              </w:rPr>
+              <w:t>Spare Bike to Inventory</w:t>
+            </w:r>
+            <w:r>
+              <w:rPr>
+                <w:noProof/>
+                <w:webHidden/>
+              </w:rPr>
+              <w:tab/>
+            </w:r>
+            <w:r>
+              <w:rPr>
+                <w:noProof/>
+                <w:webHidden/>
+              </w:rPr>
+              <w:fldChar w:fldCharType="begin"/>
+            </w:r>
+            <w:r>
+              <w:rPr>
+                <w:noProof/>
+                <w:webHidden/>
+              </w:rPr>
+              <w:instrText xml:space="preserve"> PAGEREF _Toc151586105 \h </w:instrText>
+            </w:r>
+            <w:r>
+              <w:rPr>
+                <w:noProof/>
+                <w:webHidden/>
+              </w:rPr>
+            </w:r>
+            <w:r>
+              <w:rPr>
+                <w:noProof/>
+                <w:webHidden/>
+              </w:rPr>
+              <w:fldChar w:fldCharType="separate"/>
+            </w:r>
+            <w:r>
+              <w:rPr>
+                <w:noProof/>
+                <w:webHidden/>
+              </w:rPr>
+              <w:t>23</w:t>
+            </w:r>
+            <w:r>
+              <w:rPr>
+                <w:noProof/>
+                <w:webHidden/>
+              </w:rPr>
+              <w:fldChar w:fldCharType="end"/>
+            </w:r>
+          </w:hyperlink>
+        </w:p>
+        <w:p>
+          <w:pPr>
+            <w:pStyle w:val="TOC2"/>
+            <w:tabs>
+              <w:tab w:val="right" w:leader="dot" w:pos="10290"/>
+            </w:tabs>
+            <w:rPr>
+              <w:rFonts w:cstheme="minorBidi"/>
+              <w:b w:val="0"/>
+              <w:bCs w:val="0"/>
+              <w:noProof/>
+              <w:kern w:val="2"/>
+              <w:lang w:eastAsia="en-US"/>
+              <w14:ligatures w14:val="standardContextual"/>
+            </w:rPr>
+          </w:pPr>
+          <w:hyperlink w:anchor="_Toc151586106" w:history="1">
+            <w:r>
+              <w:rPr>
+                <w:rStyle w:val="Hyperlink"/>
+                <w:rFonts w:ascii="Times New Roman" w:eastAsia="Times New Roman" w:hAnsi="Times New Roman" w:cs="Times New Roman"/>
+                <w:noProof/>
+                <w:kern w:val="0"/>
+                <w:lang w:eastAsia="en-US"/>
+              </w:rPr>
+              <w:t>Delete</w:t>
+            </w:r>
+            <w:r>
+              <w:rPr>
+                <w:rStyle w:val="Hyperlink"/>
+                <w:rFonts w:ascii="Times New Roman" w:eastAsia="Times New Roman" w:hAnsi="Times New Roman" w:cs="Times New Roman"/>
+                <w:noProof/>
+                <w:spacing w:val="-2"/>
+                <w:kern w:val="0"/>
+                <w:lang w:eastAsia="en-US"/>
+              </w:rPr>
+              <w:t xml:space="preserve"> Bike Part</w:t>
+            </w:r>
+            <w:r>
+              <w:rPr>
+                <w:noProof/>
+                <w:webHidden/>
+              </w:rPr>
+              <w:tab/>
+            </w:r>
+            <w:r>
+              <w:rPr>
+                <w:noProof/>
+                <w:webHidden/>
+              </w:rPr>
+              <w:fldChar w:fldCharType="begin"/>
+            </w:r>
+            <w:r>
+              <w:rPr>
+                <w:noProof/>
+                <w:webHidden/>
+              </w:rPr>
+              <w:instrText xml:space="preserve"> PAGEREF _Toc151586106 \h </w:instrText>
+            </w:r>
+            <w:r>
+              <w:rPr>
+                <w:noProof/>
+                <w:webHidden/>
+              </w:rPr>
+            </w:r>
+            <w:r>
+              <w:rPr>
+                <w:noProof/>
+                <w:webHidden/>
+              </w:rPr>
+              <w:fldChar w:fldCharType="separate"/>
+            </w:r>
+            <w:r>
+              <w:rPr>
+                <w:noProof/>
+                <w:webHidden/>
+              </w:rPr>
+              <w:t>24</w:t>
+            </w:r>
+            <w:r>
+              <w:rPr>
+                <w:noProof/>
+                <w:webHidden/>
+              </w:rPr>
+              <w:fldChar w:fldCharType="end"/>
+            </w:r>
+          </w:hyperlink>
+        </w:p>
+        <w:p>
+          <w:pPr>
+            <w:pStyle w:val="TOC2"/>
+            <w:tabs>
+              <w:tab w:val="right" w:leader="dot" w:pos="10290"/>
+            </w:tabs>
+            <w:rPr>
+              <w:rFonts w:cstheme="minorBidi"/>
+              <w:b w:val="0"/>
+              <w:bCs w:val="0"/>
+              <w:noProof/>
+              <w:kern w:val="2"/>
+              <w:lang w:eastAsia="en-US"/>
+              <w14:ligatures w14:val="standardContextual"/>
+            </w:rPr>
+          </w:pPr>
+          <w:hyperlink w:anchor="_Toc151586107" w:history="1">
+            <w:r>
+              <w:rPr>
+                <w:rStyle w:val="Hyperlink"/>
+                <w:rFonts w:ascii="Times New Roman" w:eastAsia="Times New Roman" w:hAnsi="Times New Roman" w:cs="Times New Roman"/>
+                <w:noProof/>
+                <w:kern w:val="0"/>
+                <w:lang w:eastAsia="en-US"/>
+              </w:rPr>
+              <w:t>Edit/modify</w:t>
+            </w:r>
+            <w:r>
+              <w:rPr>
+                <w:rStyle w:val="Hyperlink"/>
+                <w:rFonts w:ascii="Times New Roman" w:eastAsia="Times New Roman" w:hAnsi="Times New Roman" w:cs="Times New Roman"/>
+                <w:noProof/>
+                <w:spacing w:val="-2"/>
+                <w:kern w:val="0"/>
+                <w:lang w:eastAsia="en-US"/>
+              </w:rPr>
+              <w:t xml:space="preserve"> Bike Part</w:t>
+            </w:r>
+            <w:r>
+              <w:rPr>
+                <w:noProof/>
+                <w:webHidden/>
+              </w:rPr>
+              <w:tab/>
+            </w:r>
+            <w:r>
+              <w:rPr>
+                <w:noProof/>
+                <w:webHidden/>
+              </w:rPr>
+              <w:fldChar w:fldCharType="begin"/>
+            </w:r>
+            <w:r>
+              <w:rPr>
+                <w:noProof/>
+                <w:webHidden/>
+              </w:rPr>
+              <w:instrText xml:space="preserve"> PAGEREF _Toc151586107 \h </w:instrText>
+            </w:r>
+            <w:r>
+              <w:rPr>
+                <w:noProof/>
+                <w:webHidden/>
+              </w:rPr>
+            </w:r>
+            <w:r>
+              <w:rPr>
+                <w:noProof/>
+                <w:webHidden/>
+              </w:rPr>
+              <w:fldChar w:fldCharType="separate"/>
+            </w:r>
+            <w:r>
+              <w:rPr>
+                <w:noProof/>
+                <w:webHidden/>
+              </w:rPr>
+              <w:t>25</w:t>
+            </w:r>
+            <w:r>
+              <w:rPr>
+                <w:noProof/>
+                <w:webHidden/>
+              </w:rPr>
+              <w:fldChar w:fldCharType="end"/>
+            </w:r>
+          </w:hyperlink>
+        </w:p>
+        <w:p>
+          <w:pPr>
+            <w:pStyle w:val="TOC2"/>
+            <w:tabs>
+              <w:tab w:val="right" w:leader="dot" w:pos="10290"/>
+            </w:tabs>
+            <w:rPr>
+              <w:rFonts w:cstheme="minorBidi"/>
+              <w:b w:val="0"/>
+              <w:bCs w:val="0"/>
+              <w:noProof/>
+              <w:kern w:val="2"/>
+              <w:lang w:eastAsia="en-US"/>
+              <w14:ligatures w14:val="standardContextual"/>
+            </w:rPr>
+          </w:pPr>
+          <w:hyperlink w:anchor="_Toc151586108" w:history="1">
+            <w:r>
+              <w:rPr>
+                <w:rStyle w:val="Hyperlink"/>
+                <w:rFonts w:ascii="Times New Roman" w:eastAsia="Times New Roman" w:hAnsi="Times New Roman" w:cs="Times New Roman"/>
+                <w:noProof/>
+                <w:kern w:val="0"/>
+                <w:lang w:eastAsia="en-US"/>
+              </w:rPr>
+              <w:t>Searching For</w:t>
+            </w:r>
+            <w:r>
+              <w:rPr>
+                <w:rStyle w:val="Hyperlink"/>
+                <w:rFonts w:ascii="Times New Roman" w:eastAsia="Times New Roman" w:hAnsi="Times New Roman" w:cs="Times New Roman"/>
+                <w:noProof/>
+                <w:spacing w:val="-2"/>
+                <w:kern w:val="0"/>
+                <w:lang w:eastAsia="en-US"/>
+              </w:rPr>
+              <w:t xml:space="preserve"> Bike Part</w:t>
+            </w:r>
+            <w:r>
+              <w:rPr>
+                <w:noProof/>
+                <w:webHidden/>
+              </w:rPr>
+              <w:tab/>
+            </w:r>
+            <w:r>
+              <w:rPr>
+                <w:noProof/>
+                <w:webHidden/>
+              </w:rPr>
+              <w:fldChar w:fldCharType="begin"/>
+            </w:r>
+            <w:r>
+              <w:rPr>
+                <w:noProof/>
+                <w:webHidden/>
+              </w:rPr>
+              <w:instrText xml:space="preserve"> PAGEREF _Toc151586108 \h </w:instrText>
+            </w:r>
+            <w:r>
+              <w:rPr>
+                <w:noProof/>
+                <w:webHidden/>
+              </w:rPr>
+            </w:r>
+            <w:r>
+              <w:rPr>
+                <w:noProof/>
+                <w:webHidden/>
+              </w:rPr>
+              <w:fldChar w:fldCharType="separate"/>
+            </w:r>
+            <w:r>
+              <w:rPr>
+                <w:noProof/>
+                <w:webHidden/>
+              </w:rPr>
+              <w:t>26</w:t>
+            </w:r>
+            <w:r>
+              <w:rPr>
+                <w:noProof/>
+                <w:webHidden/>
+              </w:rPr>
+              <w:fldChar w:fldCharType="end"/>
+            </w:r>
+          </w:hyperlink>
+        </w:p>
+        <w:p>
+          <w:pPr>
+            <w:pStyle w:val="TOC2"/>
+            <w:tabs>
+              <w:tab w:val="right" w:leader="dot" w:pos="10290"/>
+            </w:tabs>
+            <w:rPr>
+              <w:rFonts w:cstheme="minorBidi"/>
+              <w:b w:val="0"/>
+              <w:bCs w:val="0"/>
+              <w:noProof/>
+              <w:kern w:val="2"/>
+              <w:lang w:eastAsia="en-US"/>
+              <w14:ligatures w14:val="standardContextual"/>
+            </w:rPr>
+          </w:pPr>
+          <w:hyperlink w:anchor="_Toc151586109" w:history="1">
+            <w:r>
+              <w:rPr>
+                <w:rStyle w:val="Hyperlink"/>
+                <w:rFonts w:ascii="Times New Roman" w:eastAsia="Times New Roman" w:hAnsi="Times New Roman" w:cs="Times New Roman"/>
+                <w:noProof/>
+                <w:kern w:val="0"/>
+                <w:lang w:eastAsia="en-US"/>
+              </w:rPr>
+              <w:t>Import/Export</w:t>
+            </w:r>
+            <w:r>
+              <w:rPr>
+                <w:rStyle w:val="Hyperlink"/>
+                <w:rFonts w:ascii="Times New Roman" w:eastAsia="Times New Roman" w:hAnsi="Times New Roman" w:cs="Times New Roman"/>
+                <w:noProof/>
+                <w:spacing w:val="-2"/>
+                <w:kern w:val="0"/>
+                <w:lang w:eastAsia="en-US"/>
+              </w:rPr>
+              <w:t xml:space="preserve"> Bike Part Reports</w:t>
+            </w:r>
+            <w:r>
+              <w:rPr>
+                <w:noProof/>
+                <w:webHidden/>
+              </w:rPr>
+              <w:tab/>
+            </w:r>
+            <w:r>
+              <w:rPr>
+                <w:noProof/>
+                <w:webHidden/>
+              </w:rPr>
+              <w:fldChar w:fldCharType="begin"/>
+            </w:r>
+            <w:r>
+              <w:rPr>
+                <w:noProof/>
+                <w:webHidden/>
+              </w:rPr>
+              <w:instrText xml:space="preserve"> PAGEREF _Toc151586109 \h </w:instrText>
+            </w:r>
+            <w:r>
+              <w:rPr>
+                <w:noProof/>
+                <w:webHidden/>
+              </w:rPr>
+            </w:r>
+            <w:r>
+              <w:rPr>
+                <w:noProof/>
+                <w:webHidden/>
+              </w:rPr>
+              <w:fldChar w:fldCharType="separate"/>
+            </w:r>
+            <w:r>
+              <w:rPr>
+                <w:noProof/>
+                <w:webHidden/>
+              </w:rPr>
+              <w:t>27</w:t>
+            </w:r>
+            <w:r>
+              <w:rPr>
+                <w:noProof/>
+                <w:webHidden/>
+              </w:rPr>
+              <w:fldChar w:fldCharType="end"/>
+            </w:r>
+          </w:hyperlink>
+        </w:p>
+        <w:p>
+          <w:pPr>
+            <w:pStyle w:val="TOC2"/>
+            <w:tabs>
+              <w:tab w:val="right" w:leader="dot" w:pos="10290"/>
+            </w:tabs>
+            <w:rPr>
+              <w:rFonts w:cstheme="minorBidi"/>
+              <w:b w:val="0"/>
+              <w:bCs w:val="0"/>
+              <w:noProof/>
+              <w:kern w:val="2"/>
+              <w:lang w:eastAsia="en-US"/>
+              <w14:ligatures w14:val="standardContextual"/>
+            </w:rPr>
+          </w:pPr>
+          <w:hyperlink w:anchor="_Toc151586110" w:history="1">
+            <w:r>
+              <w:rPr>
+                <w:rStyle w:val="Hyperlink"/>
+                <w:rFonts w:ascii="Times New Roman" w:eastAsia="Times New Roman" w:hAnsi="Times New Roman" w:cs="Times New Roman"/>
+                <w:noProof/>
+                <w:kern w:val="0"/>
+                <w:lang w:eastAsia="en-US"/>
+              </w:rPr>
+              <w:t xml:space="preserve">Activity Logs </w:t>
+            </w:r>
+            <w:r>
+              <w:rPr>
+                <w:rStyle w:val="Hyperlink"/>
+                <w:rFonts w:ascii="Times New Roman" w:eastAsia="Times New Roman" w:hAnsi="Times New Roman" w:cs="Times New Roman"/>
+                <w:noProof/>
+                <w:spacing w:val="-4"/>
+                <w:kern w:val="0"/>
+                <w:lang w:eastAsia="en-US"/>
+              </w:rPr>
+              <w:t>Page</w:t>
+            </w:r>
+            <w:r>
+              <w:rPr>
+                <w:noProof/>
+                <w:webHidden/>
+              </w:rPr>
+              <w:tab/>
+            </w:r>
+            <w:r>
+              <w:rPr>
+                <w:noProof/>
+                <w:webHidden/>
+              </w:rPr>
+              <w:fldChar w:fldCharType="begin"/>
+            </w:r>
+            <w:r>
+              <w:rPr>
+                <w:noProof/>
+                <w:webHidden/>
+              </w:rPr>
+              <w:instrText xml:space="preserve"> PAGEREF _Toc151586110 \h </w:instrText>
+            </w:r>
+            <w:r>
+              <w:rPr>
+                <w:noProof/>
+                <w:webHidden/>
+              </w:rPr>
+            </w:r>
+            <w:r>
+              <w:rPr>
+                <w:noProof/>
+                <w:webHidden/>
+              </w:rPr>
+              <w:fldChar w:fldCharType="separate"/>
+            </w:r>
+            <w:r>
+              <w:rPr>
+                <w:noProof/>
+                <w:webHidden/>
+              </w:rPr>
+              <w:t>28</w:t>
+            </w:r>
+            <w:r>
+              <w:rPr>
+                <w:noProof/>
+                <w:webHidden/>
+              </w:rPr>
+              <w:fldChar w:fldCharType="end"/>
+            </w:r>
+          </w:hyperlink>
+        </w:p>
+        <w:p>
+          <w:pPr>
+            <w:pStyle w:val="TOC2"/>
+            <w:tabs>
+              <w:tab w:val="right" w:leader="dot" w:pos="10290"/>
+            </w:tabs>
+            <w:rPr>
+              <w:rFonts w:cstheme="minorBidi"/>
+              <w:b w:val="0"/>
+              <w:bCs w:val="0"/>
+              <w:noProof/>
+              <w:kern w:val="2"/>
+              <w:lang w:eastAsia="en-US"/>
+              <w14:ligatures w14:val="standardContextual"/>
+            </w:rPr>
+          </w:pPr>
+          <w:hyperlink w:anchor="_Toc151586111" w:history="1">
+            <w:r>
+              <w:rPr>
+                <w:rStyle w:val="Hyperlink"/>
+                <w:rFonts w:ascii="Times New Roman" w:eastAsia="Times New Roman" w:hAnsi="Times New Roman" w:cs="Times New Roman"/>
+                <w:noProof/>
+                <w:kern w:val="0"/>
+                <w:lang w:eastAsia="en-US"/>
+              </w:rPr>
+              <w:t xml:space="preserve">Users </w:t>
+            </w:r>
+            <w:r>
+              <w:rPr>
+                <w:rStyle w:val="Hyperlink"/>
+                <w:rFonts w:ascii="Times New Roman" w:eastAsia="Times New Roman" w:hAnsi="Times New Roman" w:cs="Times New Roman"/>
+                <w:noProof/>
+                <w:spacing w:val="-4"/>
+                <w:kern w:val="0"/>
+                <w:lang w:eastAsia="en-US"/>
+              </w:rPr>
+              <w:t>Page</w:t>
+            </w:r>
+            <w:r>
+              <w:rPr>
+                <w:noProof/>
+                <w:webHidden/>
+              </w:rPr>
+              <w:tab/>
+            </w:r>
+            <w:r>
+              <w:rPr>
+                <w:noProof/>
+                <w:webHidden/>
+              </w:rPr>
+              <w:fldChar w:fldCharType="begin"/>
+            </w:r>
+            <w:r>
+              <w:rPr>
+                <w:noProof/>
+                <w:webHidden/>
+              </w:rPr>
+              <w:instrText xml:space="preserve"> PAGEREF _Toc151586111 \h </w:instrText>
+            </w:r>
+            <w:r>
+              <w:rPr>
+                <w:noProof/>
+                <w:webHidden/>
+              </w:rPr>
+            </w:r>
+            <w:r>
+              <w:rPr>
+                <w:noProof/>
+                <w:webHidden/>
+              </w:rPr>
+              <w:fldChar w:fldCharType="separate"/>
+            </w:r>
+            <w:r>
+              <w:rPr>
+                <w:noProof/>
+                <w:webHidden/>
+              </w:rPr>
+              <w:t>29</w:t>
+            </w:r>
+            <w:r>
+              <w:rPr>
+                <w:noProof/>
+                <w:webHidden/>
+              </w:rPr>
+              <w:fldChar w:fldCharType="end"/>
+            </w:r>
+          </w:hyperlink>
+        </w:p>
+        <w:p>
+          <w:pPr>
+            <w:pStyle w:val="TOC2"/>
+            <w:tabs>
+              <w:tab w:val="right" w:leader="dot" w:pos="10290"/>
+            </w:tabs>
+            <w:rPr>
+              <w:rFonts w:cstheme="minorBidi"/>
+              <w:b w:val="0"/>
+              <w:bCs w:val="0"/>
+              <w:noProof/>
+              <w:kern w:val="2"/>
+              <w:lang w:eastAsia="en-US"/>
+              <w14:ligatures w14:val="standardContextual"/>
+            </w:rPr>
+          </w:pPr>
+          <w:hyperlink w:anchor="_Toc151586112" w:history="1">
+            <w:r>
+              <w:rPr>
+                <w:rStyle w:val="Hyperlink"/>
+                <w:rFonts w:ascii="Times New Roman" w:eastAsia="Times New Roman" w:hAnsi="Times New Roman" w:cs="Times New Roman"/>
+                <w:noProof/>
+                <w:kern w:val="0"/>
+                <w:lang w:eastAsia="en-US"/>
+              </w:rPr>
+              <w:t>Add</w:t>
+            </w:r>
+            <w:r>
+              <w:rPr>
+                <w:rStyle w:val="Hyperlink"/>
+                <w:rFonts w:ascii="Times New Roman" w:eastAsia="Times New Roman" w:hAnsi="Times New Roman" w:cs="Times New Roman"/>
+                <w:noProof/>
+                <w:spacing w:val="-3"/>
+                <w:kern w:val="0"/>
+                <w:lang w:eastAsia="en-US"/>
+              </w:rPr>
+              <w:t xml:space="preserve"> </w:t>
+            </w:r>
+            <w:r>
+              <w:rPr>
+                <w:rStyle w:val="Hyperlink"/>
+                <w:rFonts w:ascii="Times New Roman" w:eastAsia="Times New Roman" w:hAnsi="Times New Roman" w:cs="Times New Roman"/>
+                <w:noProof/>
+                <w:spacing w:val="-2"/>
+                <w:kern w:val="0"/>
+                <w:lang w:eastAsia="en-US"/>
+              </w:rPr>
+              <w:t>User</w:t>
+            </w:r>
+            <w:r>
+              <w:rPr>
+                <w:noProof/>
+                <w:webHidden/>
+              </w:rPr>
+              <w:tab/>
+            </w:r>
+            <w:r>
+              <w:rPr>
+                <w:noProof/>
+                <w:webHidden/>
+              </w:rPr>
+              <w:fldChar w:fldCharType="begin"/>
+            </w:r>
+            <w:r>
+              <w:rPr>
+                <w:noProof/>
+                <w:webHidden/>
+              </w:rPr>
+              <w:instrText xml:space="preserve"> PAGEREF _Toc151586112 \h </w:instrText>
+            </w:r>
+            <w:r>
+              <w:rPr>
+                <w:noProof/>
+                <w:webHidden/>
+              </w:rPr>
+            </w:r>
+            <w:r>
+              <w:rPr>
+                <w:noProof/>
+                <w:webHidden/>
+              </w:rPr>
+              <w:fldChar w:fldCharType="separate"/>
+            </w:r>
+            <w:r>
+              <w:rPr>
+                <w:noProof/>
+                <w:webHidden/>
+              </w:rPr>
+              <w:t>30</w:t>
+            </w:r>
+            <w:r>
+              <w:rPr>
+                <w:noProof/>
+                <w:webHidden/>
+              </w:rPr>
+              <w:fldChar w:fldCharType="end"/>
+            </w:r>
+          </w:hyperlink>
+        </w:p>
+        <w:p>
+          <w:pPr>
+            <w:pStyle w:val="TOC1"/>
+            <w:tabs>
+              <w:tab w:val="right" w:leader="dot" w:pos="10290"/>
+            </w:tabs>
+            <w:rPr>
+              <w:rFonts w:cstheme="minorBidi"/>
+              <w:b w:val="0"/>
+              <w:bCs w:val="0"/>
+              <w:i w:val="0"/>
+              <w:iCs w:val="0"/>
+              <w:noProof/>
+              <w:kern w:val="2"/>
+              <w:sz w:val="22"/>
+              <w:szCs w:val="22"/>
+              <w:lang w:eastAsia="en-US"/>
+              <w14:ligatures w14:val="standardContextual"/>
+            </w:rPr>
+          </w:pPr>
+          <w:hyperlink w:anchor="_Toc151586113" w:history="1">
+            <w:r>
+              <w:rPr>
+                <w:rStyle w:val="Hyperlink"/>
+                <w:noProof/>
+              </w:rPr>
+              <w:t>GitLab</w:t>
+            </w:r>
+            <w:r>
+              <w:rPr>
+                <w:rStyle w:val="Hyperlink"/>
+                <w:noProof/>
+                <w:spacing w:val="-3"/>
+              </w:rPr>
+              <w:t xml:space="preserve"> </w:t>
+            </w:r>
+            <w:r>
+              <w:rPr>
+                <w:rStyle w:val="Hyperlink"/>
+                <w:noProof/>
+              </w:rPr>
+              <w:t>Repository</w:t>
+            </w:r>
+            <w:r>
+              <w:rPr>
+                <w:rStyle w:val="Hyperlink"/>
+                <w:noProof/>
+                <w:spacing w:val="-3"/>
+              </w:rPr>
+              <w:t xml:space="preserve"> </w:t>
+            </w:r>
+            <w:r>
+              <w:rPr>
+                <w:rStyle w:val="Hyperlink"/>
+                <w:noProof/>
+              </w:rPr>
+              <w:t>&amp;</w:t>
+            </w:r>
+            <w:r>
+              <w:rPr>
+                <w:rStyle w:val="Hyperlink"/>
+                <w:noProof/>
+                <w:spacing w:val="-3"/>
+              </w:rPr>
+              <w:t xml:space="preserve"> </w:t>
+            </w:r>
+            <w:r>
+              <w:rPr>
+                <w:rStyle w:val="Hyperlink"/>
+                <w:noProof/>
+              </w:rPr>
+              <w:t>Branch</w:t>
+            </w:r>
+            <w:r>
+              <w:rPr>
+                <w:rStyle w:val="Hyperlink"/>
+                <w:noProof/>
+                <w:spacing w:val="-4"/>
+              </w:rPr>
+              <w:t xml:space="preserve"> </w:t>
+            </w:r>
+            <w:r>
+              <w:rPr>
+                <w:rStyle w:val="Hyperlink"/>
+                <w:noProof/>
+                <w:spacing w:val="-2"/>
+              </w:rPr>
+              <w:t>History</w:t>
+            </w:r>
+            <w:r>
+              <w:rPr>
+                <w:noProof/>
+                <w:webHidden/>
+              </w:rPr>
+              <w:tab/>
+            </w:r>
+            <w:r>
+              <w:rPr>
+                <w:noProof/>
+                <w:webHidden/>
+              </w:rPr>
+              <w:fldChar w:fldCharType="begin"/>
+            </w:r>
+            <w:r>
+              <w:rPr>
+                <w:noProof/>
+                <w:webHidden/>
+              </w:rPr>
+              <w:instrText xml:space="preserve"> PAGEREF _Toc151586113 \h </w:instrText>
+            </w:r>
+            <w:r>
+              <w:rPr>
+                <w:noProof/>
+                <w:webHidden/>
+              </w:rPr>
+            </w:r>
+            <w:r>
+              <w:rPr>
+                <w:noProof/>
+                <w:webHidden/>
+              </w:rPr>
+              <w:fldChar w:fldCharType="separate"/>
+            </w:r>
+            <w:r>
+              <w:rPr>
+                <w:noProof/>
+                <w:webHidden/>
+              </w:rPr>
+              <w:t>31</w:t>
+            </w:r>
+            <w:r>
+              <w:rPr>
+                <w:noProof/>
+                <w:webHidden/>
+              </w:rPr>
+              <w:fldChar w:fldCharType="end"/>
+            </w:r>
+          </w:hyperlink>
+        </w:p>
+        <w:p>
+          <w:pPr>
+            <w:pStyle w:val="TOC2"/>
+            <w:tabs>
+              <w:tab w:val="right" w:leader="dot" w:pos="10290"/>
+            </w:tabs>
+            <w:rPr>
+              <w:rFonts w:cstheme="minorBidi"/>
+              <w:b w:val="0"/>
+              <w:bCs w:val="0"/>
+              <w:noProof/>
+              <w:kern w:val="2"/>
+              <w:lang w:eastAsia="en-US"/>
+              <w14:ligatures w14:val="standardContextual"/>
+            </w:rPr>
+          </w:pPr>
+          <w:hyperlink w:anchor="_Toc151586114" w:history="1">
+            <w:r>
+              <w:rPr>
+                <w:rStyle w:val="Hyperlink"/>
+                <w:noProof/>
+              </w:rPr>
+              <w:t>GitLab</w:t>
+            </w:r>
+            <w:r>
+              <w:rPr>
+                <w:rStyle w:val="Hyperlink"/>
+                <w:noProof/>
+                <w:spacing w:val="-4"/>
+              </w:rPr>
+              <w:t xml:space="preserve"> </w:t>
+            </w:r>
+            <w:r>
+              <w:rPr>
+                <w:rStyle w:val="Hyperlink"/>
+                <w:noProof/>
+              </w:rPr>
+              <w:t>Repository</w:t>
+            </w:r>
+            <w:r>
+              <w:rPr>
+                <w:rStyle w:val="Hyperlink"/>
+                <w:noProof/>
+                <w:spacing w:val="-2"/>
+              </w:rPr>
+              <w:t xml:space="preserve"> Link:</w:t>
+            </w:r>
+            <w:r>
+              <w:rPr>
+                <w:noProof/>
+                <w:webHidden/>
+              </w:rPr>
+              <w:tab/>
+            </w:r>
+            <w:r>
+              <w:rPr>
+                <w:noProof/>
+                <w:webHidden/>
+              </w:rPr>
+              <w:fldChar w:fldCharType="begin"/>
+            </w:r>
+            <w:r>
+              <w:rPr>
+                <w:noProof/>
+                <w:webHidden/>
+              </w:rPr>
+              <w:instrText xml:space="preserve"> PAGEREF _Toc151586114 \h </w:instrText>
+            </w:r>
+            <w:r>
+              <w:rPr>
+                <w:noProof/>
+                <w:webHidden/>
+              </w:rPr>
+            </w:r>
+            <w:r>
+              <w:rPr>
+                <w:noProof/>
+                <w:webHidden/>
+              </w:rPr>
+              <w:fldChar w:fldCharType="separate"/>
+            </w:r>
+            <w:r>
+              <w:rPr>
+                <w:noProof/>
+                <w:webHidden/>
+              </w:rPr>
+              <w:t>31</w:t>
+            </w:r>
+            <w:r>
+              <w:rPr>
+                <w:noProof/>
+                <w:webHidden/>
+              </w:rPr>
+              <w:fldChar w:fldCharType="end"/>
+            </w:r>
+          </w:hyperlink>
+        </w:p>
+        <w:p>
+          <w:pPr>
+            <w:pStyle w:val="TOC2"/>
+            <w:tabs>
+              <w:tab w:val="right" w:leader="dot" w:pos="10290"/>
+            </w:tabs>
+            <w:rPr>
+              <w:rFonts w:cstheme="minorBidi"/>
+              <w:b w:val="0"/>
+              <w:bCs w:val="0"/>
+              <w:noProof/>
+              <w:kern w:val="2"/>
+              <w:lang w:eastAsia="en-US"/>
+              <w14:ligatures w14:val="standardContextual"/>
+            </w:rPr>
+          </w:pPr>
+          <w:hyperlink w:anchor="_Toc151586115" w:history="1">
+            <w:r>
+              <w:rPr>
+                <w:rStyle w:val="Hyperlink"/>
+                <w:noProof/>
+              </w:rPr>
+              <w:t>GitLab</w:t>
+            </w:r>
+            <w:r>
+              <w:rPr>
+                <w:rStyle w:val="Hyperlink"/>
+                <w:noProof/>
+                <w:spacing w:val="-5"/>
+              </w:rPr>
+              <w:t xml:space="preserve"> </w:t>
+            </w:r>
+            <w:r>
+              <w:rPr>
+                <w:rStyle w:val="Hyperlink"/>
+                <w:noProof/>
+              </w:rPr>
+              <w:t>Branch</w:t>
+            </w:r>
+            <w:r>
+              <w:rPr>
+                <w:rStyle w:val="Hyperlink"/>
+                <w:noProof/>
+                <w:spacing w:val="-4"/>
+              </w:rPr>
+              <w:t xml:space="preserve"> </w:t>
+            </w:r>
+            <w:r>
+              <w:rPr>
+                <w:rStyle w:val="Hyperlink"/>
+                <w:noProof/>
+                <w:spacing w:val="-2"/>
+              </w:rPr>
+              <w:t>history:</w:t>
+            </w:r>
+            <w:r>
+              <w:rPr>
+                <w:noProof/>
+                <w:webHidden/>
+              </w:rPr>
+              <w:tab/>
+            </w:r>
+            <w:r>
+              <w:rPr>
+                <w:noProof/>
+                <w:webHidden/>
+              </w:rPr>
+              <w:fldChar w:fldCharType="begin"/>
+            </w:r>
+            <w:r>
+              <w:rPr>
+                <w:noProof/>
+                <w:webHidden/>
+              </w:rPr>
+              <w:instrText xml:space="preserve"> PAGEREF _Toc151586115 \h </w:instrText>
+            </w:r>
+            <w:r>
+              <w:rPr>
+                <w:noProof/>
+                <w:webHidden/>
+              </w:rPr>
+            </w:r>
+            <w:r>
+              <w:rPr>
+                <w:noProof/>
+                <w:webHidden/>
+              </w:rPr>
+              <w:fldChar w:fldCharType="separate"/>
+            </w:r>
+            <w:r>
+              <w:rPr>
+                <w:noProof/>
+                <w:webHidden/>
+              </w:rPr>
+              <w:t>31</w:t>
+            </w:r>
+            <w:r>
+              <w:rPr>
+                <w:noProof/>
+                <w:webHidden/>
+              </w:rPr>
+              <w:fldChar w:fldCharType="end"/>
+            </w:r>
+          </w:hyperlink>
+        </w:p>
+        <w:p>
+          <w:pPr>
+            <w:pStyle w:val="TOC1"/>
+            <w:tabs>
+              <w:tab w:val="right" w:leader="dot" w:pos="10290"/>
+            </w:tabs>
+            <w:rPr>
+              <w:rFonts w:cstheme="minorBidi"/>
+              <w:b w:val="0"/>
+              <w:bCs w:val="0"/>
+              <w:i w:val="0"/>
+              <w:iCs w:val="0"/>
+              <w:noProof/>
+              <w:kern w:val="2"/>
+              <w:sz w:val="22"/>
+              <w:szCs w:val="22"/>
+              <w:lang w:eastAsia="en-US"/>
+              <w14:ligatures w14:val="standardContextual"/>
+            </w:rPr>
+          </w:pPr>
+          <w:hyperlink w:anchor="_Toc151586116" w:history="1">
+            <w:r>
+              <w:rPr>
+                <w:rStyle w:val="Hyperlink"/>
+                <w:rFonts w:ascii="Times New Roman" w:eastAsia="Times New Roman" w:hAnsi="Times New Roman" w:cs="Times New Roman"/>
+                <w:noProof/>
+                <w:kern w:val="0"/>
+                <w:lang w:eastAsia="en-US"/>
+              </w:rPr>
+              <w:t>Panopto</w:t>
+            </w:r>
+            <w:r>
+              <w:rPr>
+                <w:rStyle w:val="Hyperlink"/>
+                <w:rFonts w:ascii="Times New Roman" w:eastAsia="Times New Roman" w:hAnsi="Times New Roman" w:cs="Times New Roman"/>
+                <w:noProof/>
+                <w:spacing w:val="-16"/>
+                <w:kern w:val="0"/>
+                <w:lang w:eastAsia="en-US"/>
+              </w:rPr>
+              <w:t xml:space="preserve"> </w:t>
+            </w:r>
+            <w:r>
+              <w:rPr>
+                <w:rStyle w:val="Hyperlink"/>
+                <w:rFonts w:ascii="Times New Roman" w:eastAsia="Times New Roman" w:hAnsi="Times New Roman" w:cs="Times New Roman"/>
+                <w:noProof/>
+                <w:kern w:val="0"/>
+                <w:lang w:eastAsia="en-US"/>
+              </w:rPr>
+              <w:t>Video</w:t>
+            </w:r>
+            <w:r>
+              <w:rPr>
+                <w:rStyle w:val="Hyperlink"/>
+                <w:rFonts w:ascii="Times New Roman" w:eastAsia="Times New Roman" w:hAnsi="Times New Roman" w:cs="Times New Roman"/>
+                <w:noProof/>
+                <w:spacing w:val="-7"/>
+                <w:kern w:val="0"/>
+                <w:lang w:eastAsia="en-US"/>
+              </w:rPr>
+              <w:t xml:space="preserve"> </w:t>
+            </w:r>
+            <w:r>
+              <w:rPr>
+                <w:rStyle w:val="Hyperlink"/>
+                <w:rFonts w:ascii="Times New Roman" w:eastAsia="Times New Roman" w:hAnsi="Times New Roman" w:cs="Times New Roman"/>
+                <w:noProof/>
+                <w:spacing w:val="-4"/>
+                <w:kern w:val="0"/>
+                <w:lang w:eastAsia="en-US"/>
+              </w:rPr>
+              <w:t>Link</w:t>
+            </w:r>
+            <w:r>
+              <w:rPr>
+                <w:noProof/>
+                <w:webHidden/>
+              </w:rPr>
+              <w:tab/>
+            </w:r>
+            <w:r>
+              <w:rPr>
+                <w:noProof/>
+                <w:webHidden/>
+              </w:rPr>
+              <w:fldChar w:fldCharType="begin"/>
+            </w:r>
+            <w:r>
+              <w:rPr>
+                <w:noProof/>
+                <w:webHidden/>
+              </w:rPr>
+              <w:instrText xml:space="preserve"> PAGEREF _Toc151586116 \h </w:instrText>
+            </w:r>
+            <w:r>
+              <w:rPr>
+                <w:noProof/>
+                <w:webHidden/>
+              </w:rPr>
+            </w:r>
+            <w:r>
+              <w:rPr>
+                <w:noProof/>
+                <w:webHidden/>
+              </w:rPr>
+              <w:fldChar w:fldCharType="separate"/>
+            </w:r>
+            <w:r>
+              <w:rPr>
+                <w:noProof/>
+                <w:webHidden/>
+              </w:rPr>
+              <w:t>31</w:t>
+            </w:r>
+            <w:r>
+              <w:rPr>
+                <w:noProof/>
+                <w:webHidden/>
+              </w:rPr>
+              <w:fldChar w:fldCharType="end"/>
+            </w:r>
+          </w:hyperlink>
+        </w:p>
+        <w:p>
+          <w:r>
+            <w:rPr>
+              <w:b/>
+              <w:bCs/>
+              <w:noProof/>
+            </w:rPr>
+            <w:fldChar w:fldCharType="end"/>
+          </w:r>
+        </w:p>
+      </w:sdtContent>
+    </w:sdt>
+    <w:p>
+      <w:pPr>
+        <w:pStyle w:val="SectionTitle"/>
+        <w:jc w:val="left"/>
+        <w:rPr>
+          <w:rStyle w:val="Hyperlink"/>
+          <w:rFonts w:asciiTheme="minorHAnsi" w:eastAsiaTheme="minorEastAsia" w:hAnsiTheme="minorHAnsi" w:cstheme="minorHAnsi"/>
+          <w:b/>
+          <w:bCs/>
+          <w:noProof/>
+          <w:sz w:val="22"/>
+          <w:szCs w:val="22"/>
         </w:rPr>
       </w:pPr>
     </w:p>
     <w:p>
       <w:pPr>
         <w:pStyle w:val="Heading1"/>
+        <w:ind w:left="2160" w:firstLine="720"/>
+        <w:jc w:val="left"/>
         <w:rPr>
           <w:sz w:val="32"/>
           <w:szCs w:val="32"/>
         </w:rPr>
       </w:pPr>
+      <w:bookmarkStart w:id="1" w:name="_Toc151586065"/>
       <w:r>
         <w:rPr>
           <w:sz w:val="32"/>
@@ -736,14 +4029,17 @@
         </w:rPr>
         <w:t>Application Design and Testing</w:t>
       </w:r>
+      <w:bookmarkEnd w:id="1"/>
     </w:p>
     <w:p>
       <w:pPr>
         <w:pStyle w:val="Heading2"/>
       </w:pPr>
+      <w:bookmarkStart w:id="2" w:name="_Toc151586066"/>
       <w:r>
         <w:t>Class Design</w:t>
       </w:r>
+      <w:bookmarkEnd w:id="2"/>
     </w:p>
     <w:p/>
     <w:p>
@@ -960,10 +4256,12 @@
       <w:pPr>
         <w:pStyle w:val="Heading2"/>
       </w:pPr>
+      <w:bookmarkStart w:id="3" w:name="_Toc151586067"/>
       <w:r>
         <w:lastRenderedPageBreak/>
         <w:t>UI Design</w:t>
       </w:r>
+      <w:bookmarkEnd w:id="3"/>
     </w:p>
     <w:p/>
     <w:p>
@@ -1253,33 +4551,39 @@
           </wp:inline>
         </w:drawing>
       </w:r>
-      <w:bookmarkStart w:id="0" w:name="_Toc528608384"/>
+      <w:bookmarkStart w:id="4" w:name="_Toc528608384"/>
     </w:p>
     <w:p>
       <w:pPr>
         <w:pStyle w:val="Heading1"/>
       </w:pPr>
+      <w:bookmarkStart w:id="5" w:name="_Toc151586068"/>
       <w:r>
         <w:lastRenderedPageBreak/>
         <w:t>Unit Test Plan</w:t>
       </w:r>
-      <w:bookmarkEnd w:id="0"/>
+      <w:bookmarkEnd w:id="4"/>
+      <w:bookmarkEnd w:id="5"/>
     </w:p>
     <w:p>
       <w:pPr>
         <w:pStyle w:val="Heading2"/>
       </w:pPr>
+      <w:bookmarkStart w:id="6" w:name="_Toc151586069"/>
       <w:r>
         <w:t>Introduction</w:t>
       </w:r>
+      <w:bookmarkEnd w:id="6"/>
     </w:p>
     <w:p>
       <w:pPr>
         <w:pStyle w:val="Heading3"/>
       </w:pPr>
+      <w:bookmarkStart w:id="7" w:name="_Toc151586070"/>
       <w:r>
         <w:t>Purpose</w:t>
       </w:r>
+      <w:bookmarkEnd w:id="7"/>
     </w:p>
     <w:p>
       <w:r>
@@ -1332,9 +4636,11 @@
       <w:pPr>
         <w:pStyle w:val="Heading3"/>
       </w:pPr>
+      <w:bookmarkStart w:id="8" w:name="_Toc151586071"/>
       <w:r>
         <w:t>Overview</w:t>
       </w:r>
+      <w:bookmarkEnd w:id="8"/>
     </w:p>
     <w:p>
       <w:pPr>
@@ -1345,6 +4651,9 @@
           <w:bCs w:val="0"/>
         </w:rPr>
       </w:pPr>
+      <w:bookmarkStart w:id="9" w:name="_Toc151585736"/>
+      <w:bookmarkStart w:id="10" w:name="_Toc151585907"/>
+      <w:bookmarkStart w:id="11" w:name="_Toc151586072"/>
       <w:r>
         <w:rPr>
           <w:rFonts w:asciiTheme="minorHAnsi" w:eastAsiaTheme="minorEastAsia" w:hAnsiTheme="minorHAnsi" w:cstheme="minorBidi"/>
@@ -1407,25 +4716,34 @@
         </w:rPr>
         <w:t>, within the context of the project's inventory management system. These tests were unique to this specific module of the codebase, focusing on the core functionalities related to managing inventory items.</w:t>
       </w:r>
+      <w:bookmarkEnd w:id="9"/>
+      <w:bookmarkEnd w:id="10"/>
+      <w:bookmarkEnd w:id="11"/>
     </w:p>
     <w:p>
       <w:pPr>
         <w:pStyle w:val="Heading2"/>
       </w:pPr>
+      <w:bookmarkStart w:id="12" w:name="_Toc151586073"/>
       <w:r>
         <w:t>Test Plan</w:t>
       </w:r>
+      <w:bookmarkEnd w:id="12"/>
     </w:p>
     <w:p>
       <w:pPr>
         <w:pStyle w:val="Heading3"/>
       </w:pPr>
+      <w:bookmarkStart w:id="13" w:name="_Toc151585909"/>
+      <w:bookmarkStart w:id="14" w:name="_Toc151586074"/>
       <w:r>
         <w:t>Items</w:t>
       </w:r>
       <w:r>
         <w:t>:</w:t>
       </w:r>
+      <w:bookmarkEnd w:id="13"/>
+      <w:bookmarkEnd w:id="14"/>
     </w:p>
     <w:p>
       <w:r>
@@ -1505,12 +4823,16 @@
       <w:pPr>
         <w:pStyle w:val="Heading3"/>
       </w:pPr>
+      <w:bookmarkStart w:id="15" w:name="_Toc151585910"/>
+      <w:bookmarkStart w:id="16" w:name="_Toc151586075"/>
       <w:r>
         <w:t>Deliverables</w:t>
       </w:r>
       <w:r>
         <w:t>:</w:t>
       </w:r>
+      <w:bookmarkEnd w:id="15"/>
+      <w:bookmarkEnd w:id="16"/>
     </w:p>
     <w:p>
       <w:pPr>
@@ -1521,6 +4843,8 @@
           <w:bCs w:val="0"/>
         </w:rPr>
       </w:pPr>
+      <w:bookmarkStart w:id="17" w:name="_Toc151585911"/>
+      <w:bookmarkStart w:id="18" w:name="_Toc151586076"/>
       <w:r>
         <w:rPr>
           <w:rFonts w:asciiTheme="minorHAnsi" w:eastAsiaTheme="minorEastAsia" w:hAnsiTheme="minorHAnsi" w:cstheme="minorBidi"/>
@@ -1547,6 +4871,8 @@
         </w:rPr>
         <w:t xml:space="preserve"> test reports that documented the pass or fail status of each test case.</w:t>
       </w:r>
+      <w:bookmarkEnd w:id="17"/>
+      <w:bookmarkEnd w:id="18"/>
       <w:r>
         <w:rPr>
           <w:rFonts w:asciiTheme="minorHAnsi" w:eastAsiaTheme="minorEastAsia" w:hAnsiTheme="minorHAnsi" w:cstheme="minorBidi"/>
@@ -1560,12 +4886,16 @@
       <w:pPr>
         <w:pStyle w:val="Heading3"/>
       </w:pPr>
+      <w:bookmarkStart w:id="19" w:name="_Toc151585912"/>
+      <w:bookmarkStart w:id="20" w:name="_Toc151586077"/>
       <w:r>
         <w:t>Tasks</w:t>
       </w:r>
       <w:r>
         <w:t>:</w:t>
       </w:r>
+      <w:bookmarkEnd w:id="19"/>
+      <w:bookmarkEnd w:id="20"/>
     </w:p>
     <w:p>
       <w:pPr>
@@ -1579,6 +4909,8 @@
           <w:bCs w:val="0"/>
         </w:rPr>
       </w:pPr>
+      <w:bookmarkStart w:id="21" w:name="_Toc151585913"/>
+      <w:bookmarkStart w:id="22" w:name="_Toc151586078"/>
       <w:r>
         <w:rPr>
           <w:b w:val="0"/>
@@ -1618,6 +4950,8 @@
         </w:rPr>
         <w:t>.</w:t>
       </w:r>
+      <w:bookmarkEnd w:id="21"/>
+      <w:bookmarkEnd w:id="22"/>
     </w:p>
     <w:p>
       <w:pPr>
@@ -1631,6 +4965,8 @@
           <w:bCs w:val="0"/>
         </w:rPr>
       </w:pPr>
+      <w:bookmarkStart w:id="23" w:name="_Toc151585914"/>
+      <w:bookmarkStart w:id="24" w:name="_Toc151586079"/>
       <w:r>
         <w:rPr>
           <w:b w:val="0"/>
@@ -1654,6 +4990,8 @@
         </w:rPr>
         <w:t xml:space="preserve"> test methods to validate the behaviors of these methods.</w:t>
       </w:r>
+      <w:bookmarkEnd w:id="23"/>
+      <w:bookmarkEnd w:id="24"/>
     </w:p>
     <w:p>
       <w:pPr>
@@ -1667,6 +5005,8 @@
           <w:bCs w:val="0"/>
         </w:rPr>
       </w:pPr>
+      <w:bookmarkStart w:id="25" w:name="_Toc151585915"/>
+      <w:bookmarkStart w:id="26" w:name="_Toc151586080"/>
       <w:r>
         <w:rPr>
           <w:b w:val="0"/>
@@ -1674,12 +5014,16 @@
         </w:rPr>
         <w:t>Identify and address any failures in the test results by adjusting the code logic.</w:t>
       </w:r>
+      <w:bookmarkEnd w:id="25"/>
+      <w:bookmarkEnd w:id="26"/>
     </w:p>
     <w:p/>
     <w:p>
       <w:pPr>
         <w:pStyle w:val="Heading3"/>
       </w:pPr>
+      <w:bookmarkStart w:id="27" w:name="_Toc151585916"/>
+      <w:bookmarkStart w:id="28" w:name="_Toc151586081"/>
       <w:r>
         <w:lastRenderedPageBreak/>
         <w:t>Needs</w:t>
@@ -1687,6 +5031,8 @@
       <w:r>
         <w:t>:</w:t>
       </w:r>
+      <w:bookmarkEnd w:id="27"/>
+      <w:bookmarkEnd w:id="28"/>
     </w:p>
     <w:p>
       <w:pPr>
@@ -1700,6 +5046,8 @@
           <w:bCs w:val="0"/>
         </w:rPr>
       </w:pPr>
+      <w:bookmarkStart w:id="29" w:name="_Toc151585917"/>
+      <w:bookmarkStart w:id="30" w:name="_Toc151586082"/>
       <w:proofErr w:type="spellStart"/>
       <w:r>
         <w:rPr>
@@ -1716,6 +5064,8 @@
         </w:rPr>
         <w:t xml:space="preserve"> testing framework.</w:t>
       </w:r>
+      <w:bookmarkEnd w:id="29"/>
+      <w:bookmarkEnd w:id="30"/>
     </w:p>
     <w:p>
       <w:pPr>
@@ -1729,6 +5079,8 @@
           <w:bCs w:val="0"/>
         </w:rPr>
       </w:pPr>
+      <w:bookmarkStart w:id="31" w:name="_Toc151585918"/>
+      <w:bookmarkStart w:id="32" w:name="_Toc151586083"/>
       <w:r>
         <w:rPr>
           <w:b w:val="0"/>
@@ -1736,6 +5088,8 @@
         </w:rPr>
         <w:t>Development environment with access to the Inventory class.</w:t>
       </w:r>
+      <w:bookmarkEnd w:id="31"/>
+      <w:bookmarkEnd w:id="32"/>
     </w:p>
     <w:p>
       <w:pPr>
@@ -1749,6 +5103,8 @@
           <w:bCs w:val="0"/>
         </w:rPr>
       </w:pPr>
+      <w:bookmarkStart w:id="33" w:name="_Toc151585919"/>
+      <w:bookmarkStart w:id="34" w:name="_Toc151586084"/>
       <w:r>
         <w:rPr>
           <w:b w:val="0"/>
@@ -1756,6 +5112,8 @@
         </w:rPr>
         <w:t>Visual Studio or other IDE for code modification.</w:t>
       </w:r>
+      <w:bookmarkEnd w:id="33"/>
+      <w:bookmarkEnd w:id="34"/>
       <w:r>
         <w:rPr>
           <w:b w:val="0"/>
@@ -1763,17 +5121,72 @@
         </w:rPr>
         <w:br/>
       </w:r>
+      <w:r>
+        <w:rPr>
+          <w:noProof/>
+        </w:rPr>
+        <w:drawing>
+          <wp:inline distT="0" distB="0" distL="0" distR="0" wp14:anchorId="28A4571E" wp14:editId="3E1DAC52">
+            <wp:extent cx="3202214" cy="2121855"/>
+            <wp:effectExtent l="0" t="0" r="0" b="0"/>
+            <wp:docPr id="751274019" name="Picture 1" descr="A screenshot of a computer&#10;&#10;Description automatically generated"/>
+            <wp:cNvGraphicFramePr>
+              <a:graphicFrameLocks xmlns:a="http://schemas.openxmlformats.org/drawingml/2006/main" noChangeAspect="1"/>
+            </wp:cNvGraphicFramePr>
+            <a:graphic xmlns:a="http://schemas.openxmlformats.org/drawingml/2006/main">
+              <a:graphicData uri="http://schemas.openxmlformats.org/drawingml/2006/picture">
+                <pic:pic xmlns:pic="http://schemas.openxmlformats.org/drawingml/2006/picture">
+                  <pic:nvPicPr>
+                    <pic:cNvPr id="751274019" name="Picture 1" descr="A screenshot of a computer&#10;&#10;Description automatically generated"/>
+                    <pic:cNvPicPr>
+                      <a:picLocks noChangeAspect="1" noChangeArrowheads="1"/>
+                    </pic:cNvPicPr>
+                  </pic:nvPicPr>
+                  <pic:blipFill>
+                    <a:blip r:embed="rId18">
+                      <a:extLst>
+                        <a:ext uri="{28A0092B-C50C-407E-A947-70E740481C1C}">
+                          <a14:useLocalDpi xmlns:a14="http://schemas.microsoft.com/office/drawing/2010/main" val="0"/>
+                        </a:ext>
+                      </a:extLst>
+                    </a:blip>
+                    <a:srcRect/>
+                    <a:stretch>
+                      <a:fillRect/>
+                    </a:stretch>
+                  </pic:blipFill>
+                  <pic:spPr bwMode="auto">
+                    <a:xfrm>
+                      <a:off x="0" y="0"/>
+                      <a:ext cx="3209663" cy="2126791"/>
+                    </a:xfrm>
+                    <a:prstGeom prst="rect">
+                      <a:avLst/>
+                    </a:prstGeom>
+                    <a:noFill/>
+                    <a:ln>
+                      <a:noFill/>
+                    </a:ln>
+                  </pic:spPr>
+                </pic:pic>
+              </a:graphicData>
+            </a:graphic>
+          </wp:inline>
+        </w:drawing>
+      </w:r>
     </w:p>
     <w:p>
       <w:pPr>
         <w:pStyle w:val="Heading3"/>
       </w:pPr>
+      <w:bookmarkStart w:id="35" w:name="_Toc151586085"/>
       <w:r>
         <w:t>Pass/Fail Criteria</w:t>
       </w:r>
       <w:r>
         <w:t>:</w:t>
       </w:r>
+      <w:bookmarkEnd w:id="35"/>
     </w:p>
     <w:p>
       <w:pPr>
@@ -1787,6 +5200,7 @@
           <w:bCs w:val="0"/>
         </w:rPr>
       </w:pPr>
+      <w:bookmarkStart w:id="36" w:name="_Toc151586086"/>
       <w:r>
         <w:rPr>
           <w:b w:val="0"/>
@@ -1794,6 +5208,7 @@
         </w:rPr>
         <w:t>Pass Criteria: All test cases must pass without any failures.</w:t>
       </w:r>
+      <w:bookmarkEnd w:id="36"/>
     </w:p>
     <w:p>
       <w:pPr>
@@ -1807,6 +5222,8 @@
           <w:bCs w:val="0"/>
         </w:rPr>
       </w:pPr>
+      <w:bookmarkStart w:id="37" w:name="_Toc151585922"/>
+      <w:bookmarkStart w:id="38" w:name="_Toc151586087"/>
       <w:r>
         <w:rPr>
           <w:b w:val="0"/>
@@ -1814,6 +5231,8 @@
         </w:rPr>
         <w:t>Fail Criteria: If any test case fails, the recourse involves debugging the code, identifying the issue, and rectifying it. Failed test cases trigger code modifications and retesting.</w:t>
       </w:r>
+      <w:bookmarkEnd w:id="37"/>
+      <w:bookmarkEnd w:id="38"/>
     </w:p>
     <w:p>
       <w:pPr>
@@ -1862,48 +5281,19 @@
     </w:p>
     <w:p>
       <w:pPr>
+        <w:ind w:firstLine="0"/>
+      </w:pPr>
+    </w:p>
+    <w:p>
+      <w:pPr>
         <w:pStyle w:val="Heading2"/>
       </w:pPr>
-    </w:p>
-    <w:p>
-      <w:pPr>
-        <w:pStyle w:val="Heading2"/>
-      </w:pPr>
-    </w:p>
-    <w:p>
-      <w:pPr>
-        <w:pStyle w:val="Heading2"/>
-      </w:pPr>
-    </w:p>
-    <w:p>
-      <w:pPr>
-        <w:pStyle w:val="Heading2"/>
-      </w:pPr>
-    </w:p>
-    <w:p>
-      <w:pPr>
-        <w:pStyle w:val="Heading2"/>
-      </w:pPr>
-    </w:p>
-    <w:p>
-      <w:pPr>
-        <w:pStyle w:val="Heading2"/>
-      </w:pPr>
-    </w:p>
-    <w:p>
-      <w:pPr>
-        <w:pStyle w:val="Heading2"/>
-      </w:pPr>
-    </w:p>
-    <w:p/>
-    <w:p>
-      <w:pPr>
-        <w:pStyle w:val="Heading2"/>
-      </w:pPr>
+      <w:bookmarkStart w:id="39" w:name="_Toc151586088"/>
       <w:r>
         <w:lastRenderedPageBreak/>
         <w:t>Specifications</w:t>
       </w:r>
+      <w:bookmarkEnd w:id="39"/>
     </w:p>
     <w:p>
       <w:r>
@@ -1918,6 +5308,9 @@
     </w:p>
     <w:p>
       <w:r>
+        <w:rPr>
+          <w:noProof/>
+        </w:rPr>
         <w:drawing>
           <wp:inline distT="0" distB="0" distL="0" distR="0" wp14:anchorId="35823DE4" wp14:editId="7AA005A7">
             <wp:extent cx="6540500" cy="5183505"/>
@@ -1934,7 +5327,7 @@
                     <pic:cNvPicPr/>
                   </pic:nvPicPr>
                   <pic:blipFill>
-                    <a:blip r:embed="rId18"/>
+                    <a:blip r:embed="rId19"/>
                     <a:stretch>
                       <a:fillRect/>
                     </a:stretch>
@@ -1969,10 +5362,12 @@
       <w:pPr>
         <w:pStyle w:val="Heading2"/>
       </w:pPr>
+      <w:bookmarkStart w:id="40" w:name="_Toc151586089"/>
       <w:r>
         <w:lastRenderedPageBreak/>
         <w:t>Procedures</w:t>
       </w:r>
+      <w:bookmarkEnd w:id="40"/>
     </w:p>
     <w:p>
       <w:pPr>
@@ -1986,6 +5381,8 @@
           <w:bCs w:val="0"/>
         </w:rPr>
       </w:pPr>
+      <w:bookmarkStart w:id="41" w:name="_Toc151585925"/>
+      <w:bookmarkStart w:id="42" w:name="_Toc151586090"/>
       <w:r>
         <w:rPr>
           <w:b w:val="0"/>
@@ -2025,6 +5422,8 @@
         </w:rPr>
         <w:t>.</w:t>
       </w:r>
+      <w:bookmarkEnd w:id="41"/>
+      <w:bookmarkEnd w:id="42"/>
     </w:p>
     <w:p>
       <w:pPr>
@@ -2038,6 +5437,8 @@
           <w:bCs w:val="0"/>
         </w:rPr>
       </w:pPr>
+      <w:bookmarkStart w:id="43" w:name="_Toc151585926"/>
+      <w:bookmarkStart w:id="44" w:name="_Toc151586091"/>
       <w:r>
         <w:rPr>
           <w:b w:val="0"/>
@@ -2061,6 +5462,8 @@
         </w:rPr>
         <w:t xml:space="preserve"> test methods based on defined scenarios.</w:t>
       </w:r>
+      <w:bookmarkEnd w:id="43"/>
+      <w:bookmarkEnd w:id="44"/>
     </w:p>
     <w:p>
       <w:pPr>
@@ -2074,6 +5477,8 @@
           <w:bCs w:val="0"/>
         </w:rPr>
       </w:pPr>
+      <w:bookmarkStart w:id="45" w:name="_Toc151585927"/>
+      <w:bookmarkStart w:id="46" w:name="_Toc151586092"/>
       <w:r>
         <w:rPr>
           <w:b w:val="0"/>
@@ -2081,6 +5486,8 @@
         </w:rPr>
         <w:t>Execution: Execute the tests to verify the functionalities.</w:t>
       </w:r>
+      <w:bookmarkEnd w:id="45"/>
+      <w:bookmarkEnd w:id="46"/>
     </w:p>
     <w:p>
       <w:pPr>
@@ -2094,6 +5501,8 @@
           <w:bCs w:val="0"/>
         </w:rPr>
       </w:pPr>
+      <w:bookmarkStart w:id="47" w:name="_Toc151585928"/>
+      <w:bookmarkStart w:id="48" w:name="_Toc151586093"/>
       <w:r>
         <w:rPr>
           <w:b w:val="0"/>
@@ -2117,6 +5526,8 @@
         </w:rPr>
         <w:t xml:space="preserve"> test reports to identify pass/fail results.</w:t>
       </w:r>
+      <w:bookmarkEnd w:id="47"/>
+      <w:bookmarkEnd w:id="48"/>
     </w:p>
     <w:p>
       <w:pPr>
@@ -2130,6 +5541,8 @@
           <w:bCs w:val="0"/>
         </w:rPr>
       </w:pPr>
+      <w:bookmarkStart w:id="49" w:name="_Toc151585929"/>
+      <w:bookmarkStart w:id="50" w:name="_Toc151586094"/>
       <w:r>
         <w:rPr>
           <w:b w:val="0"/>
@@ -2153,6 +5566,8 @@
         </w:rPr>
         <w:t xml:space="preserve"> and modify accordingly.</w:t>
       </w:r>
+      <w:bookmarkEnd w:id="49"/>
+      <w:bookmarkEnd w:id="50"/>
     </w:p>
     <w:p>
       <w:pPr>
@@ -2166,6 +5581,8 @@
           <w:bCs w:val="0"/>
         </w:rPr>
       </w:pPr>
+      <w:bookmarkStart w:id="51" w:name="_Toc151585930"/>
+      <w:bookmarkStart w:id="52" w:name="_Toc151586095"/>
       <w:r>
         <w:rPr>
           <w:b w:val="0"/>
@@ -2173,6 +5590,8 @@
         </w:rPr>
         <w:t>Retesting: After code adjustments, rerun the failed test cases.</w:t>
       </w:r>
+      <w:bookmarkEnd w:id="51"/>
+      <w:bookmarkEnd w:id="52"/>
     </w:p>
     <w:p>
       <w:pPr>
@@ -2186,6 +5605,8 @@
           <w:bCs w:val="0"/>
         </w:rPr>
       </w:pPr>
+      <w:bookmarkStart w:id="53" w:name="_Toc151585931"/>
+      <w:bookmarkStart w:id="54" w:name="_Toc151586096"/>
       <w:r>
         <w:rPr>
           <w:b w:val="0"/>
@@ -2193,14 +5614,18 @@
         </w:rPr>
         <w:t>Final Review: Ensure all test cases pass before finalizing the testing process.</w:t>
       </w:r>
+      <w:bookmarkEnd w:id="53"/>
+      <w:bookmarkEnd w:id="54"/>
     </w:p>
     <w:p>
       <w:pPr>
         <w:pStyle w:val="Heading2"/>
       </w:pPr>
+      <w:bookmarkStart w:id="55" w:name="_Toc151586097"/>
       <w:r>
         <w:t>Results</w:t>
       </w:r>
+      <w:bookmarkEnd w:id="55"/>
     </w:p>
     <w:p>
       <w:pPr>
@@ -2271,6 +5696,9 @@
         <w:ind w:firstLine="0"/>
       </w:pPr>
       <w:r>
+        <w:rPr>
+          <w:noProof/>
+        </w:rPr>
         <w:drawing>
           <wp:inline distT="0" distB="0" distL="0" distR="0" wp14:anchorId="03D0A9DD" wp14:editId="60898584">
             <wp:extent cx="6540500" cy="1409700"/>
@@ -2287,7 +5715,7 @@
                     <pic:cNvPicPr/>
                   </pic:nvPicPr>
                   <pic:blipFill>
-                    <a:blip r:embed="rId19"/>
+                    <a:blip r:embed="rId20"/>
                     <a:stretch>
                       <a:fillRect/>
                     </a:stretch>
@@ -2536,6 +5964,7 @@
           <w:lang w:eastAsia="en-US"/>
         </w:rPr>
       </w:pPr>
+      <w:bookmarkStart w:id="56" w:name="_Toc151586098"/>
       <w:r>
         <w:rPr>
           <w:rFonts w:ascii="Times New Roman" w:eastAsia="Times New Roman" w:hAnsi="Times New Roman" w:cs="Times New Roman"/>
@@ -2750,6 +6179,7 @@
         </w:rPr>
         <w:t>Application</w:t>
       </w:r>
+      <w:bookmarkEnd w:id="56"/>
     </w:p>
     <w:p>
       <w:pPr>
@@ -2863,7 +6293,7 @@
       <w:r>
         <w:t xml:space="preserve"> </w:t>
       </w:r>
-      <w:hyperlink r:id="rId20" w:history="1">
+      <w:hyperlink r:id="rId21" w:history="1">
         <w:r>
           <w:rPr>
             <w:rStyle w:val="Hyperlink"/>
@@ -2907,7 +6337,7 @@
                     <pic:cNvPicPr/>
                   </pic:nvPicPr>
                   <pic:blipFill>
-                    <a:blip r:embed="rId21"/>
+                    <a:blip r:embed="rId22"/>
                     <a:stretch>
                       <a:fillRect/>
                     </a:stretch>
@@ -3005,7 +6435,7 @@
         <w:lastRenderedPageBreak/>
         <w:t xml:space="preserve">GitLab Link - </w:t>
       </w:r>
-      <w:hyperlink r:id="rId22" w:history="1">
+      <w:hyperlink r:id="rId23" w:history="1">
         <w:r>
           <w:rPr>
             <w:rStyle w:val="Hyperlink"/>
@@ -3033,7 +6463,7 @@
                     <pic:cNvPicPr/>
                   </pic:nvPicPr>
                   <pic:blipFill>
-                    <a:blip r:embed="rId23"/>
+                    <a:blip r:embed="rId24"/>
                     <a:stretch>
                       <a:fillRect/>
                     </a:stretch>
@@ -3175,7 +6605,7 @@
                     <pic:cNvPicPr/>
                   </pic:nvPicPr>
                   <pic:blipFill>
-                    <a:blip r:embed="rId24"/>
+                    <a:blip r:embed="rId25"/>
                     <a:stretch>
                       <a:fillRect/>
                     </a:stretch>
@@ -3423,6 +6853,7 @@
           <w:lang w:eastAsia="en-US"/>
         </w:rPr>
       </w:pPr>
+      <w:bookmarkStart w:id="57" w:name="_Toc151586099"/>
       <w:r>
         <w:rPr>
           <w:rFonts w:ascii="Times New Roman" w:eastAsia="Times New Roman" w:hAnsi="Times New Roman" w:cs="Times New Roman"/>
@@ -3636,6 +7067,7 @@
         </w:rPr>
         <w:t>Perspective</w:t>
       </w:r>
+      <w:bookmarkEnd w:id="57"/>
     </w:p>
     <w:p>
       <w:pPr>
@@ -3670,8 +7102,9 @@
           <w:lang w:eastAsia="en-US"/>
         </w:rPr>
       </w:pPr>
-      <w:bookmarkStart w:id="1" w:name="_bookmark30"/>
-      <w:bookmarkEnd w:id="1"/>
+      <w:bookmarkStart w:id="58" w:name="_bookmark30"/>
+      <w:bookmarkStart w:id="59" w:name="_Toc151586100"/>
+      <w:bookmarkEnd w:id="58"/>
       <w:r>
         <w:rPr>
           <w:rFonts w:ascii="Times New Roman" w:eastAsia="Times New Roman" w:hAnsi="Times New Roman" w:cs="Times New Roman"/>
@@ -3683,6 +7116,7 @@
         </w:rPr>
         <w:t>Introduction</w:t>
       </w:r>
+      <w:bookmarkEnd w:id="59"/>
     </w:p>
     <w:p>
       <w:pPr>
@@ -3768,8 +7202,9 @@
           <w:lang w:eastAsia="en-US"/>
         </w:rPr>
       </w:pPr>
-      <w:bookmarkStart w:id="2" w:name="_bookmark31"/>
-      <w:bookmarkEnd w:id="2"/>
+      <w:bookmarkStart w:id="60" w:name="_bookmark31"/>
+      <w:bookmarkStart w:id="61" w:name="_Toc151586101"/>
+      <w:bookmarkEnd w:id="60"/>
       <w:r>
         <w:rPr>
           <w:rFonts w:ascii="Times New Roman" w:eastAsia="Times New Roman" w:hAnsi="Times New Roman" w:cs="Times New Roman"/>
@@ -3781,6 +7216,7 @@
         </w:rPr>
         <w:t>Login</w:t>
       </w:r>
+      <w:bookmarkEnd w:id="61"/>
     </w:p>
     <w:p>
       <w:pPr>
@@ -3971,7 +7407,7 @@
                     <pic:cNvPicPr/>
                   </pic:nvPicPr>
                   <pic:blipFill>
-                    <a:blip r:embed="rId25"/>
+                    <a:blip r:embed="rId26"/>
                     <a:stretch>
                       <a:fillRect/>
                     </a:stretch>
@@ -4020,7 +7456,7 @@
                     <pic:cNvPicPr/>
                   </pic:nvPicPr>
                   <pic:blipFill>
-                    <a:blip r:embed="rId26"/>
+                    <a:blip r:embed="rId27"/>
                     <a:stretch>
                       <a:fillRect/>
                     </a:stretch>
@@ -4078,8 +7514,9 @@
           <w:lang w:eastAsia="en-US"/>
         </w:rPr>
       </w:pPr>
-      <w:bookmarkStart w:id="3" w:name="_bookmark32"/>
-      <w:bookmarkEnd w:id="3"/>
+      <w:bookmarkStart w:id="62" w:name="_bookmark32"/>
+      <w:bookmarkStart w:id="63" w:name="_Toc151586102"/>
+      <w:bookmarkEnd w:id="62"/>
       <w:r>
         <w:rPr>
           <w:rFonts w:ascii="Times New Roman" w:eastAsia="Times New Roman" w:hAnsi="Times New Roman" w:cs="Times New Roman"/>
@@ -4124,6 +7561,7 @@
         </w:rPr>
         <w:t>age</w:t>
       </w:r>
+      <w:bookmarkEnd w:id="63"/>
     </w:p>
     <w:p>
       <w:pPr>
@@ -4412,7 +7850,7 @@
                     <pic:cNvPicPr/>
                   </pic:nvPicPr>
                   <pic:blipFill>
-                    <a:blip r:embed="rId27"/>
+                    <a:blip r:embed="rId28"/>
                     <a:stretch>
                       <a:fillRect/>
                     </a:stretch>
@@ -4880,6 +8318,7 @@
           <w:lang w:eastAsia="en-US"/>
         </w:rPr>
       </w:pPr>
+      <w:bookmarkStart w:id="64" w:name="_Toc151586103"/>
       <w:r>
         <w:rPr>
           <w:rFonts w:ascii="Times New Roman" w:eastAsia="Times New Roman" w:hAnsi="Times New Roman" w:cs="Times New Roman"/>
@@ -4924,6 +8363,7 @@
         </w:rPr>
         <w:t>age</w:t>
       </w:r>
+      <w:bookmarkEnd w:id="64"/>
     </w:p>
     <w:p>
       <w:pPr>
@@ -5303,7 +8743,7 @@
                     <pic:cNvPicPr/>
                   </pic:nvPicPr>
                   <pic:blipFill>
-                    <a:blip r:embed="rId28"/>
+                    <a:blip r:embed="rId29"/>
                     <a:stretch>
                       <a:fillRect/>
                     </a:stretch>
@@ -5340,9 +8780,10 @@
           <w:lang w:eastAsia="en-US"/>
         </w:rPr>
       </w:pPr>
-      <w:bookmarkStart w:id="4" w:name="_bookmark33"/>
-      <w:bookmarkStart w:id="5" w:name="_Hlk151516833"/>
-      <w:bookmarkEnd w:id="4"/>
+      <w:bookmarkStart w:id="65" w:name="_bookmark33"/>
+      <w:bookmarkStart w:id="66" w:name="_Toc151586104"/>
+      <w:bookmarkStart w:id="67" w:name="_Hlk151516833"/>
+      <w:bookmarkEnd w:id="65"/>
       <w:r>
         <w:rPr>
           <w:rFonts w:ascii="Times New Roman" w:eastAsia="Times New Roman" w:hAnsi="Times New Roman" w:cs="Times New Roman"/>
@@ -5387,6 +8828,7 @@
         </w:rPr>
         <w:t>age</w:t>
       </w:r>
+      <w:bookmarkEnd w:id="66"/>
     </w:p>
     <w:p>
       <w:pPr>
@@ -5700,7 +9142,7 @@
         <w:t xml:space="preserve"> menu.</w:t>
       </w:r>
     </w:p>
-    <w:bookmarkEnd w:id="5"/>
+    <w:bookmarkEnd w:id="67"/>
     <w:p>
       <w:pPr>
         <w:widowControl w:val="0"/>
@@ -5736,7 +9178,7 @@
                     <pic:cNvPicPr/>
                   </pic:nvPicPr>
                   <pic:blipFill>
-                    <a:blip r:embed="rId29"/>
+                    <a:blip r:embed="rId30"/>
                     <a:stretch>
                       <a:fillRect/>
                     </a:stretch>
@@ -5810,8 +9252,9 @@
           <w:lang w:eastAsia="en-US"/>
         </w:rPr>
       </w:pPr>
-      <w:bookmarkStart w:id="6" w:name="_bookmark34"/>
-      <w:bookmarkEnd w:id="6"/>
+      <w:bookmarkStart w:id="68" w:name="_bookmark34"/>
+      <w:bookmarkStart w:id="69" w:name="_Toc151586105"/>
+      <w:bookmarkEnd w:id="68"/>
       <w:r>
         <w:rPr>
           <w:rFonts w:ascii="Times New Roman" w:eastAsia="Times New Roman" w:hAnsi="Times New Roman" w:cs="Times New Roman"/>
@@ -5845,6 +9288,7 @@
         </w:rPr>
         <w:t>Spare Bike to Inventory</w:t>
       </w:r>
+      <w:bookmarkEnd w:id="69"/>
     </w:p>
     <w:p>
       <w:pPr>
@@ -6445,7 +9889,7 @@
                     <pic:cNvPicPr/>
                   </pic:nvPicPr>
                   <pic:blipFill>
-                    <a:blip r:embed="rId30"/>
+                    <a:blip r:embed="rId31"/>
                     <a:stretch>
                       <a:fillRect/>
                     </a:stretch>
@@ -6533,7 +9977,7 @@
                     <pic:cNvPicPr/>
                   </pic:nvPicPr>
                   <pic:blipFill>
-                    <a:blip r:embed="rId31"/>
+                    <a:blip r:embed="rId32"/>
                     <a:stretch>
                       <a:fillRect/>
                     </a:stretch>
@@ -6590,7 +10034,7 @@
                     <pic:cNvPicPr/>
                   </pic:nvPicPr>
                   <pic:blipFill>
-                    <a:blip r:embed="rId32"/>
+                    <a:blip r:embed="rId33"/>
                     <a:stretch>
                       <a:fillRect/>
                     </a:stretch>
@@ -6627,8 +10071,9 @@
           <w:lang w:eastAsia="en-US"/>
         </w:rPr>
       </w:pPr>
-      <w:bookmarkStart w:id="7" w:name="_bookmark35"/>
-      <w:bookmarkEnd w:id="7"/>
+      <w:bookmarkStart w:id="70" w:name="_bookmark35"/>
+      <w:bookmarkStart w:id="71" w:name="_Toc151586106"/>
+      <w:bookmarkEnd w:id="70"/>
       <w:r>
         <w:rPr>
           <w:rFonts w:ascii="Times New Roman" w:eastAsia="Times New Roman" w:hAnsi="Times New Roman" w:cs="Times New Roman"/>
@@ -6662,6 +10107,7 @@
         </w:rPr>
         <w:t>Bike Part</w:t>
       </w:r>
+      <w:bookmarkEnd w:id="71"/>
     </w:p>
     <w:p>
       <w:pPr>
@@ -7030,7 +10476,7 @@
                     <pic:cNvPicPr/>
                   </pic:nvPicPr>
                   <pic:blipFill>
-                    <a:blip r:embed="rId33"/>
+                    <a:blip r:embed="rId34"/>
                     <a:stretch>
                       <a:fillRect/>
                     </a:stretch>
@@ -7322,7 +10768,7 @@
                     <pic:cNvPicPr/>
                   </pic:nvPicPr>
                   <pic:blipFill>
-                    <a:blip r:embed="rId34"/>
+                    <a:blip r:embed="rId35"/>
                     <a:stretch>
                       <a:fillRect/>
                     </a:stretch>
@@ -7527,6 +10973,7 @@
           <w:lang w:eastAsia="en-US"/>
         </w:rPr>
       </w:pPr>
+      <w:bookmarkStart w:id="72" w:name="_Toc151586107"/>
       <w:r>
         <w:rPr>
           <w:rFonts w:ascii="Times New Roman" w:eastAsia="Times New Roman" w:hAnsi="Times New Roman" w:cs="Times New Roman"/>
@@ -7560,6 +11007,7 @@
         </w:rPr>
         <w:t>Bike Part</w:t>
       </w:r>
+      <w:bookmarkEnd w:id="72"/>
     </w:p>
     <w:p>
       <w:pPr>
@@ -8048,7 +11496,7 @@
                     <pic:cNvPicPr/>
                   </pic:nvPicPr>
                   <pic:blipFill>
-                    <a:blip r:embed="rId35"/>
+                    <a:blip r:embed="rId36"/>
                     <a:stretch>
                       <a:fillRect/>
                     </a:stretch>
@@ -8315,7 +11763,7 @@
                     <pic:cNvPicPr/>
                   </pic:nvPicPr>
                   <pic:blipFill>
-                    <a:blip r:embed="rId36"/>
+                    <a:blip r:embed="rId37"/>
                     <a:stretch>
                       <a:fillRect/>
                     </a:stretch>
@@ -8377,7 +11825,7 @@
                     <pic:cNvPicPr/>
                   </pic:nvPicPr>
                   <pic:blipFill>
-                    <a:blip r:embed="rId37"/>
+                    <a:blip r:embed="rId38"/>
                     <a:stretch>
                       <a:fillRect/>
                     </a:stretch>
@@ -8414,8 +11862,9 @@
           <w:lang w:eastAsia="en-US"/>
         </w:rPr>
       </w:pPr>
-      <w:bookmarkStart w:id="8" w:name="_bookmark36"/>
-      <w:bookmarkEnd w:id="8"/>
+      <w:bookmarkStart w:id="73" w:name="_bookmark36"/>
+      <w:bookmarkStart w:id="74" w:name="_Toc151586108"/>
+      <w:bookmarkEnd w:id="73"/>
       <w:r>
         <w:rPr>
           <w:rFonts w:ascii="Times New Roman" w:eastAsia="Times New Roman" w:hAnsi="Times New Roman" w:cs="Times New Roman"/>
@@ -8469,6 +11918,7 @@
         </w:rPr>
         <w:t>Bike Part</w:t>
       </w:r>
+      <w:bookmarkEnd w:id="74"/>
     </w:p>
     <w:p>
       <w:pPr>
@@ -8907,7 +12357,7 @@
                     <pic:cNvPicPr/>
                   </pic:nvPicPr>
                   <pic:blipFill>
-                    <a:blip r:embed="rId38"/>
+                    <a:blip r:embed="rId39"/>
                     <a:stretch>
                       <a:fillRect/>
                     </a:stretch>
@@ -9173,9 +12623,10 @@
           <w:lang w:eastAsia="en-US"/>
         </w:rPr>
       </w:pPr>
-      <w:bookmarkStart w:id="9" w:name="_bookmark37"/>
-      <w:bookmarkStart w:id="10" w:name="_Hlk151516436"/>
-      <w:bookmarkEnd w:id="9"/>
+      <w:bookmarkStart w:id="75" w:name="_bookmark37"/>
+      <w:bookmarkStart w:id="76" w:name="_Hlk151516436"/>
+      <w:bookmarkStart w:id="77" w:name="_Toc151586109"/>
+      <w:bookmarkEnd w:id="75"/>
       <w:r>
         <w:rPr>
           <w:rFonts w:ascii="Times New Roman" w:eastAsia="Times New Roman" w:hAnsi="Times New Roman" w:cs="Times New Roman"/>
@@ -9198,7 +12649,7 @@
         </w:rPr>
         <w:t xml:space="preserve"> </w:t>
       </w:r>
-      <w:bookmarkEnd w:id="10"/>
+      <w:bookmarkEnd w:id="76"/>
       <w:r>
         <w:rPr>
           <w:rFonts w:ascii="Times New Roman" w:eastAsia="Times New Roman" w:hAnsi="Times New Roman" w:cs="Times New Roman"/>
@@ -9210,6 +12661,7 @@
         </w:rPr>
         <w:t>Bike Part Reports</w:t>
       </w:r>
+      <w:bookmarkEnd w:id="77"/>
     </w:p>
     <w:p>
       <w:pPr>
@@ -9554,7 +13006,7 @@
                     </pic:cNvPicPr>
                   </pic:nvPicPr>
                   <pic:blipFill>
-                    <a:blip r:embed="rId39">
+                    <a:blip r:embed="rId40">
                       <a:extLst>
                         <a:ext uri="{28A0092B-C50C-407E-A947-70E740481C1C}">
                           <a14:useLocalDpi xmlns:a14="http://schemas.microsoft.com/office/drawing/2010/main" val="0"/>
@@ -9681,7 +13133,7 @@
                     <pic:cNvPicPr/>
                   </pic:nvPicPr>
                   <pic:blipFill>
-                    <a:blip r:embed="rId40"/>
+                    <a:blip r:embed="rId41"/>
                     <a:stretch>
                       <a:fillRect/>
                     </a:stretch>
@@ -9730,7 +13182,7 @@
                     <pic:cNvPicPr/>
                   </pic:nvPicPr>
                   <pic:blipFill>
-                    <a:blip r:embed="rId41"/>
+                    <a:blip r:embed="rId42"/>
                     <a:stretch>
                       <a:fillRect/>
                     </a:stretch>
@@ -10056,7 +13508,8 @@
           <w:lang w:eastAsia="en-US"/>
         </w:rPr>
       </w:pPr>
-      <w:bookmarkStart w:id="11" w:name="_Hlk151517016"/>
+      <w:bookmarkStart w:id="78" w:name="_Toc151586110"/>
+      <w:bookmarkStart w:id="79" w:name="_Hlk151517016"/>
       <w:r>
         <w:rPr>
           <w:rFonts w:ascii="Times New Roman" w:eastAsia="Times New Roman" w:hAnsi="Times New Roman" w:cs="Times New Roman"/>
@@ -10090,6 +13543,7 @@
         </w:rPr>
         <w:t>age</w:t>
       </w:r>
+      <w:bookmarkEnd w:id="78"/>
     </w:p>
     <w:p>
       <w:pPr>
@@ -10332,7 +13786,7 @@
                     <pic:cNvPicPr/>
                   </pic:nvPicPr>
                   <pic:blipFill>
-                    <a:blip r:embed="rId42"/>
+                    <a:blip r:embed="rId43"/>
                     <a:stretch>
                       <a:fillRect/>
                     </a:stretch>
@@ -10457,7 +13911,7 @@
                     </pic:cNvPicPr>
                   </pic:nvPicPr>
                   <pic:blipFill>
-                    <a:blip r:embed="rId39">
+                    <a:blip r:embed="rId40">
                       <a:extLst>
                         <a:ext uri="{28A0092B-C50C-407E-A947-70E740481C1C}">
                           <a14:useLocalDpi xmlns:a14="http://schemas.microsoft.com/office/drawing/2010/main" val="0"/>
@@ -10544,7 +13998,7 @@
                     <pic:cNvPicPr/>
                   </pic:nvPicPr>
                   <pic:blipFill>
-                    <a:blip r:embed="rId40"/>
+                    <a:blip r:embed="rId41"/>
                     <a:stretch>
                       <a:fillRect/>
                     </a:stretch>
@@ -10593,7 +14047,7 @@
                     <pic:cNvPicPr/>
                   </pic:nvPicPr>
                   <pic:blipFill>
-                    <a:blip r:embed="rId41"/>
+                    <a:blip r:embed="rId42"/>
                     <a:stretch>
                       <a:fillRect/>
                     </a:stretch>
@@ -10614,7 +14068,7 @@
         </w:drawing>
       </w:r>
     </w:p>
-    <w:bookmarkEnd w:id="11"/>
+    <w:bookmarkEnd w:id="79"/>
     <w:p>
       <w:pPr>
         <w:widowControl w:val="0"/>
@@ -10652,8 +14106,9 @@
           <w:lang w:eastAsia="en-US"/>
         </w:rPr>
       </w:pPr>
-      <w:bookmarkStart w:id="12" w:name="_bookmark38"/>
-      <w:bookmarkEnd w:id="12"/>
+      <w:bookmarkStart w:id="80" w:name="_bookmark38"/>
+      <w:bookmarkStart w:id="81" w:name="_Toc151586111"/>
+      <w:bookmarkEnd w:id="80"/>
       <w:r>
         <w:rPr>
           <w:rFonts w:ascii="Times New Roman" w:eastAsia="Times New Roman" w:hAnsi="Times New Roman" w:cs="Times New Roman"/>
@@ -10687,6 +14142,7 @@
         </w:rPr>
         <w:t>age</w:t>
       </w:r>
+      <w:bookmarkEnd w:id="81"/>
     </w:p>
     <w:p>
       <w:pPr>
@@ -10937,7 +14393,7 @@
                     <pic:cNvPicPr/>
                   </pic:nvPicPr>
                   <pic:blipFill>
-                    <a:blip r:embed="rId43"/>
+                    <a:blip r:embed="rId44"/>
                     <a:stretch>
                       <a:fillRect/>
                     </a:stretch>
@@ -11078,7 +14534,7 @@
                     </pic:cNvPicPr>
                   </pic:nvPicPr>
                   <pic:blipFill>
-                    <a:blip r:embed="rId39">
+                    <a:blip r:embed="rId40">
                       <a:extLst>
                         <a:ext uri="{28A0092B-C50C-407E-A947-70E740481C1C}">
                           <a14:useLocalDpi xmlns:a14="http://schemas.microsoft.com/office/drawing/2010/main" val="0"/>
@@ -11181,7 +14637,7 @@
                     <pic:cNvPicPr/>
                   </pic:nvPicPr>
                   <pic:blipFill>
-                    <a:blip r:embed="rId40"/>
+                    <a:blip r:embed="rId41"/>
                     <a:stretch>
                       <a:fillRect/>
                     </a:stretch>
@@ -11230,7 +14686,7 @@
                     <pic:cNvPicPr/>
                   </pic:nvPicPr>
                   <pic:blipFill>
-                    <a:blip r:embed="rId41"/>
+                    <a:blip r:embed="rId42"/>
                     <a:stretch>
                       <a:fillRect/>
                     </a:stretch>
@@ -11299,6 +14755,7 @@
           <w:lang w:eastAsia="en-US"/>
         </w:rPr>
       </w:pPr>
+      <w:bookmarkStart w:id="82" w:name="_Toc151586112"/>
       <w:r>
         <w:rPr>
           <w:rFonts w:ascii="Times New Roman" w:eastAsia="Times New Roman" w:hAnsi="Times New Roman" w:cs="Times New Roman"/>
@@ -11332,6 +14789,7 @@
         </w:rPr>
         <w:t>User</w:t>
       </w:r>
+      <w:bookmarkEnd w:id="82"/>
     </w:p>
     <w:p>
       <w:pPr>
@@ -11572,7 +15030,7 @@
                     <pic:cNvPicPr/>
                   </pic:nvPicPr>
                   <pic:blipFill>
-                    <a:blip r:embed="rId44"/>
+                    <a:blip r:embed="rId45"/>
                     <a:stretch>
                       <a:fillRect/>
                     </a:stretch>
@@ -11622,7 +15080,7 @@
                     <pic:cNvPicPr/>
                   </pic:nvPicPr>
                   <pic:blipFill>
-                    <a:blip r:embed="rId45"/>
+                    <a:blip r:embed="rId46"/>
                     <a:stretch>
                       <a:fillRect/>
                     </a:stretch>
@@ -11642,8 +15100,8 @@
           </wp:inline>
         </w:drawing>
       </w:r>
-      <w:bookmarkStart w:id="13" w:name="_bookmark39"/>
-      <w:bookmarkEnd w:id="13"/>
+      <w:bookmarkStart w:id="83" w:name="_bookmark39"/>
+      <w:bookmarkEnd w:id="83"/>
     </w:p>
     <w:p>
       <w:pPr>
@@ -11654,8 +15112,9 @@
       <w:pPr>
         <w:pStyle w:val="Heading1"/>
       </w:pPr>
-      <w:bookmarkStart w:id="14" w:name="_bookmark19"/>
-      <w:bookmarkEnd w:id="14"/>
+      <w:bookmarkStart w:id="84" w:name="_bookmark19"/>
+      <w:bookmarkStart w:id="85" w:name="_Toc151586113"/>
+      <w:bookmarkEnd w:id="84"/>
       <w:r>
         <w:t>GitLab</w:t>
       </w:r>
@@ -11698,13 +15157,15 @@
         </w:rPr>
         <w:t>History</w:t>
       </w:r>
+      <w:bookmarkEnd w:id="85"/>
     </w:p>
     <w:p>
       <w:pPr>
         <w:pStyle w:val="Heading2"/>
       </w:pPr>
-      <w:bookmarkStart w:id="15" w:name="_bookmark20"/>
-      <w:bookmarkEnd w:id="15"/>
+      <w:bookmarkStart w:id="86" w:name="_bookmark20"/>
+      <w:bookmarkStart w:id="87" w:name="_Toc151586114"/>
+      <w:bookmarkEnd w:id="86"/>
       <w:r>
         <w:t>GitLab</w:t>
       </w:r>
@@ -11723,6 +15184,7 @@
         </w:rPr>
         <w:t xml:space="preserve"> Link:</w:t>
       </w:r>
+      <w:bookmarkEnd w:id="87"/>
     </w:p>
     <w:p>
       <w:pPr>
@@ -11732,7 +15194,7 @@
           <w:sz w:val="16"/>
         </w:rPr>
       </w:pPr>
-      <w:hyperlink r:id="rId46" w:history="1">
+      <w:hyperlink r:id="rId47" w:history="1">
         <w:r>
           <w:rPr>
             <w:rStyle w:val="Hyperlink"/>
@@ -11755,8 +15217,9 @@
         <w:pStyle w:val="Heading2"/>
         <w:spacing w:before="1"/>
       </w:pPr>
-      <w:bookmarkStart w:id="16" w:name="_bookmark21"/>
-      <w:bookmarkEnd w:id="16"/>
+      <w:bookmarkStart w:id="88" w:name="_bookmark21"/>
+      <w:bookmarkStart w:id="89" w:name="_Toc151586115"/>
+      <w:bookmarkEnd w:id="88"/>
       <w:r>
         <w:t>GitLab</w:t>
       </w:r>
@@ -11781,6 +15244,7 @@
         </w:rPr>
         <w:t>history:</w:t>
       </w:r>
+      <w:bookmarkEnd w:id="89"/>
     </w:p>
     <w:p>
       <w:pPr>
@@ -11819,7 +15283,7 @@
                     <pic:cNvPicPr/>
                   </pic:nvPicPr>
                   <pic:blipFill>
-                    <a:blip r:embed="rId47" cstate="print"/>
+                    <a:blip r:embed="rId48" cstate="print"/>
                     <a:stretch>
                       <a:fillRect/>
                     </a:stretch>
@@ -11874,8 +15338,9 @@
           <w:lang w:eastAsia="en-US"/>
         </w:rPr>
       </w:pPr>
-      <w:bookmarkStart w:id="17" w:name="_bookmark47"/>
-      <w:bookmarkEnd w:id="17"/>
+      <w:bookmarkStart w:id="90" w:name="_bookmark47"/>
+      <w:bookmarkStart w:id="91" w:name="_Toc151586116"/>
+      <w:bookmarkEnd w:id="90"/>
       <w:r>
         <w:rPr>
           <w:rFonts w:ascii="Times New Roman" w:eastAsia="Times New Roman" w:hAnsi="Times New Roman" w:cs="Times New Roman"/>
@@ -11939,6 +15404,7 @@
         </w:rPr>
         <w:t>Link</w:t>
       </w:r>
+      <w:bookmarkEnd w:id="91"/>
     </w:p>
     <w:p>
       <w:pPr>
@@ -12036,7 +15502,7 @@
           <w:noProof/>
         </w:rPr>
       </w:pPr>
-      <w:hyperlink r:id="rId48" w:history="1">
+      <w:hyperlink r:id="rId49" w:history="1">
         <w:r>
           <w:rPr>
             <w:rStyle w:val="Hyperlink"/>
@@ -12049,8 +15515,8 @@
       </w:hyperlink>
     </w:p>
     <w:sectPr>
-      <w:headerReference w:type="default" r:id="rId49"/>
-      <w:headerReference w:type="first" r:id="rId50"/>
+      <w:headerReference w:type="default" r:id="rId50"/>
+      <w:headerReference w:type="first" r:id="rId51"/>
       <w:footnotePr>
         <w:pos w:val="beneathText"/>
       </w:footnotePr>
@@ -17134,6 +20600,7 @@
   <w:style w:type="character" w:default="1" w:styleId="DefaultParagraphFont">
     <w:name w:val="Default Paragraph Font"/>
     <w:uiPriority w:val="1"/>
+    <w:semiHidden/>
     <w:unhideWhenUsed/>
   </w:style>
   <w:style w:type="table" w:default="1" w:styleId="TableNormal">
@@ -19348,12 +22815,14 @@
     <w:rsid w:val="007B62A9"/>
     <w:rsid w:val="00951232"/>
     <w:rsid w:val="009809E9"/>
+    <w:rsid w:val="00992F91"/>
     <w:rsid w:val="00A11173"/>
     <w:rsid w:val="00AA5A33"/>
     <w:rsid w:val="00B75CC5"/>
     <w:rsid w:val="00C72E97"/>
     <w:rsid w:val="00C8613B"/>
     <w:rsid w:val="00D169B5"/>
+    <w:rsid w:val="00D445DE"/>
     <w:rsid w:val="00F3775A"/>
   </w:rsids>
   <m:mathPr>

</xml_diff>

<commit_message>
Added Repo History Screenshot
</commit_message>
<xml_diff>
--- a/C. Requirements Task 3 Doc.docx
+++ b/C. Requirements Task 3 Doc.docx
@@ -4044,23 +4044,7 @@
     <w:p/>
     <w:p>
       <w:r>
-        <w:t xml:space="preserve">The Bike Shop Inventory Desktop Application harnesses the capabilities of the .NET MAUI Blazor framework to create a robust class structure focused on efficient inventory management. This design embodies a modular and well-organized approach, emphasizing encapsulation, inheritance, and polymorphism within the core classes: Inventory, User, </w:t>
-      </w:r>
-      <w:proofErr w:type="spellStart"/>
-      <w:r>
-        <w:t>AuthService</w:t>
-      </w:r>
-      <w:proofErr w:type="spellEnd"/>
-      <w:r>
-        <w:t xml:space="preserve"> for authentication, and </w:t>
-      </w:r>
-      <w:proofErr w:type="spellStart"/>
-      <w:r>
-        <w:t>FileProvider</w:t>
-      </w:r>
-      <w:proofErr w:type="spellEnd"/>
-      <w:r>
-        <w:t xml:space="preserve"> for auditing. These classes form the backbone of the system, enabling precise tracking of bike parts and ensuring secure user access while maintaining comprehensive audit trails.</w:t>
+        <w:t>The Bike Shop Inventory Desktop Application harnesses the capabilities of the .NET MAUI Blazor framework to create a robust class structure focused on efficient inventory management. This design embodies a modular and well-organized approach, emphasizing encapsulation, inheritance, and polymorphism within the core classes: Inventory, User, AuthService for authentication, and FileProvider for auditing. These classes form the backbone of the system, enabling precise tracking of bike parts and ensuring secure user access while maintaining comprehensive audit trails.</w:t>
       </w:r>
     </w:p>
     <w:p/>
@@ -4599,7 +4583,6 @@
       <w:r>
         <w:t xml:space="preserve"> class methods (</w:t>
       </w:r>
-      <w:proofErr w:type="spellStart"/>
       <w:r>
         <w:rPr>
           <w:b/>
@@ -4607,11 +4590,9 @@
         </w:rPr>
         <w:t>AddItem</w:t>
       </w:r>
-      <w:proofErr w:type="spellEnd"/>
       <w:r>
         <w:t xml:space="preserve"> and </w:t>
       </w:r>
-      <w:proofErr w:type="spellStart"/>
       <w:r>
         <w:rPr>
           <w:b/>
@@ -4619,17 +4600,8 @@
         </w:rPr>
         <w:t>DeleteItem</w:t>
       </w:r>
-      <w:proofErr w:type="spellEnd"/>
-      <w:r>
-        <w:t xml:space="preserve">) using </w:t>
-      </w:r>
-      <w:proofErr w:type="spellStart"/>
-      <w:r>
-        <w:t>Xunit</w:t>
-      </w:r>
-      <w:proofErr w:type="spellEnd"/>
-      <w:r>
-        <w:t xml:space="preserve"> testing methods. The tests aimed to ensure that items can be added to and removed from the inventory accurately and efficiently. Remediation, if necessary, involved code adjustment to resolve failing tests and ensure expected behavior.</w:t>
+      <w:r>
+        <w:t>) using Xunit testing methods. The tests aimed to ensure that items can be added to and removed from the inventory accurately and efficiently. Remediation, if necessary, involved code adjustment to resolve failing tests and ensure expected behavior.</w:t>
       </w:r>
     </w:p>
     <w:p>
@@ -4660,61 +4632,7 @@
           <w:b w:val="0"/>
           <w:bCs w:val="0"/>
         </w:rPr>
-        <w:t xml:space="preserve">The </w:t>
-      </w:r>
-      <w:proofErr w:type="spellStart"/>
-      <w:r>
-        <w:rPr>
-          <w:rFonts w:asciiTheme="minorHAnsi" w:eastAsiaTheme="minorEastAsia" w:hAnsiTheme="minorHAnsi" w:cstheme="minorBidi"/>
-          <w:b w:val="0"/>
-          <w:bCs w:val="0"/>
-        </w:rPr>
-        <w:t>Xunit</w:t>
-      </w:r>
-      <w:proofErr w:type="spellEnd"/>
-      <w:r>
-        <w:rPr>
-          <w:rFonts w:asciiTheme="minorHAnsi" w:eastAsiaTheme="minorEastAsia" w:hAnsiTheme="minorHAnsi" w:cstheme="minorBidi"/>
-          <w:b w:val="0"/>
-          <w:bCs w:val="0"/>
-        </w:rPr>
-        <w:t xml:space="preserve"> tests were designed to validate the behavior of the Inventory class methods, specifically </w:t>
-      </w:r>
-      <w:proofErr w:type="spellStart"/>
-      <w:r>
-        <w:rPr>
-          <w:rFonts w:asciiTheme="minorHAnsi" w:eastAsiaTheme="minorEastAsia" w:hAnsiTheme="minorHAnsi" w:cstheme="minorBidi"/>
-          <w:b w:val="0"/>
-          <w:bCs w:val="0"/>
-        </w:rPr>
-        <w:t>AddItem</w:t>
-      </w:r>
-      <w:proofErr w:type="spellEnd"/>
-      <w:r>
-        <w:rPr>
-          <w:rFonts w:asciiTheme="minorHAnsi" w:eastAsiaTheme="minorEastAsia" w:hAnsiTheme="minorHAnsi" w:cstheme="minorBidi"/>
-          <w:b w:val="0"/>
-          <w:bCs w:val="0"/>
-        </w:rPr>
-        <w:t xml:space="preserve"> and </w:t>
-      </w:r>
-      <w:proofErr w:type="spellStart"/>
-      <w:r>
-        <w:rPr>
-          <w:rFonts w:asciiTheme="minorHAnsi" w:eastAsiaTheme="minorEastAsia" w:hAnsiTheme="minorHAnsi" w:cstheme="minorBidi"/>
-          <w:b w:val="0"/>
-          <w:bCs w:val="0"/>
-        </w:rPr>
-        <w:t>DeleteItem</w:t>
-      </w:r>
-      <w:proofErr w:type="spellEnd"/>
-      <w:r>
-        <w:rPr>
-          <w:rFonts w:asciiTheme="minorHAnsi" w:eastAsiaTheme="minorEastAsia" w:hAnsiTheme="minorHAnsi" w:cstheme="minorBidi"/>
-          <w:b w:val="0"/>
-          <w:bCs w:val="0"/>
-        </w:rPr>
-        <w:t>, within the context of the project's inventory management system. These tests were unique to this specific module of the codebase, focusing on the core functionalities related to managing inventory items.</w:t>
+        <w:t>The Xunit tests were designed to validate the behavior of the Inventory class methods, specifically AddItem and DeleteItem, within the context of the project's inventory management system. These tests were unique to this specific module of the codebase, focusing on the core functionalities related to managing inventory items.</w:t>
       </w:r>
       <w:bookmarkEnd w:id="9"/>
       <w:bookmarkEnd w:id="10"/>
@@ -4770,17 +4688,8 @@
           <w:b/>
           <w:bCs/>
         </w:rPr>
-        <w:t>-</w:t>
-      </w:r>
-      <w:proofErr w:type="spellStart"/>
-      <w:r>
-        <w:rPr>
-          <w:b/>
-          <w:bCs/>
-        </w:rPr>
-        <w:t>AddItem</w:t>
-      </w:r>
-      <w:proofErr w:type="spellEnd"/>
+        <w:t>-AddItem</w:t>
+      </w:r>
       <w:r>
         <w:t>: To verify the addition of an item to the inventory.</w:t>
       </w:r>
@@ -4798,17 +4707,8 @@
           <w:b/>
           <w:bCs/>
         </w:rPr>
-        <w:t>-</w:t>
-      </w:r>
-      <w:proofErr w:type="spellStart"/>
-      <w:r>
-        <w:rPr>
-          <w:b/>
-          <w:bCs/>
-        </w:rPr>
-        <w:t>DeleteItem</w:t>
-      </w:r>
-      <w:proofErr w:type="spellEnd"/>
+        <w:t>-DeleteItem</w:t>
+      </w:r>
       <w:r>
         <w:t>: To validate the removal of an item from the inventory.</w:t>
       </w:r>
@@ -4851,25 +4751,7 @@
           <w:b w:val="0"/>
           <w:bCs w:val="0"/>
         </w:rPr>
-        <w:t xml:space="preserve">The test results included </w:t>
-      </w:r>
-      <w:proofErr w:type="spellStart"/>
-      <w:r>
-        <w:rPr>
-          <w:rFonts w:asciiTheme="minorHAnsi" w:eastAsiaTheme="minorEastAsia" w:hAnsiTheme="minorHAnsi" w:cstheme="minorBidi"/>
-          <w:b w:val="0"/>
-          <w:bCs w:val="0"/>
-        </w:rPr>
-        <w:t>Xunit</w:t>
-      </w:r>
-      <w:proofErr w:type="spellEnd"/>
-      <w:r>
-        <w:rPr>
-          <w:rFonts w:asciiTheme="minorHAnsi" w:eastAsiaTheme="minorEastAsia" w:hAnsiTheme="minorHAnsi" w:cstheme="minorBidi"/>
-          <w:b w:val="0"/>
-          <w:bCs w:val="0"/>
-        </w:rPr>
-        <w:t xml:space="preserve"> test reports that documented the pass or fail status of each test case.</w:t>
+        <w:t>The test results included Xunit test reports that documented the pass or fail status of each test case.</w:t>
       </w:r>
       <w:bookmarkEnd w:id="17"/>
       <w:bookmarkEnd w:id="18"/>
@@ -4916,39 +4798,7 @@
           <w:b w:val="0"/>
           <w:bCs w:val="0"/>
         </w:rPr>
-        <w:t xml:space="preserve">Define test cases for </w:t>
-      </w:r>
-      <w:proofErr w:type="spellStart"/>
-      <w:r>
-        <w:rPr>
-          <w:b w:val="0"/>
-          <w:bCs w:val="0"/>
-        </w:rPr>
-        <w:t>AddItem</w:t>
-      </w:r>
-      <w:proofErr w:type="spellEnd"/>
-      <w:r>
-        <w:rPr>
-          <w:b w:val="0"/>
-          <w:bCs w:val="0"/>
-        </w:rPr>
-        <w:t xml:space="preserve"> and </w:t>
-      </w:r>
-      <w:proofErr w:type="spellStart"/>
-      <w:r>
-        <w:rPr>
-          <w:b w:val="0"/>
-          <w:bCs w:val="0"/>
-        </w:rPr>
-        <w:t>DeleteItem</w:t>
-      </w:r>
-      <w:proofErr w:type="spellEnd"/>
-      <w:r>
-        <w:rPr>
-          <w:b w:val="0"/>
-          <w:bCs w:val="0"/>
-        </w:rPr>
-        <w:t>.</w:t>
+        <w:t>Define test cases for AddItem and DeleteItem.</w:t>
       </w:r>
       <w:bookmarkEnd w:id="21"/>
       <w:bookmarkEnd w:id="22"/>
@@ -4972,23 +4822,7 @@
           <w:b w:val="0"/>
           <w:bCs w:val="0"/>
         </w:rPr>
-        <w:t xml:space="preserve">Implement </w:t>
-      </w:r>
-      <w:proofErr w:type="spellStart"/>
-      <w:r>
-        <w:rPr>
-          <w:b w:val="0"/>
-          <w:bCs w:val="0"/>
-        </w:rPr>
-        <w:t>Xunit</w:t>
-      </w:r>
-      <w:proofErr w:type="spellEnd"/>
-      <w:r>
-        <w:rPr>
-          <w:b w:val="0"/>
-          <w:bCs w:val="0"/>
-        </w:rPr>
-        <w:t xml:space="preserve"> test methods to validate the behaviors of these methods.</w:t>
+        <w:t>Implement Xunit test methods to validate the behaviors of these methods.</w:t>
       </w:r>
       <w:bookmarkEnd w:id="23"/>
       <w:bookmarkEnd w:id="24"/>
@@ -5048,21 +4882,12 @@
       </w:pPr>
       <w:bookmarkStart w:id="29" w:name="_Toc151585917"/>
       <w:bookmarkStart w:id="30" w:name="_Toc151586082"/>
-      <w:proofErr w:type="spellStart"/>
       <w:r>
         <w:rPr>
           <w:b w:val="0"/>
           <w:bCs w:val="0"/>
         </w:rPr>
-        <w:t>Xunit</w:t>
-      </w:r>
-      <w:proofErr w:type="spellEnd"/>
-      <w:r>
-        <w:rPr>
-          <w:b w:val="0"/>
-          <w:bCs w:val="0"/>
-        </w:rPr>
-        <w:t xml:space="preserve"> testing framework.</w:t>
+        <w:t>Xunit testing framework.</w:t>
       </w:r>
       <w:bookmarkEnd w:id="29"/>
       <w:bookmarkEnd w:id="30"/>
@@ -5388,39 +5213,7 @@
           <w:b w:val="0"/>
           <w:bCs w:val="0"/>
         </w:rPr>
-        <w:t xml:space="preserve">Test Case Preparation: Define test scenarios for </w:t>
-      </w:r>
-      <w:proofErr w:type="spellStart"/>
-      <w:r>
-        <w:rPr>
-          <w:b w:val="0"/>
-          <w:bCs w:val="0"/>
-        </w:rPr>
-        <w:t>AddItem</w:t>
-      </w:r>
-      <w:proofErr w:type="spellEnd"/>
-      <w:r>
-        <w:rPr>
-          <w:b w:val="0"/>
-          <w:bCs w:val="0"/>
-        </w:rPr>
-        <w:t xml:space="preserve"> and </w:t>
-      </w:r>
-      <w:proofErr w:type="spellStart"/>
-      <w:r>
-        <w:rPr>
-          <w:b w:val="0"/>
-          <w:bCs w:val="0"/>
-        </w:rPr>
-        <w:t>DeleteItem</w:t>
-      </w:r>
-      <w:proofErr w:type="spellEnd"/>
-      <w:r>
-        <w:rPr>
-          <w:b w:val="0"/>
-          <w:bCs w:val="0"/>
-        </w:rPr>
-        <w:t>.</w:t>
+        <w:t>Test Case Preparation: Define test scenarios for AddItem and DeleteItem.</w:t>
       </w:r>
       <w:bookmarkEnd w:id="41"/>
       <w:bookmarkEnd w:id="42"/>
@@ -5444,23 +5237,7 @@
           <w:b w:val="0"/>
           <w:bCs w:val="0"/>
         </w:rPr>
-        <w:t xml:space="preserve">Test Implementation: Write </w:t>
-      </w:r>
-      <w:proofErr w:type="spellStart"/>
-      <w:r>
-        <w:rPr>
-          <w:b w:val="0"/>
-          <w:bCs w:val="0"/>
-        </w:rPr>
-        <w:t>Xunit</w:t>
-      </w:r>
-      <w:proofErr w:type="spellEnd"/>
-      <w:r>
-        <w:rPr>
-          <w:b w:val="0"/>
-          <w:bCs w:val="0"/>
-        </w:rPr>
-        <w:t xml:space="preserve"> test methods based on defined scenarios.</w:t>
+        <w:t>Test Implementation: Write Xunit test methods based on defined scenarios.</w:t>
       </w:r>
       <w:bookmarkEnd w:id="43"/>
       <w:bookmarkEnd w:id="44"/>
@@ -5508,23 +5285,7 @@
           <w:b w:val="0"/>
           <w:bCs w:val="0"/>
         </w:rPr>
-        <w:t xml:space="preserve">Result Analysis: Review </w:t>
-      </w:r>
-      <w:proofErr w:type="spellStart"/>
-      <w:r>
-        <w:rPr>
-          <w:b w:val="0"/>
-          <w:bCs w:val="0"/>
-        </w:rPr>
-        <w:t>Xunit</w:t>
-      </w:r>
-      <w:proofErr w:type="spellEnd"/>
-      <w:r>
-        <w:rPr>
-          <w:b w:val="0"/>
-          <w:bCs w:val="0"/>
-        </w:rPr>
-        <w:t xml:space="preserve"> test reports to identify pass/fail results.</w:t>
+        <w:t>Result Analysis: Review Xunit test reports to identify pass/fail results.</w:t>
       </w:r>
       <w:bookmarkEnd w:id="47"/>
       <w:bookmarkEnd w:id="48"/>
@@ -5548,23 +5309,7 @@
           <w:b w:val="0"/>
           <w:bCs w:val="0"/>
         </w:rPr>
-        <w:t xml:space="preserve">Debugging (if required): If any test fails, debug the </w:t>
-      </w:r>
-      <w:proofErr w:type="gramStart"/>
-      <w:r>
-        <w:rPr>
-          <w:b w:val="0"/>
-          <w:bCs w:val="0"/>
-        </w:rPr>
-        <w:t>code</w:t>
-      </w:r>
-      <w:proofErr w:type="gramEnd"/>
-      <w:r>
-        <w:rPr>
-          <w:b w:val="0"/>
-          <w:bCs w:val="0"/>
-        </w:rPr>
-        <w:t xml:space="preserve"> and modify accordingly.</w:t>
+        <w:t>Debugging (if required): If any test fails, debug the code and modify accordingly.</w:t>
       </w:r>
       <w:bookmarkEnd w:id="49"/>
       <w:bookmarkEnd w:id="50"/>
@@ -5632,23 +5377,7 @@
         <w:ind w:firstLine="0"/>
       </w:pPr>
       <w:r>
-        <w:t xml:space="preserve">The </w:t>
-      </w:r>
-      <w:proofErr w:type="spellStart"/>
-      <w:r>
-        <w:t>Xunit</w:t>
-      </w:r>
-      <w:proofErr w:type="spellEnd"/>
-      <w:r>
-        <w:t xml:space="preserve"> test results indicated that all test cases passed successfully. Screenshots of </w:t>
-      </w:r>
-      <w:proofErr w:type="spellStart"/>
-      <w:r>
-        <w:t>Xunit</w:t>
-      </w:r>
-      <w:proofErr w:type="spellEnd"/>
-      <w:r>
-        <w:t xml:space="preserve"> test reports are </w:t>
+        <w:t xml:space="preserve">The Xunit test results indicated that all test cases passed successfully. Screenshots of Xunit test reports are </w:t>
       </w:r>
       <w:r>
         <w:t>below</w:t>
@@ -5656,7 +5385,6 @@
       <w:r>
         <w:t xml:space="preserve">, showcasing the green status indicating passing tests for both </w:t>
       </w:r>
-      <w:proofErr w:type="spellStart"/>
       <w:r>
         <w:rPr>
           <w:b/>
@@ -5664,11 +5392,9 @@
         </w:rPr>
         <w:t>AddItem</w:t>
       </w:r>
-      <w:proofErr w:type="spellEnd"/>
       <w:r>
         <w:t xml:space="preserve"> and </w:t>
       </w:r>
-      <w:proofErr w:type="spellStart"/>
       <w:r>
         <w:rPr>
           <w:b/>
@@ -5676,7 +5402,6 @@
         </w:rPr>
         <w:t>DeleteItem</w:t>
       </w:r>
-      <w:proofErr w:type="spellEnd"/>
       <w:r>
         <w:t xml:space="preserve"> methods in the </w:t>
       </w:r>
@@ -6532,17 +6257,8 @@
           <w:b/>
           <w:bCs/>
         </w:rPr>
-        <w:t>.</w:t>
-      </w:r>
-      <w:proofErr w:type="spellStart"/>
-      <w:r>
-        <w:rPr>
-          <w:b/>
-          <w:bCs/>
-        </w:rPr>
-        <w:t>sln</w:t>
-      </w:r>
-      <w:proofErr w:type="spellEnd"/>
+        <w:t>.sln</w:t>
+      </w:r>
       <w:r>
         <w:t xml:space="preserve"> extension) and click "Open" to load the solution.</w:t>
       </w:r>
@@ -6657,15 +6373,7 @@
         </w:numPr>
       </w:pPr>
       <w:r>
-        <w:t xml:space="preserve">Set the startup project by right-clicking on the project file and choosing "Set as </w:t>
-      </w:r>
-      <w:proofErr w:type="spellStart"/>
-      <w:r>
-        <w:t>StartUp</w:t>
-      </w:r>
-      <w:proofErr w:type="spellEnd"/>
-      <w:r>
-        <w:t xml:space="preserve"> Project."</w:t>
+        <w:t>Set the startup project by right-clicking on the project file and choosing "Set as StartUp Project."</w:t>
       </w:r>
     </w:p>
     <w:p>
@@ -6703,23 +6411,7 @@
           <w:b/>
           <w:bCs/>
         </w:rPr>
-        <w:t xml:space="preserve">5. Logging </w:t>
-      </w:r>
-      <w:proofErr w:type="gramStart"/>
-      <w:r>
-        <w:rPr>
-          <w:b/>
-          <w:bCs/>
-        </w:rPr>
-        <w:t>In</w:t>
-      </w:r>
-      <w:proofErr w:type="gramEnd"/>
-      <w:r>
-        <w:rPr>
-          <w:b/>
-          <w:bCs/>
-        </w:rPr>
-        <w:t xml:space="preserve"> and Using the Application:</w:t>
+        <w:t>5. Logging In and Using the Application:</w:t>
       </w:r>
     </w:p>
     <w:p>
@@ -12929,35 +12621,7 @@
           <w:kern w:val="0"/>
           <w:lang w:eastAsia="en-US"/>
         </w:rPr>
-        <w:t>Upon clicking “Import” button, the new bike report must be in .csv</w:t>
-      </w:r>
-      <w:proofErr w:type="gramStart"/>
-      <w:r>
-        <w:rPr>
-          <w:rFonts w:ascii="Times New Roman" w:eastAsia="Times New Roman" w:hAnsi="Times New Roman" w:cs="Times New Roman"/>
-          <w:kern w:val="0"/>
-          <w:lang w:eastAsia="en-US"/>
-        </w:rPr>
-        <w:t>, .</w:t>
-      </w:r>
-      <w:proofErr w:type="spellStart"/>
-      <w:r>
-        <w:rPr>
-          <w:rFonts w:ascii="Times New Roman" w:eastAsia="Times New Roman" w:hAnsi="Times New Roman" w:cs="Times New Roman"/>
-          <w:kern w:val="0"/>
-          <w:lang w:eastAsia="en-US"/>
-        </w:rPr>
-        <w:t>json</w:t>
-      </w:r>
-      <w:proofErr w:type="spellEnd"/>
-      <w:proofErr w:type="gramEnd"/>
-      <w:r>
-        <w:rPr>
-          <w:rFonts w:ascii="Times New Roman" w:eastAsia="Times New Roman" w:hAnsi="Times New Roman" w:cs="Times New Roman"/>
-          <w:kern w:val="0"/>
-          <w:lang w:eastAsia="en-US"/>
-        </w:rPr>
-        <w:t>, or .xlsx</w:t>
+        <w:t>Upon clicking “Import” button, the new bike report must be in .csv, .json, or .xlsx</w:t>
       </w:r>
       <w:r>
         <w:rPr>
@@ -13842,35 +13506,7 @@
           <w:kern w:val="0"/>
           <w:lang w:eastAsia="en-US"/>
         </w:rPr>
-        <w:t>Upon clicking “Import” button, the new inventory activity report must be in .csv</w:t>
-      </w:r>
-      <w:proofErr w:type="gramStart"/>
-      <w:r>
-        <w:rPr>
-          <w:rFonts w:ascii="Times New Roman" w:eastAsia="Times New Roman" w:hAnsi="Times New Roman" w:cs="Times New Roman"/>
-          <w:kern w:val="0"/>
-          <w:lang w:eastAsia="en-US"/>
-        </w:rPr>
-        <w:t>, .</w:t>
-      </w:r>
-      <w:proofErr w:type="spellStart"/>
-      <w:r>
-        <w:rPr>
-          <w:rFonts w:ascii="Times New Roman" w:eastAsia="Times New Roman" w:hAnsi="Times New Roman" w:cs="Times New Roman"/>
-          <w:kern w:val="0"/>
-          <w:lang w:eastAsia="en-US"/>
-        </w:rPr>
-        <w:t>json</w:t>
-      </w:r>
-      <w:proofErr w:type="spellEnd"/>
-      <w:proofErr w:type="gramEnd"/>
-      <w:r>
-        <w:rPr>
-          <w:rFonts w:ascii="Times New Roman" w:eastAsia="Times New Roman" w:hAnsi="Times New Roman" w:cs="Times New Roman"/>
-          <w:kern w:val="0"/>
-          <w:lang w:eastAsia="en-US"/>
-        </w:rPr>
-        <w:t>, or .xlsx, and Windows file manager would open to allow the user to select their file to import.</w:t>
+        <w:t>Upon clicking “Import” button, the new inventory activity report must be in .csv, .json, or .xlsx, and Windows file manager would open to allow the user to select their file to import.</w:t>
       </w:r>
     </w:p>
     <w:p>
@@ -14465,35 +14101,7 @@
           <w:kern w:val="0"/>
           <w:lang w:eastAsia="en-US"/>
         </w:rPr>
-        <w:t>report must be in .csv</w:t>
-      </w:r>
-      <w:proofErr w:type="gramStart"/>
-      <w:r>
-        <w:rPr>
-          <w:rFonts w:ascii="Times New Roman" w:eastAsia="Times New Roman" w:hAnsi="Times New Roman" w:cs="Times New Roman"/>
-          <w:kern w:val="0"/>
-          <w:lang w:eastAsia="en-US"/>
-        </w:rPr>
-        <w:t>, .</w:t>
-      </w:r>
-      <w:proofErr w:type="spellStart"/>
-      <w:r>
-        <w:rPr>
-          <w:rFonts w:ascii="Times New Roman" w:eastAsia="Times New Roman" w:hAnsi="Times New Roman" w:cs="Times New Roman"/>
-          <w:kern w:val="0"/>
-          <w:lang w:eastAsia="en-US"/>
-        </w:rPr>
-        <w:t>json</w:t>
-      </w:r>
-      <w:proofErr w:type="spellEnd"/>
-      <w:proofErr w:type="gramEnd"/>
-      <w:r>
-        <w:rPr>
-          <w:rFonts w:ascii="Times New Roman" w:eastAsia="Times New Roman" w:hAnsi="Times New Roman" w:cs="Times New Roman"/>
-          <w:kern w:val="0"/>
-          <w:lang w:eastAsia="en-US"/>
-        </w:rPr>
-        <w:t>, or .xlsx, and Windows file manager would open to allow the user to select their file to import.</w:t>
+        <w:t>report must be in .csv, .json, or .xlsx, and Windows file manager would open to allow the user to select their file to import.</w:t>
       </w:r>
     </w:p>
     <w:p>
@@ -15257,33 +14865,26 @@
       </w:pPr>
       <w:r>
         <w:rPr>
-          <w:noProof/>
+          <w:b/>
+          <w:sz w:val="21"/>
         </w:rPr>
         <w:drawing>
-          <wp:anchor distT="0" distB="0" distL="0" distR="0" simplePos="0" relativeHeight="251672576" behindDoc="1" locked="0" layoutInCell="1" allowOverlap="1" wp14:anchorId="65A1AF42" wp14:editId="06CD649A">
-            <wp:simplePos x="0" y="0"/>
-            <wp:positionH relativeFrom="page">
-              <wp:posOffset>914400</wp:posOffset>
-            </wp:positionH>
-            <wp:positionV relativeFrom="paragraph">
-              <wp:posOffset>174445</wp:posOffset>
-            </wp:positionV>
-            <wp:extent cx="4981712" cy="3256121"/>
-            <wp:effectExtent l="0" t="0" r="0" b="0"/>
-            <wp:wrapTopAndBottom/>
-            <wp:docPr id="21" name="Image 21" descr="Graphical user interface, text, application  Description automatically generated"/>
+          <wp:inline distT="0" distB="0" distL="0" distR="0" wp14:anchorId="2630E5D7" wp14:editId="0E5C087D">
+            <wp:extent cx="5943600" cy="2813050"/>
+            <wp:effectExtent l="0" t="0" r="0" b="6350"/>
+            <wp:docPr id="401459257" name="Picture 1" descr="A screenshot of a computer&#10;&#10;Description automatically generated"/>
             <wp:cNvGraphicFramePr>
-              <a:graphicFrameLocks xmlns:a="http://schemas.openxmlformats.org/drawingml/2006/main"/>
+              <a:graphicFrameLocks xmlns:a="http://schemas.openxmlformats.org/drawingml/2006/main" noChangeAspect="1"/>
             </wp:cNvGraphicFramePr>
             <a:graphic xmlns:a="http://schemas.openxmlformats.org/drawingml/2006/main">
               <a:graphicData uri="http://schemas.openxmlformats.org/drawingml/2006/picture">
                 <pic:pic xmlns:pic="http://schemas.openxmlformats.org/drawingml/2006/picture">
                   <pic:nvPicPr>
-                    <pic:cNvPr id="21" name="Image 21" descr="Graphical user interface, text, application  Description automatically generated"/>
+                    <pic:cNvPr id="401459257" name="Picture 1" descr="A screenshot of a computer&#10;&#10;Description automatically generated"/>
                     <pic:cNvPicPr/>
                   </pic:nvPicPr>
                   <pic:blipFill>
-                    <a:blip r:embed="rId48" cstate="print"/>
+                    <a:blip r:embed="rId48"/>
                     <a:stretch>
                       <a:fillRect/>
                     </a:stretch>
@@ -15291,7 +14892,7 @@
                   <pic:spPr>
                     <a:xfrm>
                       <a:off x="0" y="0"/>
-                      <a:ext cx="4981712" cy="3256121"/>
+                      <a:ext cx="5943600" cy="2813050"/>
                     </a:xfrm>
                     <a:prstGeom prst="rect">
                       <a:avLst/>
@@ -15300,7 +14901,7 @@
                 </pic:pic>
               </a:graphicData>
             </a:graphic>
-          </wp:anchor>
+          </wp:inline>
         </w:drawing>
       </w:r>
     </w:p>
@@ -22807,6 +22408,7 @@
   <w:rsids>
     <w:rsidRoot w:val="007B62A9"/>
     <w:rsid w:val="002B79B4"/>
+    <w:rsid w:val="00347B59"/>
     <w:rsid w:val="00381741"/>
     <w:rsid w:val="005008B0"/>
     <w:rsid w:val="00575BA2"/>

</xml_diff>